<commit_message>
made changes to all files
this is done as plan c to prevent all sba from my flash drive from deleting
</commit_message>
<xml_diff>
--- a/Form5/English SBA 2022-2023/ULRIC AIRD CXC CSEC ENGLISH A SBA 2023.docx
+++ b/Form5/English SBA 2022-2023/ULRIC AIRD CXC CSEC ENGLISH A SBA 2023.docx
@@ -1,20 +1,20 @@
 
 <file path=word/document.xml><?xml version="1.0" encoding="utf-8"?>
-<w:document xmlns:wpc="http://schemas.microsoft.com/office/word/2010/wordprocessingCanvas" xmlns:cx="http://schemas.microsoft.com/office/drawing/2014/chartex" xmlns:cx1="http://schemas.microsoft.com/office/drawing/2015/9/8/chartex" xmlns:cx2="http://schemas.microsoft.com/office/drawing/2015/10/21/chartex" xmlns:cx3="http://schemas.microsoft.com/office/drawing/2016/5/9/chartex" xmlns:cx4="http://schemas.microsoft.com/office/drawing/2016/5/10/chartex" xmlns:cx5="http://schemas.microsoft.com/office/drawing/2016/5/11/chartex" xmlns:cx6="http://schemas.microsoft.com/office/drawing/2016/5/12/chartex" xmlns:cx7="http://schemas.microsoft.com/office/drawing/2016/5/13/chartex" xmlns:cx8="http://schemas.microsoft.com/office/drawing/2016/5/14/chartex" xmlns:mc="http://schemas.openxmlformats.org/markup-compatibility/2006" xmlns:aink="http://schemas.microsoft.com/office/drawing/2016/ink" xmlns:am3d="http://schemas.microsoft.com/office/drawing/2017/model3d" xmlns:o="urn:schemas-microsoft-com:office:office" xmlns:oel="http://schemas.microsoft.com/office/2019/extlst" xmlns:r="http://schemas.openxmlformats.org/officeDocument/2006/relationships" xmlns:m="http://schemas.openxmlformats.org/officeDocument/2006/math" xmlns:v="urn:schemas-microsoft-com:vml" xmlns:wp14="http://schemas.microsoft.com/office/word/2010/wordprocessingDrawing" xmlns:wp="http://schemas.openxmlformats.org/drawingml/2006/wordprocessingDrawing" xmlns:w10="urn:schemas-microsoft-com:office:word" xmlns:w="http://schemas.openxmlformats.org/wordprocessingml/2006/main" xmlns:w14="http://schemas.microsoft.com/office/word/2010/wordml" xmlns:w15="http://schemas.microsoft.com/office/word/2012/wordml" xmlns:w16cex="http://schemas.microsoft.com/office/word/2018/wordml/cex" xmlns:w16cid="http://schemas.microsoft.com/office/word/2016/wordml/cid" xmlns:w16="http://schemas.microsoft.com/office/word/2018/wordml" xmlns:w16sdtdh="http://schemas.microsoft.com/office/word/2020/wordml/sdtdatahash" xmlns:w16se="http://schemas.microsoft.com/office/word/2015/wordml/symex" xmlns:wpg="http://schemas.microsoft.com/office/word/2010/wordprocessingGroup" xmlns:wpi="http://schemas.microsoft.com/office/word/2010/wordprocessingInk" xmlns:wne="http://schemas.microsoft.com/office/word/2006/wordml" xmlns:wps="http://schemas.microsoft.com/office/word/2010/wordprocessingShape" mc:Ignorable="w14 w15 w16se w16cid w16 w16cex w16sdtdh wp14">
+<w:document xmlns:a="http://schemas.openxmlformats.org/drawingml/2006/main" xmlns:aink="http://schemas.microsoft.com/office/drawing/2016/ink" xmlns:am3d="http://schemas.microsoft.com/office/drawing/2017/model3d" xmlns:c="http://schemas.openxmlformats.org/drawingml/2006/chart" xmlns:cx="http://schemas.microsoft.com/office/drawing/2014/chartex" xmlns:cx1="http://schemas.microsoft.com/office/drawing/2015/9/8/chartex" xmlns:cx2="http://schemas.microsoft.com/office/drawing/2015/10/21/chartex" xmlns:cx3="http://schemas.microsoft.com/office/drawing/2016/5/9/chartex" xmlns:cx4="http://schemas.microsoft.com/office/drawing/2016/5/10/chartex" xmlns:cx5="http://schemas.microsoft.com/office/drawing/2016/5/11/chartex" xmlns:cx6="http://schemas.microsoft.com/office/drawing/2016/5/12/chartex" xmlns:cx7="http://schemas.microsoft.com/office/drawing/2016/5/13/chartex" xmlns:cx8="http://schemas.microsoft.com/office/drawing/2016/5/14/chartex" xmlns:dgm="http://schemas.openxmlformats.org/drawingml/2006/diagram" xmlns:lc="http://schemas.openxmlformats.org/drawingml/2006/lockedCanvas" xmlns:m="http://schemas.openxmlformats.org/officeDocument/2006/math" xmlns:mc="http://schemas.openxmlformats.org/markup-compatibility/2006" xmlns:mo="http://schemas.microsoft.com/office/mac/office/2008/main" xmlns:mv="urn:schemas-microsoft-com:mac:vml" xmlns:o="urn:schemas-microsoft-com:office:office" xmlns:oel="http://schemas.microsoft.com/office/2019/extlst" xmlns:pic="http://schemas.openxmlformats.org/drawingml/2006/picture" xmlns:r="http://schemas.openxmlformats.org/officeDocument/2006/relationships" xmlns:v="urn:schemas-microsoft-com:vml" xmlns:w="http://schemas.openxmlformats.org/wordprocessingml/2006/main" xmlns:w10="urn:schemas-microsoft-com:office:word" xmlns:w14="http://schemas.microsoft.com/office/word/2010/wordml" xmlns:w15="http://schemas.microsoft.com/office/word/2012/wordml" xmlns:w16="http://schemas.microsoft.com/office/word/2018/wordml" xmlns:w16cex="http://schemas.microsoft.com/office/word/2018/wordml/cex" xmlns:w16cid="http://schemas.microsoft.com/office/word/2016/wordml/cid" xmlns:w16sdtdh="http://schemas.microsoft.com/office/word/2020/wordml/sdtdatahash" xmlns:w16se="http://schemas.microsoft.com/office/word/2015/wordml/symex" xmlns:wne="http://schemas.microsoft.com/office/word/2006/wordml" xmlns:wp="http://schemas.openxmlformats.org/drawingml/2006/wordprocessingDrawing" xmlns:wp14="http://schemas.microsoft.com/office/word/2010/wordprocessingDrawing" xmlns:wpc="http://schemas.microsoft.com/office/word/2010/wordprocessingCanvas" xmlns:wpg="http://schemas.microsoft.com/office/word/2010/wordprocessingGroup" xmlns:wpi="http://schemas.microsoft.com/office/word/2010/wordprocessingInk" xmlns:wps="http://schemas.microsoft.com/office/word/2010/wordprocessingShape" mc:Ignorable="w14 w15 w16se w16cid w16 w16cex w16sdtdh wp14">
   <w:body>
     <w:p>
       <w:pPr>
         <w:spacing w:after="0" w:line="276" w:lineRule="auto"/>
         <w:rPr>
-          <w:rFonts w:ascii="Times New Roman" w:eastAsia="Times New Roman" w:hAnsi="Times New Roman" w:cs="Times New Roman"/>
+          <w:u w:val="single"/>
+          <w:rFonts w:ascii="Times New Roman" w:cs="Times New Roman" w:eastAsia="Times New Roman" w:hAnsi="Times New Roman"/>
           <w:sz w:val="28"/>
           <w:szCs w:val="28"/>
-          <w:u w:val="single"/>
-        </w:rPr>
-      </w:pPr>
-      <w:r>
-        <w:rPr>
-          <w:rFonts w:ascii="Times New Roman" w:eastAsia="Times New Roman" w:hAnsi="Times New Roman" w:cs="Times New Roman"/>
+        </w:rPr>
+      </w:pPr>
+      <w:r>
+        <w:rPr>
+          <w:rFonts w:ascii="Times New Roman" w:cs="Times New Roman" w:eastAsia="Times New Roman" w:hAnsi="Times New Roman"/>
           <w:sz w:val="28"/>
           <w:szCs w:val="28"/>
         </w:rPr>
@@ -22,10 +22,10 @@
       </w:r>
       <w:r>
         <w:rPr>
-          <w:rFonts w:ascii="Times New Roman" w:eastAsia="Times New Roman" w:hAnsi="Times New Roman" w:cs="Times New Roman"/>
+          <w:u w:val="single"/>
+          <w:rFonts w:ascii="Times New Roman" w:cs="Times New Roman" w:eastAsia="Times New Roman" w:hAnsi="Times New Roman"/>
           <w:sz w:val="28"/>
           <w:szCs w:val="28"/>
-          <w:u w:val="single"/>
         </w:rPr>
         <w:t>Cars</w:t>
       </w:r>
@@ -34,23 +34,23 @@
       <w:pPr>
         <w:spacing w:after="0" w:line="276" w:lineRule="auto"/>
         <w:rPr>
-          <w:rFonts w:ascii="Times New Roman" w:eastAsia="Times New Roman" w:hAnsi="Times New Roman" w:cs="Times New Roman"/>
+          <w:rFonts w:ascii="Times New Roman" w:cs="Times New Roman" w:eastAsia="Times New Roman" w:hAnsi="Times New Roman"/>
           <w:sz w:val="28"/>
           <w:szCs w:val="28"/>
         </w:rPr>
       </w:pPr>
       <w:r>
         <w:rPr>
-          <w:rFonts w:ascii="Times New Roman" w:eastAsia="Times New Roman" w:hAnsi="Times New Roman" w:cs="Times New Roman"/>
+          <w:u w:val="single"/>
+          <w:rFonts w:ascii="Times New Roman" w:cs="Times New Roman" w:eastAsia="Times New Roman" w:hAnsi="Times New Roman"/>
           <w:sz w:val="28"/>
           <w:szCs w:val="28"/>
-          <w:u w:val="single"/>
         </w:rPr>
         <w:t>Subtopic</w:t>
       </w:r>
       <w:r>
         <w:rPr>
-          <w:rFonts w:ascii="Times New Roman" w:eastAsia="Times New Roman" w:hAnsi="Times New Roman" w:cs="Times New Roman"/>
+          <w:rFonts w:ascii="Times New Roman" w:cs="Times New Roman" w:eastAsia="Times New Roman" w:hAnsi="Times New Roman"/>
           <w:sz w:val="28"/>
           <w:szCs w:val="28"/>
         </w:rPr>
@@ -58,9 +58,9 @@
       </w:r>
       <w:r>
         <w:rPr>
-          <w:rFonts w:ascii="Times New Roman" w:eastAsia="Times New Roman" w:hAnsi="Times New Roman" w:cs="Times New Roman"/>
           <w:b/>
           <w:color w:val="FF0000"/>
+          <w:rFonts w:ascii="Times New Roman" w:cs="Times New Roman" w:eastAsia="Times New Roman" w:hAnsi="Times New Roman"/>
           <w:sz w:val="28"/>
           <w:szCs w:val="28"/>
         </w:rPr>
@@ -68,8 +68,8 @@
       </w:r>
       <w:r>
         <w:rPr>
-          <w:rFonts w:ascii="Times New Roman" w:eastAsia="Times New Roman" w:hAnsi="Times New Roman" w:cs="Times New Roman"/>
           <w:b/>
+          <w:rFonts w:ascii="Times New Roman" w:cs="Times New Roman" w:eastAsia="Times New Roman" w:hAnsi="Times New Roman"/>
           <w:sz w:val="28"/>
           <w:szCs w:val="28"/>
         </w:rPr>
@@ -80,29 +80,29 @@
       <w:pPr>
         <w:spacing w:after="0" w:line="360" w:lineRule="auto"/>
         <w:rPr>
-          <w:rFonts w:ascii="Times New Roman" w:eastAsia="Times New Roman" w:hAnsi="Times New Roman" w:cs="Times New Roman"/>
           <w:b/>
+          <w:u w:val="single"/>
+          <w:rFonts w:ascii="Times New Roman" w:cs="Times New Roman" w:eastAsia="Times New Roman" w:hAnsi="Times New Roman"/>
           <w:sz w:val="28"/>
           <w:szCs w:val="28"/>
-          <w:u w:val="single"/>
-        </w:rPr>
-      </w:pPr>
-    </w:p>
-    <w:p>
-      <w:pPr>
-        <w:spacing w:after="0" w:line="360" w:lineRule="auto"/>
+        </w:rPr>
+      </w:pPr>
+    </w:p>
+    <w:p>
+      <w:pPr>
         <w:ind w:left="720"/>
-        <w:rPr>
-          <w:rFonts w:ascii="Times New Roman" w:eastAsia="Times New Roman" w:hAnsi="Times New Roman" w:cs="Times New Roman"/>
+        <w:spacing w:after="0" w:line="360" w:lineRule="auto"/>
+        <w:rPr>
           <w:b/>
-          <w:sz w:val="24"/>
-          <w:szCs w:val="24"/>
-        </w:rPr>
-      </w:pPr>
-      <w:r>
-        <w:rPr>
-          <w:rFonts w:ascii="Times New Roman" w:eastAsia="Times New Roman" w:hAnsi="Times New Roman" w:cs="Times New Roman"/>
+          <w:rFonts w:ascii="Times New Roman" w:cs="Times New Roman" w:eastAsia="Times New Roman" w:hAnsi="Times New Roman"/>
+          <w:sz w:val="24"/>
+          <w:szCs w:val="24"/>
+        </w:rPr>
+      </w:pPr>
+      <w:r>
+        <w:rPr>
           <w:b/>
+          <w:rFonts w:ascii="Times New Roman" w:cs="Times New Roman" w:eastAsia="Times New Roman" w:hAnsi="Times New Roman"/>
           <w:sz w:val="24"/>
           <w:szCs w:val="24"/>
         </w:rPr>
@@ -111,17 +111,17 @@
     </w:p>
     <w:p>
       <w:pPr>
-        <w:spacing w:after="0" w:line="360" w:lineRule="auto"/>
         <w:ind w:left="720"/>
-        <w:rPr>
-          <w:rFonts w:ascii="Times New Roman" w:eastAsia="Times New Roman" w:hAnsi="Times New Roman" w:cs="Times New Roman"/>
-          <w:sz w:val="24"/>
-          <w:szCs w:val="24"/>
-        </w:rPr>
-      </w:pPr>
-      <w:r>
-        <w:rPr>
-          <w:rFonts w:ascii="Times New Roman" w:eastAsia="Times New Roman" w:hAnsi="Times New Roman" w:cs="Times New Roman"/>
+        <w:spacing w:after="0" w:line="360" w:lineRule="auto"/>
+        <w:rPr>
+          <w:rFonts w:ascii="Times New Roman" w:cs="Times New Roman" w:eastAsia="Times New Roman" w:hAnsi="Times New Roman"/>
+          <w:sz w:val="24"/>
+          <w:szCs w:val="24"/>
+        </w:rPr>
+      </w:pPr>
+      <w:r>
+        <w:rPr>
+          <w:rFonts w:ascii="Times New Roman" w:cs="Times New Roman" w:eastAsia="Times New Roman" w:hAnsi="Times New Roman"/>
           <w:sz w:val="24"/>
           <w:szCs w:val="24"/>
         </w:rPr>
@@ -130,17 +130,17 @@
     </w:p>
     <w:p>
       <w:pPr>
-        <w:spacing w:after="0" w:line="360" w:lineRule="auto"/>
         <w:ind w:left="720"/>
-        <w:rPr>
-          <w:rFonts w:ascii="Times New Roman" w:eastAsia="Times New Roman" w:hAnsi="Times New Roman" w:cs="Times New Roman"/>
-          <w:sz w:val="24"/>
-          <w:szCs w:val="24"/>
-        </w:rPr>
-      </w:pPr>
-      <w:r>
-        <w:rPr>
-          <w:rFonts w:ascii="Times New Roman" w:eastAsia="Times New Roman" w:hAnsi="Times New Roman" w:cs="Times New Roman"/>
+        <w:spacing w:after="0" w:line="360" w:lineRule="auto"/>
+        <w:rPr>
+          <w:rFonts w:ascii="Times New Roman" w:cs="Times New Roman" w:eastAsia="Times New Roman" w:hAnsi="Times New Roman"/>
+          <w:sz w:val="24"/>
+          <w:szCs w:val="24"/>
+        </w:rPr>
+      </w:pPr>
+      <w:r>
+        <w:rPr>
+          <w:rFonts w:ascii="Times New Roman" w:cs="Times New Roman" w:eastAsia="Times New Roman" w:hAnsi="Times New Roman"/>
           <w:sz w:val="24"/>
           <w:szCs w:val="24"/>
         </w:rPr>
@@ -149,10 +149,10 @@
     </w:p>
     <w:p>
       <w:pPr>
-        <w:spacing w:after="0" w:line="360" w:lineRule="auto"/>
         <w:ind w:left="720"/>
-        <w:rPr>
-          <w:rFonts w:ascii="Times New Roman" w:eastAsia="Times New Roman" w:hAnsi="Times New Roman" w:cs="Times New Roman"/>
+        <w:spacing w:after="0" w:line="360" w:lineRule="auto"/>
+        <w:rPr>
+          <w:rFonts w:ascii="Times New Roman" w:cs="Times New Roman" w:eastAsia="Times New Roman" w:hAnsi="Times New Roman"/>
           <w:sz w:val="24"/>
           <w:szCs w:val="24"/>
         </w:rPr>
@@ -160,28 +160,28 @@
       <w:hyperlink r:id="rId5">
         <w:r>
           <w:rPr>
-            <w:rFonts w:ascii="Times New Roman" w:eastAsia="Times New Roman" w:hAnsi="Times New Roman" w:cs="Times New Roman"/>
+            <w:u w:val="single"/>
+            <w:rFonts w:ascii="Times New Roman" w:cs="Times New Roman" w:eastAsia="Times New Roman" w:hAnsi="Times New Roman"/>
             <w:sz w:val="24"/>
             <w:szCs w:val="24"/>
-            <w:u w:val="single"/>
           </w:rPr>
           <w:t>https://www.</w:t>
         </w:r>
         <w:r>
           <w:rPr>
-            <w:rFonts w:ascii="Times New Roman" w:eastAsia="Times New Roman" w:hAnsi="Times New Roman" w:cs="Times New Roman"/>
+            <w:u w:val="single"/>
+            <w:rFonts w:ascii="Times New Roman" w:cs="Times New Roman" w:eastAsia="Times New Roman" w:hAnsi="Times New Roman"/>
             <w:sz w:val="24"/>
             <w:szCs w:val="24"/>
-            <w:u w:val="single"/>
           </w:rPr>
           <w:t>k</w:t>
         </w:r>
         <w:r>
           <w:rPr>
-            <w:rFonts w:ascii="Times New Roman" w:eastAsia="Times New Roman" w:hAnsi="Times New Roman" w:cs="Times New Roman"/>
+            <w:u w:val="single"/>
+            <w:rFonts w:ascii="Times New Roman" w:cs="Times New Roman" w:eastAsia="Times New Roman" w:hAnsi="Times New Roman"/>
             <w:sz w:val="24"/>
             <w:szCs w:val="24"/>
-            <w:u w:val="single"/>
           </w:rPr>
           <w:t>ia.com/dm/discover-kia/ask/what-types-of-cars-are-there.html</w:t>
         </w:r>
@@ -189,10 +189,10 @@
     </w:p>
     <w:p>
       <w:pPr>
+        <w:ind w:left="720"/>
         <w:spacing w:after="0" w:line="276" w:lineRule="auto"/>
-        <w:ind w:left="720"/>
-        <w:rPr>
-          <w:rFonts w:ascii="Times New Roman" w:eastAsia="Times New Roman" w:hAnsi="Times New Roman" w:cs="Times New Roman"/>
+        <w:rPr>
+          <w:rFonts w:ascii="Times New Roman" w:cs="Times New Roman" w:eastAsia="Times New Roman" w:hAnsi="Times New Roman"/>
           <w:sz w:val="28"/>
           <w:szCs w:val="28"/>
         </w:rPr>
@@ -202,10 +202,10 @@
     </w:p>
     <w:p>
       <w:pPr>
+        <w:ind w:left="720"/>
         <w:spacing w:after="0" w:line="276" w:lineRule="auto"/>
-        <w:ind w:left="720"/>
-        <w:rPr>
-          <w:rFonts w:ascii="Times New Roman" w:eastAsia="Times New Roman" w:hAnsi="Times New Roman" w:cs="Times New Roman"/>
+        <w:rPr>
+          <w:rFonts w:ascii="Times New Roman" w:cs="Times New Roman" w:eastAsia="Times New Roman" w:hAnsi="Times New Roman"/>
           <w:sz w:val="28"/>
           <w:szCs w:val="28"/>
         </w:rPr>
@@ -213,19 +213,19 @@
     </w:p>
     <w:p>
       <w:pPr>
-        <w:spacing w:after="0" w:line="360" w:lineRule="auto"/>
         <w:ind w:left="720"/>
-        <w:rPr>
-          <w:rFonts w:ascii="Times New Roman" w:eastAsia="Times New Roman" w:hAnsi="Times New Roman" w:cs="Times New Roman"/>
+        <w:spacing w:after="0" w:line="360" w:lineRule="auto"/>
+        <w:rPr>
           <w:b/>
-          <w:sz w:val="24"/>
-          <w:szCs w:val="24"/>
-        </w:rPr>
-      </w:pPr>
-      <w:r>
-        <w:rPr>
-          <w:rFonts w:ascii="Times New Roman" w:eastAsia="Times New Roman" w:hAnsi="Times New Roman" w:cs="Times New Roman"/>
+          <w:rFonts w:ascii="Times New Roman" w:cs="Times New Roman" w:eastAsia="Times New Roman" w:hAnsi="Times New Roman"/>
+          <w:sz w:val="24"/>
+          <w:szCs w:val="24"/>
+        </w:rPr>
+      </w:pPr>
+      <w:r>
+        <w:rPr>
           <w:b/>
+          <w:rFonts w:ascii="Times New Roman" w:cs="Times New Roman" w:eastAsia="Times New Roman" w:hAnsi="Times New Roman"/>
           <w:sz w:val="24"/>
           <w:szCs w:val="24"/>
         </w:rPr>
@@ -234,17 +234,17 @@
     </w:p>
     <w:p>
       <w:pPr>
-        <w:spacing w:after="0" w:line="360" w:lineRule="auto"/>
         <w:ind w:left="720"/>
-        <w:rPr>
-          <w:rFonts w:ascii="Times New Roman" w:eastAsia="Times New Roman" w:hAnsi="Times New Roman" w:cs="Times New Roman"/>
-          <w:sz w:val="24"/>
-          <w:szCs w:val="24"/>
-        </w:rPr>
-      </w:pPr>
-      <w:r>
-        <w:rPr>
-          <w:rFonts w:ascii="Times New Roman" w:eastAsia="Times New Roman" w:hAnsi="Times New Roman" w:cs="Times New Roman"/>
+        <w:spacing w:after="0" w:line="360" w:lineRule="auto"/>
+        <w:rPr>
+          <w:rFonts w:ascii="Times New Roman" w:cs="Times New Roman" w:eastAsia="Times New Roman" w:hAnsi="Times New Roman"/>
+          <w:sz w:val="24"/>
+          <w:szCs w:val="24"/>
+        </w:rPr>
+      </w:pPr>
+      <w:r>
+        <w:rPr>
+          <w:rFonts w:ascii="Times New Roman" w:cs="Times New Roman" w:eastAsia="Times New Roman" w:hAnsi="Times New Roman"/>
           <w:sz w:val="24"/>
           <w:szCs w:val="24"/>
         </w:rPr>
@@ -253,7 +253,7 @@
       <w:proofErr w:type="spellStart"/>
       <w:r>
         <w:rPr>
-          <w:rFonts w:ascii="Times New Roman" w:eastAsia="Times New Roman" w:hAnsi="Times New Roman" w:cs="Times New Roman"/>
+          <w:rFonts w:ascii="Times New Roman" w:cs="Times New Roman" w:eastAsia="Times New Roman" w:hAnsi="Times New Roman"/>
           <w:sz w:val="24"/>
           <w:szCs w:val="24"/>
         </w:rPr>
@@ -263,17 +263,17 @@
     </w:p>
     <w:p>
       <w:pPr>
-        <w:spacing w:after="0" w:line="360" w:lineRule="auto"/>
         <w:ind w:left="720"/>
-        <w:rPr>
-          <w:rFonts w:ascii="Times New Roman" w:eastAsia="Times New Roman" w:hAnsi="Times New Roman" w:cs="Times New Roman"/>
-          <w:sz w:val="24"/>
-          <w:szCs w:val="24"/>
-        </w:rPr>
-      </w:pPr>
-      <w:r>
-        <w:rPr>
-          <w:rFonts w:ascii="Times New Roman" w:eastAsia="Times New Roman" w:hAnsi="Times New Roman" w:cs="Times New Roman"/>
+        <w:spacing w:after="0" w:line="360" w:lineRule="auto"/>
+        <w:rPr>
+          <w:rFonts w:ascii="Times New Roman" w:cs="Times New Roman" w:eastAsia="Times New Roman" w:hAnsi="Times New Roman"/>
+          <w:sz w:val="24"/>
+          <w:szCs w:val="24"/>
+        </w:rPr>
+      </w:pPr>
+      <w:r>
+        <w:rPr>
+          <w:rFonts w:ascii="Times New Roman" w:cs="Times New Roman" w:eastAsia="Times New Roman" w:hAnsi="Times New Roman"/>
           <w:sz w:val="24"/>
           <w:szCs w:val="24"/>
         </w:rPr>
@@ -282,17 +282,17 @@
     </w:p>
     <w:p>
       <w:pPr>
-        <w:spacing w:after="0" w:line="360" w:lineRule="auto"/>
         <w:ind w:left="720"/>
-        <w:rPr>
-          <w:rFonts w:ascii="Times New Roman" w:eastAsia="Times New Roman" w:hAnsi="Times New Roman" w:cs="Times New Roman"/>
-          <w:sz w:val="24"/>
-          <w:szCs w:val="24"/>
-        </w:rPr>
-      </w:pPr>
-      <w:r>
-        <w:rPr>
-          <w:rFonts w:ascii="Times New Roman" w:eastAsia="Times New Roman" w:hAnsi="Times New Roman" w:cs="Times New Roman"/>
+        <w:spacing w:after="0" w:line="360" w:lineRule="auto"/>
+        <w:rPr>
+          <w:rFonts w:ascii="Times New Roman" w:cs="Times New Roman" w:eastAsia="Times New Roman" w:hAnsi="Times New Roman"/>
+          <w:sz w:val="24"/>
+          <w:szCs w:val="24"/>
+        </w:rPr>
+      </w:pPr>
+      <w:r>
+        <w:rPr>
+          <w:rFonts w:ascii="Times New Roman" w:cs="Times New Roman" w:eastAsia="Times New Roman" w:hAnsi="Times New Roman"/>
           <w:sz w:val="24"/>
           <w:szCs w:val="24"/>
         </w:rPr>
@@ -301,10 +301,10 @@
     </w:p>
     <w:p>
       <w:pPr>
-        <w:spacing w:after="0" w:line="360" w:lineRule="auto"/>
         <w:ind w:left="720"/>
-        <w:rPr>
-          <w:rFonts w:ascii="Times New Roman" w:eastAsia="Times New Roman" w:hAnsi="Times New Roman" w:cs="Times New Roman"/>
+        <w:spacing w:after="0" w:line="360" w:lineRule="auto"/>
+        <w:rPr>
+          <w:rFonts w:ascii="Times New Roman" w:cs="Times New Roman" w:eastAsia="Times New Roman" w:hAnsi="Times New Roman"/>
           <w:sz w:val="24"/>
           <w:szCs w:val="24"/>
         </w:rPr>
@@ -312,28 +312,28 @@
       <w:hyperlink r:id="rId6">
         <w:r>
           <w:rPr>
-            <w:rFonts w:ascii="Times New Roman" w:eastAsia="Times New Roman" w:hAnsi="Times New Roman" w:cs="Times New Roman"/>
+            <w:u w:val="single"/>
+            <w:rFonts w:ascii="Times New Roman" w:cs="Times New Roman" w:eastAsia="Times New Roman" w:hAnsi="Times New Roman"/>
             <w:sz w:val="24"/>
             <w:szCs w:val="24"/>
-            <w:u w:val="single"/>
           </w:rPr>
           <w:t>https://me</w:t>
         </w:r>
         <w:r>
           <w:rPr>
-            <w:rFonts w:ascii="Times New Roman" w:eastAsia="Times New Roman" w:hAnsi="Times New Roman" w:cs="Times New Roman"/>
+            <w:u w:val="single"/>
+            <w:rFonts w:ascii="Times New Roman" w:cs="Times New Roman" w:eastAsia="Times New Roman" w:hAnsi="Times New Roman"/>
             <w:sz w:val="24"/>
             <w:szCs w:val="24"/>
-            <w:u w:val="single"/>
           </w:rPr>
           <w:t>c</w:t>
         </w:r>
         <w:r>
           <w:rPr>
-            <w:rFonts w:ascii="Times New Roman" w:eastAsia="Times New Roman" w:hAnsi="Times New Roman" w:cs="Times New Roman"/>
+            <w:u w:val="single"/>
+            <w:rFonts w:ascii="Times New Roman" w:cs="Times New Roman" w:eastAsia="Times New Roman" w:hAnsi="Times New Roman"/>
             <w:sz w:val="24"/>
             <w:szCs w:val="24"/>
-            <w:u w:val="single"/>
           </w:rPr>
           <w:t>hanicbase.com/cars/different-car-models-types/</w:t>
         </w:r>
@@ -341,31 +341,31 @@
     </w:p>
     <w:p>
       <w:pPr>
-        <w:spacing w:after="0" w:line="360" w:lineRule="auto"/>
         <w:ind w:left="720"/>
-        <w:rPr>
-          <w:rFonts w:ascii="Times New Roman" w:eastAsia="Times New Roman" w:hAnsi="Times New Roman" w:cs="Times New Roman"/>
+        <w:spacing w:after="0" w:line="360" w:lineRule="auto"/>
+        <w:rPr>
           <w:b/>
-          <w:sz w:val="24"/>
-          <w:szCs w:val="24"/>
-        </w:rPr>
-      </w:pPr>
-    </w:p>
-    <w:p>
-      <w:pPr>
-        <w:spacing w:after="0" w:line="360" w:lineRule="auto"/>
+          <w:rFonts w:ascii="Times New Roman" w:cs="Times New Roman" w:eastAsia="Times New Roman" w:hAnsi="Times New Roman"/>
+          <w:sz w:val="24"/>
+          <w:szCs w:val="24"/>
+        </w:rPr>
+      </w:pPr>
+    </w:p>
+    <w:p>
+      <w:pPr>
         <w:ind w:left="720"/>
-        <w:rPr>
-          <w:rFonts w:ascii="Times New Roman" w:eastAsia="Times New Roman" w:hAnsi="Times New Roman" w:cs="Times New Roman"/>
+        <w:spacing w:after="0" w:line="360" w:lineRule="auto"/>
+        <w:rPr>
           <w:b/>
-          <w:sz w:val="24"/>
-          <w:szCs w:val="24"/>
-        </w:rPr>
-      </w:pPr>
-      <w:r>
-        <w:rPr>
-          <w:rFonts w:ascii="Times New Roman" w:eastAsia="Times New Roman" w:hAnsi="Times New Roman" w:cs="Times New Roman"/>
+          <w:rFonts w:ascii="Times New Roman" w:cs="Times New Roman" w:eastAsia="Times New Roman" w:hAnsi="Times New Roman"/>
+          <w:sz w:val="24"/>
+          <w:szCs w:val="24"/>
+        </w:rPr>
+      </w:pPr>
+      <w:r>
+        <w:rPr>
           <w:b/>
+          <w:rFonts w:ascii="Times New Roman" w:cs="Times New Roman" w:eastAsia="Times New Roman" w:hAnsi="Times New Roman"/>
           <w:sz w:val="24"/>
           <w:szCs w:val="24"/>
         </w:rPr>
@@ -374,10 +374,10 @@
     </w:p>
     <w:p>
       <w:pPr>
-        <w:spacing w:after="0" w:line="360" w:lineRule="auto"/>
         <w:ind w:left="720"/>
-        <w:rPr>
-          <w:rFonts w:ascii="Times New Roman" w:eastAsia="Times New Roman" w:hAnsi="Times New Roman" w:cs="Times New Roman"/>
+        <w:spacing w:after="0" w:line="360" w:lineRule="auto"/>
+        <w:rPr>
+          <w:rFonts w:ascii="Times New Roman" w:cs="Times New Roman" w:eastAsia="Times New Roman" w:hAnsi="Times New Roman"/>
           <w:sz w:val="24"/>
           <w:szCs w:val="24"/>
         </w:rPr>
@@ -385,7 +385,7 @@
       <w:proofErr w:type="spellStart"/>
       <w:r>
         <w:rPr>
-          <w:rFonts w:ascii="Times New Roman" w:eastAsia="Times New Roman" w:hAnsi="Times New Roman" w:cs="Times New Roman"/>
+          <w:rFonts w:ascii="Times New Roman" w:cs="Times New Roman" w:eastAsia="Times New Roman" w:hAnsi="Times New Roman"/>
           <w:sz w:val="24"/>
           <w:szCs w:val="24"/>
         </w:rPr>
@@ -395,17 +395,17 @@
     </w:p>
     <w:p>
       <w:pPr>
-        <w:spacing w:after="0" w:line="360" w:lineRule="auto"/>
         <w:ind w:left="720"/>
-        <w:rPr>
-          <w:rFonts w:ascii="Times New Roman" w:eastAsia="Times New Roman" w:hAnsi="Times New Roman" w:cs="Times New Roman"/>
-          <w:sz w:val="24"/>
-          <w:szCs w:val="24"/>
-        </w:rPr>
-      </w:pPr>
-      <w:r>
-        <w:rPr>
-          <w:rFonts w:ascii="Times New Roman" w:eastAsia="Times New Roman" w:hAnsi="Times New Roman" w:cs="Times New Roman"/>
+        <w:spacing w:after="0" w:line="360" w:lineRule="auto"/>
+        <w:rPr>
+          <w:rFonts w:ascii="Times New Roman" w:cs="Times New Roman" w:eastAsia="Times New Roman" w:hAnsi="Times New Roman"/>
+          <w:sz w:val="24"/>
+          <w:szCs w:val="24"/>
+        </w:rPr>
+      </w:pPr>
+      <w:r>
+        <w:rPr>
+          <w:rFonts w:ascii="Times New Roman" w:cs="Times New Roman" w:eastAsia="Times New Roman" w:hAnsi="Times New Roman"/>
           <w:sz w:val="24"/>
           <w:szCs w:val="24"/>
         </w:rPr>
@@ -414,40 +414,40 @@
     </w:p>
     <w:p>
       <w:pPr>
-        <w:spacing w:after="0" w:line="360" w:lineRule="auto"/>
         <w:ind w:left="720"/>
-        <w:rPr>
-          <w:rFonts w:ascii="Times New Roman" w:eastAsia="Times New Roman" w:hAnsi="Times New Roman" w:cs="Times New Roman"/>
-          <w:sz w:val="24"/>
-          <w:szCs w:val="24"/>
+        <w:spacing w:after="0" w:line="360" w:lineRule="auto"/>
+        <w:rPr>
           <w:u w:val="single"/>
+          <w:rFonts w:ascii="Times New Roman" w:cs="Times New Roman" w:eastAsia="Times New Roman" w:hAnsi="Times New Roman"/>
+          <w:sz w:val="24"/>
+          <w:szCs w:val="24"/>
         </w:rPr>
       </w:pPr>
       <w:hyperlink r:id="rId7">
         <w:r>
           <w:rPr>
-            <w:rFonts w:ascii="Times New Roman" w:eastAsia="Times New Roman" w:hAnsi="Times New Roman" w:cs="Times New Roman"/>
+            <w:u w:val="single"/>
+            <w:rFonts w:ascii="Times New Roman" w:cs="Times New Roman" w:eastAsia="Times New Roman" w:hAnsi="Times New Roman"/>
             <w:sz w:val="24"/>
             <w:szCs w:val="24"/>
-            <w:u w:val="single"/>
           </w:rPr>
           <w:t>https://www.youtube.com/wat</w:t>
         </w:r>
         <w:r>
           <w:rPr>
-            <w:rFonts w:ascii="Times New Roman" w:eastAsia="Times New Roman" w:hAnsi="Times New Roman" w:cs="Times New Roman"/>
+            <w:u w:val="single"/>
+            <w:rFonts w:ascii="Times New Roman" w:cs="Times New Roman" w:eastAsia="Times New Roman" w:hAnsi="Times New Roman"/>
             <w:sz w:val="24"/>
             <w:szCs w:val="24"/>
-            <w:u w:val="single"/>
           </w:rPr>
           <w:t>c</w:t>
         </w:r>
         <w:r>
           <w:rPr>
-            <w:rFonts w:ascii="Times New Roman" w:eastAsia="Times New Roman" w:hAnsi="Times New Roman" w:cs="Times New Roman"/>
+            <w:u w:val="single"/>
+            <w:rFonts w:ascii="Times New Roman" w:cs="Times New Roman" w:eastAsia="Times New Roman" w:hAnsi="Times New Roman"/>
             <w:sz w:val="24"/>
             <w:szCs w:val="24"/>
-            <w:u w:val="single"/>
           </w:rPr>
           <w:t>h?v=-Z6-n5tes60&amp;ab_channel=Skooll</w:t>
         </w:r>
@@ -457,14 +457,14 @@
       <w:pPr>
         <w:spacing w:after="0" w:line="276" w:lineRule="auto"/>
         <w:rPr>
-          <w:rFonts w:ascii="Times New Roman" w:eastAsia="Times New Roman" w:hAnsi="Times New Roman" w:cs="Times New Roman"/>
+          <w:rFonts w:ascii="Times New Roman" w:cs="Times New Roman" w:eastAsia="Times New Roman" w:hAnsi="Times New Roman"/>
           <w:sz w:val="28"/>
           <w:szCs w:val="28"/>
         </w:rPr>
       </w:pPr>
       <w:r>
         <w:rPr>
-          <w:rFonts w:ascii="Times New Roman" w:eastAsia="Times New Roman" w:hAnsi="Times New Roman" w:cs="Times New Roman"/>
+          <w:rFonts w:ascii="Times New Roman" w:cs="Times New Roman" w:eastAsia="Times New Roman" w:hAnsi="Times New Roman"/>
           <w:sz w:val="28"/>
           <w:szCs w:val="28"/>
         </w:rPr>
@@ -473,14 +473,14 @@
     </w:p>
     <w:p>
       <w:pPr>
+        <w:jc w:val="center"/>
         <w:spacing w:after="0" w:line="276" w:lineRule="auto"/>
-        <w:jc w:val="center"/>
-        <w:rPr>
-          <w:rFonts w:ascii="Times New Roman" w:eastAsia="Times New Roman" w:hAnsi="Times New Roman" w:cs="Times New Roman"/>
+        <w:rPr>
           <w:b/>
+          <w:u w:val="single"/>
+          <w:rFonts w:ascii="Times New Roman" w:cs="Times New Roman" w:eastAsia="Times New Roman" w:hAnsi="Times New Roman"/>
           <w:sz w:val="28"/>
           <w:szCs w:val="28"/>
-          <w:u w:val="single"/>
         </w:rPr>
       </w:pPr>
     </w:p>
@@ -488,650 +488,850 @@
       <w:pPr>
         <w:spacing w:after="0" w:line="276" w:lineRule="auto"/>
         <w:rPr>
-          <w:rFonts w:ascii="Times New Roman" w:eastAsia="Times New Roman" w:hAnsi="Times New Roman" w:cs="Times New Roman"/>
           <w:b/>
+          <w:rFonts w:ascii="Times New Roman" w:cs="Times New Roman" w:eastAsia="Times New Roman" w:hAnsi="Times New Roman"/>
           <w:sz w:val="28"/>
           <w:szCs w:val="28"/>
         </w:rPr>
       </w:pPr>
       <w:r>
         <w:rPr>
-          <w:rFonts w:ascii="Times New Roman" w:eastAsia="Times New Roman" w:hAnsi="Times New Roman" w:cs="Times New Roman"/>
           <w:b/>
+          <w:u w:val="single"/>
+          <w:rFonts w:ascii="Times New Roman" w:cs="Times New Roman" w:eastAsia="Times New Roman" w:hAnsi="Times New Roman"/>
           <w:sz w:val="28"/>
           <w:szCs w:val="28"/>
+        </w:rPr>
+        <w:t>Plan of Investigation</w:t>
+      </w:r>
+    </w:p>
+    <w:p>
+      <w:pPr>
+        <w:spacing w:after="0" w:line="360" w:lineRule="auto"/>
+        <w:rPr>
+          <w:rFonts w:ascii="Times New Roman" w:cs="Times New Roman" w:eastAsia="Times New Roman" w:hAnsi="Times New Roman"/>
+          <w:sz w:val="24"/>
+          <w:szCs w:val="24"/>
+        </w:rPr>
+      </w:pPr>
+    </w:p>
+    <w:p>
+      <w:pPr>
+        <w:spacing w:after="0" w:line="360" w:lineRule="auto"/>
+        <w:rPr>
+          <w:rFonts w:ascii="Times New Roman" w:cs="Times New Roman" w:eastAsia="Times New Roman" w:hAnsi="Times New Roman"/>
+        </w:rPr>
+      </w:pPr>
+      <w:r>
+        <w:rPr>
+          <w:rFonts w:ascii="Times New Roman" w:cs="Times New Roman" w:eastAsia="Times New Roman" w:hAnsi="Times New Roman"/>
+          <w:sz w:val="24"/>
+          <w:szCs w:val="24"/>
+        </w:rPr>
+        <w:t xml:space="preserve">Owning a car has not been one of our family’s main priorities. My friends always laughed at me when I could not identify some car types. In fact, I only knew two types of cars: an SUV and a Minivan. </w:t>
+      </w:r>
+      <w:r>
+        <w:rPr>
+          <w:rFonts w:ascii="Times New Roman" w:cs="Times New Roman" w:eastAsia="Times New Roman" w:hAnsi="Times New Roman"/>
+          <w:sz w:val="24"/>
+          <w:szCs w:val="24"/>
+        </w:rPr>
+        <w:t>So,</w:t>
+      </w:r>
+      <w:r>
+        <w:rPr>
+          <w:rFonts w:ascii="Times New Roman" w:cs="Times New Roman" w:eastAsia="Times New Roman" w:hAnsi="Times New Roman"/>
+          <w:sz w:val="24"/>
+          <w:szCs w:val="24"/>
+        </w:rPr>
+        <w:t xml:space="preserve"> I decided to use this SBA opportunity to research the different types of vehicles on the world market. I intend to get my information for this SBA by researching the World Wide Web. I will watch YouTube videos, read articles and view posters and images from Google to learn about the different types of cars. In doing this SBA, I hope to improve my public speaking, critical thinking, and summarising skills. As the group leader, I hope I can develop better leadership skills. I will collaborate with my members to encourage good teamwork.</w:t>
+      </w:r>
+    </w:p>
+    <w:p>
+      <w:pPr>
+        <w:spacing w:after="0" w:line="360" w:lineRule="auto"/>
+        <w:rPr>
+          <w:b/>
           <w:u w:val="single"/>
-        </w:rPr>
-        <w:t>Plan of Investigation</w:t>
-      </w:r>
-    </w:p>
-    <w:p>
-      <w:pPr>
-        <w:spacing w:after="0" w:line="360" w:lineRule="auto"/>
-        <w:rPr>
-          <w:rFonts w:ascii="Times New Roman" w:eastAsia="Times New Roman" w:hAnsi="Times New Roman" w:cs="Times New Roman"/>
-          <w:sz w:val="24"/>
-          <w:szCs w:val="24"/>
-        </w:rPr>
-      </w:pPr>
-    </w:p>
-    <w:p>
-      <w:pPr>
-        <w:spacing w:after="0" w:line="360" w:lineRule="auto"/>
-        <w:rPr>
-          <w:rFonts w:ascii="Times New Roman" w:eastAsia="Times New Roman" w:hAnsi="Times New Roman" w:cs="Times New Roman"/>
-        </w:rPr>
-      </w:pPr>
-      <w:r>
-        <w:rPr>
-          <w:rFonts w:ascii="Times New Roman" w:eastAsia="Times New Roman" w:hAnsi="Times New Roman" w:cs="Times New Roman"/>
-          <w:sz w:val="24"/>
-          <w:szCs w:val="24"/>
-        </w:rPr>
-        <w:t xml:space="preserve">Owning a car has not been one of our family’s main priorities. My friends always laughed at me when I could not identify some car types. In fact, I only knew two types of cars: an SUV and a Minivan. </w:t>
-      </w:r>
-      <w:r>
-        <w:rPr>
-          <w:rFonts w:ascii="Times New Roman" w:eastAsia="Times New Roman" w:hAnsi="Times New Roman" w:cs="Times New Roman"/>
-          <w:sz w:val="24"/>
-          <w:szCs w:val="24"/>
-        </w:rPr>
-        <w:t>So,</w:t>
-      </w:r>
-      <w:r>
-        <w:rPr>
-          <w:rFonts w:ascii="Times New Roman" w:eastAsia="Times New Roman" w:hAnsi="Times New Roman" w:cs="Times New Roman"/>
-          <w:sz w:val="24"/>
-          <w:szCs w:val="24"/>
-        </w:rPr>
-        <w:t xml:space="preserve"> I decided to use this SBA opportunity to research the different types of vehicles on the world market. I intend to get my information for this SBA by researching the World Wide Web. I will watch YouTube videos, read articles and view posters and images from Google to learn about the different types of cars. In doing this SBA, I hope to improve my public speaking, critical thinking, and summarising skills. As the group leader, I hope I can develop better leadership skills. I will collaborate with my members to encourage good teamwork.</w:t>
-      </w:r>
-    </w:p>
-    <w:p>
-      <w:pPr>
-        <w:spacing w:after="0" w:line="360" w:lineRule="auto"/>
-        <w:rPr>
-          <w:rFonts w:ascii="Times New Roman" w:eastAsia="Times New Roman" w:hAnsi="Times New Roman" w:cs="Times New Roman"/>
-          <w:b/>
+          <w:rFonts w:ascii="Times New Roman" w:cs="Times New Roman" w:eastAsia="Times New Roman" w:hAnsi="Times New Roman"/>
           <w:sz w:val="28"/>
           <w:szCs w:val="28"/>
-          <w:u w:val="single"/>
-        </w:rPr>
-      </w:pPr>
-    </w:p>
-    <w:p>
-      <w:pPr>
-        <w:spacing w:after="0" w:line="360" w:lineRule="auto"/>
-        <w:rPr>
-          <w:rFonts w:ascii="Times New Roman" w:eastAsia="Times New Roman" w:hAnsi="Times New Roman" w:cs="Times New Roman"/>
+        </w:rPr>
+      </w:pPr>
+    </w:p>
+    <w:p>
+      <w:pPr>
+        <w:spacing w:after="0" w:line="360" w:lineRule="auto"/>
+        <w:rPr>
+          <w:rFonts w:ascii="Times New Roman" w:cs="Times New Roman" w:eastAsia="Times New Roman" w:hAnsi="Times New Roman"/>
           <w:sz w:val="28"/>
           <w:szCs w:val="28"/>
         </w:rPr>
       </w:pPr>
       <w:r>
         <w:rPr>
-          <w:rFonts w:ascii="Times New Roman" w:eastAsia="Times New Roman" w:hAnsi="Times New Roman" w:cs="Times New Roman"/>
           <w:b/>
+          <w:u w:val="single"/>
+          <w:rFonts w:ascii="Times New Roman" w:cs="Times New Roman" w:eastAsia="Times New Roman" w:hAnsi="Times New Roman"/>
           <w:sz w:val="28"/>
           <w:szCs w:val="28"/>
+        </w:rPr>
+        <w:t>Reflection 1</w:t>
+        <w:lastRenderedPageBreak/>
+      </w:r>
+    </w:p>
+    <w:p>
+      <w:pPr>
+        <w:ind w:firstLine="720"/>
+        <w:spacing w:after="0" w:line="360" w:lineRule="auto"/>
+        <w:rPr>
+          <w:rFonts w:ascii="Times New Roman" w:cs="Times New Roman" w:eastAsia="Times New Roman" w:hAnsi="Times New Roman"/>
+          <w:sz w:val="24"/>
+          <w:szCs w:val="24"/>
+        </w:rPr>
+      </w:pPr>
+      <w:r>
+        <w:rPr>
+          <w:rFonts w:ascii="Times New Roman" w:cs="Times New Roman" w:eastAsia="Times New Roman" w:hAnsi="Times New Roman"/>
+          <w:sz w:val="24"/>
+          <w:szCs w:val="24"/>
+        </w:rPr>
+        <w:t xml:space="preserve">For my sixteen years on this planet, </w:t>
+      </w:r>
+      <w:r>
+        <w:rPr>
+          <w:rFonts w:ascii="Times New Roman" w:cs="Times New Roman" w:eastAsia="Times New Roman" w:hAnsi="Times New Roman"/>
+          <w:sz w:val="24"/>
+          <w:szCs w:val="24"/>
+        </w:rPr>
+        <w:t xml:space="preserve">I only knew three types of cars which my family owned. </w:t>
+      </w:r>
+      <w:r>
+        <w:rPr>
+          <w:rFonts w:ascii="Times New Roman" w:cs="Times New Roman" w:eastAsia="Times New Roman" w:hAnsi="Times New Roman"/>
+          <w:sz w:val="24"/>
+          <w:szCs w:val="24"/>
+        </w:rPr>
+        <w:t>The</w:t>
+      </w:r>
+      <w:r>
+        <w:rPr>
+          <w:rFonts w:ascii="Times New Roman" w:cs="Times New Roman" w:eastAsia="Times New Roman" w:hAnsi="Times New Roman"/>
+          <w:sz w:val="24"/>
+          <w:szCs w:val="24"/>
+        </w:rPr>
+        <w:t xml:space="preserve"> three cars</w:t>
+      </w:r>
+      <w:r>
+        <w:rPr>
+          <w:rFonts w:ascii="Times New Roman" w:cs="Times New Roman" w:eastAsia="Times New Roman" w:hAnsi="Times New Roman"/>
+          <w:sz w:val="24"/>
+          <w:szCs w:val="24"/>
+        </w:rPr>
+        <w:t>, I grew up knowing</w:t>
+      </w:r>
+      <w:r>
+        <w:rPr>
+          <w:rFonts w:ascii="Times New Roman" w:cs="Times New Roman" w:eastAsia="Times New Roman" w:hAnsi="Times New Roman"/>
+          <w:sz w:val="24"/>
+          <w:szCs w:val="24"/>
+        </w:rPr>
+        <w:t xml:space="preserve"> w</w:t>
+      </w:r>
+      <w:r>
+        <w:rPr>
+          <w:rFonts w:ascii="Times New Roman" w:cs="Times New Roman" w:eastAsia="Times New Roman" w:hAnsi="Times New Roman"/>
+          <w:sz w:val="24"/>
+          <w:szCs w:val="24"/>
+        </w:rPr>
+        <w:t>ere</w:t>
+      </w:r>
+      <w:r>
+        <w:rPr>
+          <w:rFonts w:ascii="Times New Roman" w:cs="Times New Roman" w:eastAsia="Times New Roman" w:hAnsi="Times New Roman"/>
+          <w:sz w:val="24"/>
+          <w:szCs w:val="24"/>
+        </w:rPr>
+        <w:t xml:space="preserve"> escudo, SUV and a sedan</w:t>
+      </w:r>
+      <w:r>
+        <w:rPr>
+          <w:rFonts w:ascii="Times New Roman" w:cs="Times New Roman" w:eastAsia="Times New Roman" w:hAnsi="Times New Roman"/>
+          <w:sz w:val="24"/>
+          <w:szCs w:val="24"/>
+        </w:rPr>
+        <w:t>.</w:t>
+      </w:r>
+      <w:r>
+        <w:rPr>
+          <w:rFonts w:ascii="Times New Roman" w:cs="Times New Roman" w:eastAsia="Times New Roman" w:hAnsi="Times New Roman"/>
+          <w:sz w:val="24"/>
+          <w:szCs w:val="24"/>
+        </w:rPr>
+        <w:t xml:space="preserve"> Because of this, I was stuck with what I knew and went on with it.</w:t>
+      </w:r>
+    </w:p>
+    <w:p>
+      <w:pPr>
+        <w:ind w:firstLine="720"/>
+        <w:spacing w:after="0" w:line="360" w:lineRule="auto"/>
+        <w:rPr>
+          <w:rFonts w:ascii="Times New Roman" w:cs="Times New Roman" w:eastAsia="Times New Roman" w:hAnsi="Times New Roman"/>
+          <w:sz w:val="24"/>
+          <w:szCs w:val="24"/>
+        </w:rPr>
+      </w:pPr>
+      <w:r>
+        <w:rPr>
+          <w:rFonts w:ascii="Times New Roman" w:cs="Times New Roman" w:eastAsia="Times New Roman" w:hAnsi="Times New Roman"/>
+          <w:sz w:val="24"/>
+          <w:szCs w:val="24"/>
+        </w:rPr>
+        <w:t>However, a</w:t>
+      </w:r>
+      <w:r>
+        <w:rPr>
+          <w:rFonts w:ascii="Times New Roman" w:cs="Times New Roman" w:eastAsia="Times New Roman" w:hAnsi="Times New Roman"/>
+          <w:sz w:val="24"/>
+          <w:szCs w:val="24"/>
+        </w:rPr>
+        <w:t>fter viewi</w:t>
+      </w:r>
+      <w:r>
+        <w:rPr>
+          <w:rFonts w:ascii="Times New Roman" w:cs="Times New Roman" w:eastAsia="Times New Roman" w:hAnsi="Times New Roman"/>
+          <w:sz w:val="24"/>
+          <w:szCs w:val="24"/>
+        </w:rPr>
+        <w:t xml:space="preserve">ng and </w:t>
+      </w:r>
+      <w:r>
+        <w:rPr>
+          <w:rFonts w:ascii="Times New Roman" w:cs="Times New Roman" w:eastAsia="Times New Roman" w:hAnsi="Times New Roman"/>
+          <w:sz w:val="24"/>
+          <w:szCs w:val="24"/>
+        </w:rPr>
+        <w:t>reading</w:t>
+      </w:r>
+      <w:r>
+        <w:rPr>
+          <w:rFonts w:ascii="Times New Roman" w:cs="Times New Roman" w:eastAsia="Times New Roman" w:hAnsi="Times New Roman"/>
+          <w:sz w:val="24"/>
+          <w:szCs w:val="24"/>
+        </w:rPr>
+        <w:t xml:space="preserve"> pieces</w:t>
+      </w:r>
+      <w:r>
+        <w:rPr>
+          <w:rFonts w:ascii="Times New Roman" w:cs="Times New Roman" w:eastAsia="Times New Roman" w:hAnsi="Times New Roman"/>
+          <w:sz w:val="24"/>
+          <w:szCs w:val="24"/>
+        </w:rPr>
+        <w:t xml:space="preserve"> and analysing</w:t>
+      </w:r>
+      <w:r>
+        <w:rPr>
+          <w:rFonts w:ascii="Times New Roman" w:cs="Times New Roman" w:eastAsia="Times New Roman" w:hAnsi="Times New Roman"/>
+          <w:sz w:val="24"/>
+          <w:szCs w:val="24"/>
+        </w:rPr>
+        <w:t xml:space="preserve"> information on the </w:t>
+      </w:r>
+      <w:r>
+        <w:rPr>
+          <w:rFonts w:ascii="Times New Roman" w:cs="Times New Roman" w:eastAsia="Times New Roman" w:hAnsi="Times New Roman"/>
+          <w:sz w:val="24"/>
+          <w:szCs w:val="24"/>
+        </w:rPr>
+        <w:t>internet,</w:t>
+      </w:r>
+      <w:r>
+        <w:rPr>
+          <w:rFonts w:ascii="Times New Roman" w:cs="Times New Roman" w:eastAsia="Times New Roman" w:hAnsi="Times New Roman"/>
+          <w:sz w:val="24"/>
+          <w:szCs w:val="24"/>
+        </w:rPr>
+        <w:t xml:space="preserve"> I realized that there are lots of car types being made</w:t>
+      </w:r>
+      <w:r>
+        <w:rPr>
+          <w:rFonts w:ascii="Times New Roman" w:cs="Times New Roman" w:eastAsia="Times New Roman" w:hAnsi="Times New Roman"/>
+          <w:sz w:val="24"/>
+          <w:szCs w:val="24"/>
+        </w:rPr>
+        <w:t>;</w:t>
+      </w:r>
+      <w:r>
+        <w:rPr>
+          <w:rFonts w:ascii="Times New Roman" w:cs="Times New Roman" w:eastAsia="Times New Roman" w:hAnsi="Times New Roman"/>
+          <w:sz w:val="24"/>
+          <w:szCs w:val="24"/>
+        </w:rPr>
+        <w:t xml:space="preserve"> about</w:t>
+      </w:r>
+      <w:r>
+        <w:rPr>
+          <w:rFonts w:ascii="Times New Roman" w:cs="Times New Roman" w:eastAsia="Times New Roman" w:hAnsi="Times New Roman"/>
+          <w:sz w:val="24"/>
+          <w:szCs w:val="24"/>
+        </w:rPr>
+        <w:t xml:space="preserve"> approximately</w:t>
+      </w:r>
+      <w:r>
+        <w:rPr>
+          <w:rFonts w:ascii="Times New Roman" w:cs="Times New Roman" w:eastAsia="Times New Roman" w:hAnsi="Times New Roman"/>
+          <w:sz w:val="24"/>
+          <w:szCs w:val="24"/>
+        </w:rPr>
+        <w:t xml:space="preserve"> more than</w:t>
+      </w:r>
+      <w:r>
+        <w:rPr>
+          <w:rFonts w:ascii="Times New Roman" w:cs="Times New Roman" w:eastAsia="Times New Roman" w:hAnsi="Times New Roman"/>
+          <w:sz w:val="24"/>
+          <w:szCs w:val="24"/>
+        </w:rPr>
+        <w:t xml:space="preserve"> twenty types of cars to be exact.</w:t>
+      </w:r>
+    </w:p>
+    <w:p>
+      <w:pPr>
+        <w:ind w:firstLine="720"/>
+        <w:spacing w:after="0" w:line="360" w:lineRule="auto"/>
+        <w:rPr>
+          <w:rFonts w:ascii="Times New Roman" w:cs="Times New Roman" w:eastAsia="Times New Roman" w:hAnsi="Times New Roman"/>
+          <w:sz w:val="24"/>
+          <w:szCs w:val="24"/>
+        </w:rPr>
+      </w:pPr>
+      <w:r>
+        <w:rPr>
+          <w:rFonts w:ascii="Times New Roman" w:cs="Times New Roman" w:eastAsia="Times New Roman" w:hAnsi="Times New Roman"/>
+          <w:sz w:val="24"/>
+          <w:szCs w:val="24"/>
+        </w:rPr>
+        <w:t xml:space="preserve">One of my artifacts was an article named “What Types of Cars are There?” by KIA.com (2022), I learned that there are different car types such as Sports Utility Vehicles (SUV) which can be good for driving off-road surfaces. </w:t>
+      </w:r>
+      <w:r>
+        <w:rPr>
+          <w:rFonts w:ascii="Times New Roman" w:cs="Times New Roman" w:eastAsia="Times New Roman" w:hAnsi="Times New Roman"/>
+          <w:sz w:val="24"/>
+          <w:szCs w:val="24"/>
+        </w:rPr>
+        <w:t xml:space="preserve">I’ve also learnt that Sports Cars are </w:t>
+      </w:r>
+      <w:r>
+        <w:rPr>
+          <w:rFonts w:ascii="Times New Roman" w:cs="Times New Roman" w:eastAsia="Times New Roman" w:hAnsi="Times New Roman"/>
+          <w:sz w:val="24"/>
+          <w:szCs w:val="24"/>
+        </w:rPr>
+        <w:t>two-seater</w:t>
+      </w:r>
+      <w:r>
+        <w:rPr>
+          <w:rFonts w:ascii="Times New Roman" w:cs="Times New Roman" w:eastAsia="Times New Roman" w:hAnsi="Times New Roman"/>
+          <w:sz w:val="24"/>
+          <w:szCs w:val="24"/>
+        </w:rPr>
+        <w:t xml:space="preserve"> convertibles that allow for open-air driving</w:t>
+      </w:r>
+      <w:r>
+        <w:rPr>
+          <w:rFonts w:ascii="Times New Roman" w:cs="Times New Roman" w:eastAsia="Times New Roman" w:hAnsi="Times New Roman"/>
+          <w:sz w:val="24"/>
+          <w:szCs w:val="24"/>
+        </w:rPr>
+        <w:t>,</w:t>
+      </w:r>
+      <w:r>
+        <w:rPr>
+          <w:rFonts w:ascii="Times New Roman" w:cs="Times New Roman" w:eastAsia="Times New Roman" w:hAnsi="Times New Roman"/>
+          <w:sz w:val="24"/>
+          <w:szCs w:val="24"/>
+        </w:rPr>
+        <w:t xml:space="preserve"> and it also has a sporty appearance.</w:t>
+      </w:r>
+    </w:p>
+    <w:p>
+      <w:pPr>
+        <w:ind w:firstLine="720"/>
+        <w:spacing w:after="0" w:line="360" w:lineRule="auto"/>
+        <w:rPr>
+          <w:rFonts w:ascii="Times New Roman" w:cs="Times New Roman" w:eastAsia="Times New Roman" w:hAnsi="Times New Roman"/>
+          <w:sz w:val="24"/>
+          <w:szCs w:val="24"/>
+        </w:rPr>
+      </w:pPr>
+      <w:r>
+        <w:rPr>
+          <w:rFonts w:ascii="Times New Roman" w:cs="Times New Roman" w:eastAsia="Times New Roman" w:hAnsi="Times New Roman"/>
+          <w:sz w:val="24"/>
+          <w:szCs w:val="24"/>
+        </w:rPr>
+        <w:t xml:space="preserve">In the article “Twenty-Nine (29) Types of Cars: Vehicle Body Styles (With Pictures)” by Magnus </w:t>
+      </w:r>
+      <w:proofErr w:type="spellStart"/>
+      <w:r>
+        <w:rPr>
+          <w:rFonts w:ascii="Times New Roman" w:cs="Times New Roman" w:eastAsia="Times New Roman" w:hAnsi="Times New Roman"/>
+          <w:sz w:val="24"/>
+          <w:szCs w:val="24"/>
+        </w:rPr>
+        <w:t>Stellen</w:t>
+      </w:r>
+      <w:proofErr w:type="spellEnd"/>
+      <w:r>
+        <w:rPr>
+          <w:rFonts w:ascii="Times New Roman" w:cs="Times New Roman" w:eastAsia="Times New Roman" w:hAnsi="Times New Roman"/>
+          <w:sz w:val="24"/>
+          <w:szCs w:val="24"/>
+        </w:rPr>
+        <w:t xml:space="preserve"> (2022), I learned that supercars have high-performance engines and can be very expensive with some costing up to one million dollars. </w:t>
+      </w:r>
+      <w:r>
+        <w:rPr>
+          <w:rFonts w:ascii="Times New Roman" w:cs="Times New Roman" w:eastAsia="Times New Roman" w:hAnsi="Times New Roman"/>
+          <w:sz w:val="24"/>
+          <w:szCs w:val="24"/>
+        </w:rPr>
+        <w:t>I’ve also learnt that muscle cars are cars with large muscles under the hood. They are old-school cars that runs on v8 or v10 engines.</w:t>
+      </w:r>
+    </w:p>
+    <w:p>
+      <w:pPr>
+        <w:ind w:firstLine="720"/>
+        <w:spacing w:after="0" w:line="360" w:lineRule="auto"/>
+        <w:rPr>
+          <w:rFonts w:ascii="Times New Roman" w:cs="Times New Roman" w:eastAsia="Times New Roman" w:hAnsi="Times New Roman"/>
+          <w:sz w:val="24"/>
+          <w:szCs w:val="24"/>
+        </w:rPr>
+      </w:pPr>
+      <w:r>
+        <w:rPr>
+          <w:rFonts w:ascii="Times New Roman" w:cs="Times New Roman" w:eastAsia="Times New Roman" w:hAnsi="Times New Roman"/>
+          <w:sz w:val="24"/>
+          <w:szCs w:val="24"/>
+        </w:rPr>
+        <w:t xml:space="preserve">In the video “Types of Cars? What is it?” by </w:t>
+      </w:r>
+      <w:proofErr w:type="spellStart"/>
+      <w:r>
+        <w:rPr>
+          <w:rFonts w:ascii="Times New Roman" w:cs="Times New Roman" w:eastAsia="Times New Roman" w:hAnsi="Times New Roman"/>
+          <w:sz w:val="24"/>
+          <w:szCs w:val="24"/>
+        </w:rPr>
+        <w:t>Skooll</w:t>
+      </w:r>
+      <w:proofErr w:type="spellEnd"/>
+      <w:r>
+        <w:rPr>
+          <w:rFonts w:ascii="Times New Roman" w:cs="Times New Roman" w:eastAsia="Times New Roman" w:hAnsi="Times New Roman"/>
+          <w:sz w:val="24"/>
+          <w:szCs w:val="24"/>
+        </w:rPr>
+        <w:t xml:space="preserve"> (2019)</w:t>
+      </w:r>
+      <w:r>
+        <w:rPr>
+          <w:rFonts w:ascii="Times New Roman" w:cs="Times New Roman" w:eastAsia="Times New Roman" w:hAnsi="Times New Roman"/>
+          <w:sz w:val="24"/>
+          <w:szCs w:val="24"/>
+        </w:rPr>
+        <w:t>, I learned that electric cars run on electric power that is stored in a battery.</w:t>
+      </w:r>
+      <w:r>
+        <w:rPr>
+          <w:rFonts w:ascii="Times New Roman" w:cs="Times New Roman" w:eastAsia="Times New Roman" w:hAnsi="Times New Roman"/>
+          <w:sz w:val="24"/>
+          <w:szCs w:val="24"/>
+        </w:rPr>
+        <w:t xml:space="preserve"> I’ve also learnt that pickup trucks are so powerful, they can carry passengers, as well as cargo.</w:t>
+      </w:r>
+      <w:r>
+        <w:rPr>
+          <w:rFonts w:ascii="Times New Roman" w:cs="Times New Roman" w:eastAsia="Times New Roman" w:hAnsi="Times New Roman"/>
+          <w:sz w:val="24"/>
+          <w:szCs w:val="24"/>
+        </w:rPr>
+        <w:t xml:space="preserve"> MPVs also known as multi-purpose vehicles, have three rows of seats which can fit an entire family.</w:t>
+      </w:r>
+    </w:p>
+    <w:p>
+      <w:pPr>
+        <w:spacing w:after="0" w:line="360" w:lineRule="auto"/>
+        <w:rPr>
+          <w:rFonts w:ascii="Times New Roman" w:cs="Times New Roman" w:eastAsia="Times New Roman" w:hAnsi="Times New Roman"/>
+          <w:sz w:val="24"/>
+          <w:szCs w:val="24"/>
+        </w:rPr>
+      </w:pPr>
+    </w:p>
+    <w:p>
+      <w:pPr>
+        <w:spacing w:after="0" w:line="360" w:lineRule="auto"/>
+        <w:rPr>
+          <w:rFonts w:ascii="Times New Roman" w:cs="Times New Roman" w:eastAsia="Times New Roman" w:hAnsi="Times New Roman"/>
+          <w:sz w:val="24"/>
+          <w:szCs w:val="24"/>
+        </w:rPr>
+      </w:pPr>
+    </w:p>
+    <w:p>
+      <w:pPr>
+        <w:spacing w:after="0" w:line="360" w:lineRule="auto"/>
+        <w:rPr>
+          <w:rFonts w:ascii="Times New Roman" w:cs="Times New Roman" w:eastAsia="Times New Roman" w:hAnsi="Times New Roman"/>
+          <w:sz w:val="24"/>
+          <w:szCs w:val="24"/>
+        </w:rPr>
+      </w:pPr>
+    </w:p>
+    <w:p>
+      <w:pPr>
+        <w:spacing w:after="0" w:line="360" w:lineRule="auto"/>
+        <w:rPr>
+          <w:rFonts w:ascii="Times New Roman" w:cs="Times New Roman" w:eastAsia="Times New Roman" w:hAnsi="Times New Roman"/>
+          <w:sz w:val="24"/>
+          <w:szCs w:val="24"/>
+        </w:rPr>
+      </w:pPr>
+    </w:p>
+    <w:p>
+      <w:pPr>
+        <w:spacing w:after="0" w:line="360" w:lineRule="auto"/>
+        <w:rPr>
+          <w:rFonts w:ascii="Times New Roman" w:cs="Times New Roman" w:eastAsia="Times New Roman" w:hAnsi="Times New Roman"/>
+          <w:sz w:val="24"/>
+          <w:szCs w:val="24"/>
+        </w:rPr>
+      </w:pPr>
+    </w:p>
+    <w:p>
+      <w:pPr>
+        <w:spacing w:after="0" w:line="360" w:lineRule="auto"/>
+        <w:rPr>
+          <w:rFonts w:ascii="Times New Roman" w:cs="Times New Roman" w:eastAsia="Times New Roman" w:hAnsi="Times New Roman"/>
+          <w:sz w:val="24"/>
+          <w:szCs w:val="24"/>
+        </w:rPr>
+      </w:pPr>
+    </w:p>
+    <w:p>
+      <w:pPr>
+        <w:spacing w:after="0" w:line="360" w:lineRule="auto"/>
+        <w:rPr>
+          <w:rFonts w:ascii="Times New Roman" w:cs="Times New Roman" w:eastAsia="Times New Roman" w:hAnsi="Times New Roman"/>
+          <w:sz w:val="24"/>
+          <w:szCs w:val="24"/>
+        </w:rPr>
+      </w:pPr>
+    </w:p>
+    <w:p>
+      <w:pPr>
+        <w:spacing w:after="0" w:line="360" w:lineRule="auto"/>
+        <w:rPr>
+          <w:rFonts w:ascii="Times New Roman" w:cs="Times New Roman" w:eastAsia="Times New Roman" w:hAnsi="Times New Roman"/>
+          <w:sz w:val="24"/>
+          <w:szCs w:val="24"/>
+        </w:rPr>
+      </w:pPr>
+    </w:p>
+    <w:p>
+      <w:pPr>
+        <w:spacing w:after="0" w:line="360" w:lineRule="auto"/>
+        <w:rPr>
+          <w:rFonts w:ascii="Times New Roman" w:cs="Times New Roman" w:eastAsia="Times New Roman" w:hAnsi="Times New Roman"/>
+          <w:sz w:val="24"/>
+          <w:szCs w:val="24"/>
+        </w:rPr>
+      </w:pPr>
+    </w:p>
+    <w:p>
+      <w:pPr>
+        <w:spacing w:after="0" w:line="360" w:lineRule="auto"/>
+        <w:rPr>
+          <w:rFonts w:ascii="Times New Roman" w:cs="Times New Roman" w:eastAsia="Times New Roman" w:hAnsi="Times New Roman"/>
+          <w:sz w:val="24"/>
+          <w:szCs w:val="24"/>
+        </w:rPr>
+      </w:pPr>
+    </w:p>
+    <w:p>
+      <w:pPr>
+        <w:spacing w:after="0" w:line="360" w:lineRule="auto"/>
+        <w:rPr>
+          <w:rFonts w:ascii="Times New Roman" w:cs="Times New Roman" w:eastAsia="Times New Roman" w:hAnsi="Times New Roman"/>
+          <w:sz w:val="24"/>
+          <w:szCs w:val="24"/>
+        </w:rPr>
+      </w:pPr>
+    </w:p>
+    <w:p>
+      <w:pPr>
+        <w:spacing w:after="0" w:line="360" w:lineRule="auto"/>
+        <w:rPr>
+          <w:rFonts w:ascii="Times New Roman" w:cs="Times New Roman" w:eastAsia="Times New Roman" w:hAnsi="Times New Roman"/>
+          <w:sz w:val="24"/>
+          <w:szCs w:val="24"/>
+        </w:rPr>
+      </w:pPr>
+    </w:p>
+    <w:p>
+      <w:pPr>
+        <w:spacing w:after="0" w:line="360" w:lineRule="auto"/>
+        <w:rPr>
+          <w:bCs/>
+          <w:b/>
           <w:u w:val="single"/>
-        </w:rPr>
-        <w:lastRenderedPageBreak/>
-        <w:t>Reflection 1</w:t>
-      </w:r>
-    </w:p>
-    <w:p>
-      <w:pPr>
-        <w:spacing w:after="0" w:line="360" w:lineRule="auto"/>
-        <w:ind w:firstLine="720"/>
-        <w:rPr>
-          <w:rFonts w:ascii="Times New Roman" w:eastAsia="Times New Roman" w:hAnsi="Times New Roman" w:cs="Times New Roman"/>
-          <w:sz w:val="24"/>
-          <w:szCs w:val="24"/>
-        </w:rPr>
-      </w:pPr>
-      <w:r>
-        <w:rPr>
-          <w:rFonts w:ascii="Times New Roman" w:eastAsia="Times New Roman" w:hAnsi="Times New Roman" w:cs="Times New Roman"/>
-          <w:sz w:val="24"/>
-          <w:szCs w:val="24"/>
-        </w:rPr>
-        <w:t xml:space="preserve">For my sixteen years on this planet, </w:t>
-      </w:r>
-      <w:r>
-        <w:rPr>
-          <w:rFonts w:ascii="Times New Roman" w:eastAsia="Times New Roman" w:hAnsi="Times New Roman" w:cs="Times New Roman"/>
-          <w:sz w:val="24"/>
-          <w:szCs w:val="24"/>
-        </w:rPr>
-        <w:t xml:space="preserve">I only knew three types of cars which my family owned. </w:t>
-      </w:r>
-      <w:r>
-        <w:rPr>
-          <w:rFonts w:ascii="Times New Roman" w:eastAsia="Times New Roman" w:hAnsi="Times New Roman" w:cs="Times New Roman"/>
-          <w:sz w:val="24"/>
-          <w:szCs w:val="24"/>
-        </w:rPr>
-        <w:t>The</w:t>
-      </w:r>
-      <w:r>
-        <w:rPr>
-          <w:rFonts w:ascii="Times New Roman" w:eastAsia="Times New Roman" w:hAnsi="Times New Roman" w:cs="Times New Roman"/>
-          <w:sz w:val="24"/>
-          <w:szCs w:val="24"/>
-        </w:rPr>
-        <w:t xml:space="preserve"> three cars</w:t>
-      </w:r>
-      <w:r>
-        <w:rPr>
-          <w:rFonts w:ascii="Times New Roman" w:eastAsia="Times New Roman" w:hAnsi="Times New Roman" w:cs="Times New Roman"/>
-          <w:sz w:val="24"/>
-          <w:szCs w:val="24"/>
-        </w:rPr>
-        <w:t>, I grew up knowing</w:t>
-      </w:r>
-      <w:r>
-        <w:rPr>
-          <w:rFonts w:ascii="Times New Roman" w:eastAsia="Times New Roman" w:hAnsi="Times New Roman" w:cs="Times New Roman"/>
-          <w:sz w:val="24"/>
-          <w:szCs w:val="24"/>
-        </w:rPr>
-        <w:t xml:space="preserve"> w</w:t>
-      </w:r>
-      <w:r>
-        <w:rPr>
-          <w:rFonts w:ascii="Times New Roman" w:eastAsia="Times New Roman" w:hAnsi="Times New Roman" w:cs="Times New Roman"/>
-          <w:sz w:val="24"/>
-          <w:szCs w:val="24"/>
-        </w:rPr>
-        <w:t>ere</w:t>
-      </w:r>
-      <w:r>
-        <w:rPr>
-          <w:rFonts w:ascii="Times New Roman" w:eastAsia="Times New Roman" w:hAnsi="Times New Roman" w:cs="Times New Roman"/>
-          <w:sz w:val="24"/>
-          <w:szCs w:val="24"/>
-        </w:rPr>
-        <w:t xml:space="preserve"> escudo, SUV and a sedan</w:t>
-      </w:r>
-      <w:r>
-        <w:rPr>
-          <w:rFonts w:ascii="Times New Roman" w:eastAsia="Times New Roman" w:hAnsi="Times New Roman" w:cs="Times New Roman"/>
-          <w:sz w:val="24"/>
-          <w:szCs w:val="24"/>
-        </w:rPr>
-        <w:t>.</w:t>
-      </w:r>
-      <w:r>
-        <w:rPr>
-          <w:rFonts w:ascii="Times New Roman" w:eastAsia="Times New Roman" w:hAnsi="Times New Roman" w:cs="Times New Roman"/>
-          <w:sz w:val="24"/>
-          <w:szCs w:val="24"/>
-        </w:rPr>
-        <w:t xml:space="preserve"> Because of this, I was stuck with what I knew and went on with it.</w:t>
-      </w:r>
-    </w:p>
-    <w:p>
-      <w:pPr>
-        <w:spacing w:after="0" w:line="360" w:lineRule="auto"/>
-        <w:ind w:firstLine="720"/>
-        <w:rPr>
-          <w:rFonts w:ascii="Times New Roman" w:eastAsia="Times New Roman" w:hAnsi="Times New Roman" w:cs="Times New Roman"/>
-          <w:sz w:val="24"/>
-          <w:szCs w:val="24"/>
-        </w:rPr>
-      </w:pPr>
-      <w:r>
-        <w:rPr>
-          <w:rFonts w:ascii="Times New Roman" w:eastAsia="Times New Roman" w:hAnsi="Times New Roman" w:cs="Times New Roman"/>
-          <w:sz w:val="24"/>
-          <w:szCs w:val="24"/>
-        </w:rPr>
-        <w:t>However, a</w:t>
-      </w:r>
-      <w:r>
-        <w:rPr>
-          <w:rFonts w:ascii="Times New Roman" w:eastAsia="Times New Roman" w:hAnsi="Times New Roman" w:cs="Times New Roman"/>
-          <w:sz w:val="24"/>
-          <w:szCs w:val="24"/>
-        </w:rPr>
-        <w:t>fter viewi</w:t>
-      </w:r>
-      <w:r>
-        <w:rPr>
-          <w:rFonts w:ascii="Times New Roman" w:eastAsia="Times New Roman" w:hAnsi="Times New Roman" w:cs="Times New Roman"/>
-          <w:sz w:val="24"/>
-          <w:szCs w:val="24"/>
-        </w:rPr>
-        <w:t xml:space="preserve">ng and </w:t>
-      </w:r>
-      <w:r>
-        <w:rPr>
-          <w:rFonts w:ascii="Times New Roman" w:eastAsia="Times New Roman" w:hAnsi="Times New Roman" w:cs="Times New Roman"/>
-          <w:sz w:val="24"/>
-          <w:szCs w:val="24"/>
-        </w:rPr>
-        <w:t>reading</w:t>
-      </w:r>
-      <w:r>
-        <w:rPr>
-          <w:rFonts w:ascii="Times New Roman" w:eastAsia="Times New Roman" w:hAnsi="Times New Roman" w:cs="Times New Roman"/>
-          <w:sz w:val="24"/>
-          <w:szCs w:val="24"/>
-        </w:rPr>
-        <w:t xml:space="preserve"> pieces</w:t>
-      </w:r>
-      <w:r>
-        <w:rPr>
-          <w:rFonts w:ascii="Times New Roman" w:eastAsia="Times New Roman" w:hAnsi="Times New Roman" w:cs="Times New Roman"/>
-          <w:sz w:val="24"/>
-          <w:szCs w:val="24"/>
-        </w:rPr>
-        <w:t xml:space="preserve"> and analysing</w:t>
-      </w:r>
-      <w:r>
-        <w:rPr>
-          <w:rFonts w:ascii="Times New Roman" w:eastAsia="Times New Roman" w:hAnsi="Times New Roman" w:cs="Times New Roman"/>
-          <w:sz w:val="24"/>
-          <w:szCs w:val="24"/>
-        </w:rPr>
-        <w:t xml:space="preserve"> information on the </w:t>
-      </w:r>
-      <w:r>
-        <w:rPr>
-          <w:rFonts w:ascii="Times New Roman" w:eastAsia="Times New Roman" w:hAnsi="Times New Roman" w:cs="Times New Roman"/>
-          <w:sz w:val="24"/>
-          <w:szCs w:val="24"/>
-        </w:rPr>
-        <w:t>internet,</w:t>
-      </w:r>
-      <w:r>
-        <w:rPr>
-          <w:rFonts w:ascii="Times New Roman" w:eastAsia="Times New Roman" w:hAnsi="Times New Roman" w:cs="Times New Roman"/>
-          <w:sz w:val="24"/>
-          <w:szCs w:val="24"/>
-        </w:rPr>
-        <w:t xml:space="preserve"> I realized that there are lots of car types being made</w:t>
-      </w:r>
-      <w:r>
-        <w:rPr>
-          <w:rFonts w:ascii="Times New Roman" w:eastAsia="Times New Roman" w:hAnsi="Times New Roman" w:cs="Times New Roman"/>
-          <w:sz w:val="24"/>
-          <w:szCs w:val="24"/>
-        </w:rPr>
-        <w:t>;</w:t>
-      </w:r>
-      <w:r>
-        <w:rPr>
-          <w:rFonts w:ascii="Times New Roman" w:eastAsia="Times New Roman" w:hAnsi="Times New Roman" w:cs="Times New Roman"/>
-          <w:sz w:val="24"/>
-          <w:szCs w:val="24"/>
-        </w:rPr>
-        <w:t xml:space="preserve"> about</w:t>
-      </w:r>
-      <w:r>
-        <w:rPr>
-          <w:rFonts w:ascii="Times New Roman" w:eastAsia="Times New Roman" w:hAnsi="Times New Roman" w:cs="Times New Roman"/>
-          <w:sz w:val="24"/>
-          <w:szCs w:val="24"/>
-        </w:rPr>
-        <w:t xml:space="preserve"> approximately</w:t>
-      </w:r>
-      <w:r>
-        <w:rPr>
-          <w:rFonts w:ascii="Times New Roman" w:eastAsia="Times New Roman" w:hAnsi="Times New Roman" w:cs="Times New Roman"/>
-          <w:sz w:val="24"/>
-          <w:szCs w:val="24"/>
-        </w:rPr>
-        <w:t xml:space="preserve"> more than</w:t>
-      </w:r>
-      <w:r>
-        <w:rPr>
-          <w:rFonts w:ascii="Times New Roman" w:eastAsia="Times New Roman" w:hAnsi="Times New Roman" w:cs="Times New Roman"/>
-          <w:sz w:val="24"/>
-          <w:szCs w:val="24"/>
-        </w:rPr>
-        <w:t xml:space="preserve"> twenty types of cars to be exact.</w:t>
-      </w:r>
-    </w:p>
-    <w:p>
-      <w:pPr>
-        <w:spacing w:after="0" w:line="360" w:lineRule="auto"/>
-        <w:ind w:firstLine="720"/>
-        <w:rPr>
-          <w:rFonts w:ascii="Times New Roman" w:eastAsia="Times New Roman" w:hAnsi="Times New Roman" w:cs="Times New Roman"/>
-          <w:sz w:val="24"/>
-          <w:szCs w:val="24"/>
-        </w:rPr>
-      </w:pPr>
-      <w:r>
-        <w:rPr>
-          <w:rFonts w:ascii="Times New Roman" w:eastAsia="Times New Roman" w:hAnsi="Times New Roman" w:cs="Times New Roman"/>
-          <w:sz w:val="24"/>
-          <w:szCs w:val="24"/>
-        </w:rPr>
-        <w:t xml:space="preserve">One of my artifacts was an article named “What Types of Cars are There?” by KIA.com (2022), I learned that there are different car types such as Sports Utility Vehicles (SUV) which can be good for driving off-road surfaces. </w:t>
-      </w:r>
-      <w:r>
-        <w:rPr>
-          <w:rFonts w:ascii="Times New Roman" w:eastAsia="Times New Roman" w:hAnsi="Times New Roman" w:cs="Times New Roman"/>
-          <w:sz w:val="24"/>
-          <w:szCs w:val="24"/>
-        </w:rPr>
-        <w:t xml:space="preserve">I’ve also learnt that Sports Cars are </w:t>
-      </w:r>
-      <w:r>
-        <w:rPr>
-          <w:rFonts w:ascii="Times New Roman" w:eastAsia="Times New Roman" w:hAnsi="Times New Roman" w:cs="Times New Roman"/>
-          <w:sz w:val="24"/>
-          <w:szCs w:val="24"/>
-        </w:rPr>
-        <w:t>two-seater</w:t>
-      </w:r>
-      <w:r>
-        <w:rPr>
-          <w:rFonts w:ascii="Times New Roman" w:eastAsia="Times New Roman" w:hAnsi="Times New Roman" w:cs="Times New Roman"/>
-          <w:sz w:val="24"/>
-          <w:szCs w:val="24"/>
-        </w:rPr>
-        <w:t xml:space="preserve"> convertibles that allow for open-air driving</w:t>
-      </w:r>
-      <w:r>
-        <w:rPr>
-          <w:rFonts w:ascii="Times New Roman" w:eastAsia="Times New Roman" w:hAnsi="Times New Roman" w:cs="Times New Roman"/>
-          <w:sz w:val="24"/>
-          <w:szCs w:val="24"/>
-        </w:rPr>
-        <w:t>,</w:t>
-      </w:r>
-      <w:r>
-        <w:rPr>
-          <w:rFonts w:ascii="Times New Roman" w:eastAsia="Times New Roman" w:hAnsi="Times New Roman" w:cs="Times New Roman"/>
-          <w:sz w:val="24"/>
-          <w:szCs w:val="24"/>
-        </w:rPr>
-        <w:t xml:space="preserve"> and it also has a sporty appearance.</w:t>
-      </w:r>
-    </w:p>
-    <w:p>
-      <w:pPr>
-        <w:spacing w:after="0" w:line="360" w:lineRule="auto"/>
-        <w:ind w:firstLine="720"/>
-        <w:rPr>
-          <w:rFonts w:ascii="Times New Roman" w:eastAsia="Times New Roman" w:hAnsi="Times New Roman" w:cs="Times New Roman"/>
-          <w:sz w:val="24"/>
-          <w:szCs w:val="24"/>
-        </w:rPr>
-      </w:pPr>
-      <w:r>
-        <w:rPr>
-          <w:rFonts w:ascii="Times New Roman" w:eastAsia="Times New Roman" w:hAnsi="Times New Roman" w:cs="Times New Roman"/>
-          <w:sz w:val="24"/>
-          <w:szCs w:val="24"/>
-        </w:rPr>
-        <w:t xml:space="preserve">In the article “Twenty-Nine (29) Types of Cars: Vehicle Body Styles (With Pictures)” by Magnus </w:t>
-      </w:r>
-      <w:proofErr w:type="spellStart"/>
-      <w:r>
-        <w:rPr>
-          <w:rFonts w:ascii="Times New Roman" w:eastAsia="Times New Roman" w:hAnsi="Times New Roman" w:cs="Times New Roman"/>
-          <w:sz w:val="24"/>
-          <w:szCs w:val="24"/>
-        </w:rPr>
-        <w:t>Stellen</w:t>
-      </w:r>
-      <w:proofErr w:type="spellEnd"/>
-      <w:r>
-        <w:rPr>
-          <w:rFonts w:ascii="Times New Roman" w:eastAsia="Times New Roman" w:hAnsi="Times New Roman" w:cs="Times New Roman"/>
-          <w:sz w:val="24"/>
-          <w:szCs w:val="24"/>
-        </w:rPr>
-        <w:t xml:space="preserve"> (2022), I learned that supercars have high-performance engines and can be very expensive with some costing up to one million dollars. </w:t>
-      </w:r>
-      <w:r>
-        <w:rPr>
-          <w:rFonts w:ascii="Times New Roman" w:eastAsia="Times New Roman" w:hAnsi="Times New Roman" w:cs="Times New Roman"/>
-          <w:sz w:val="24"/>
-          <w:szCs w:val="24"/>
-        </w:rPr>
-        <w:t>I’ve also learnt that muscle cars are cars with large muscles under the hood. They are old-school cars that runs on v8 or v10 engines.</w:t>
-      </w:r>
-    </w:p>
-    <w:p>
-      <w:pPr>
-        <w:spacing w:after="0" w:line="360" w:lineRule="auto"/>
-        <w:ind w:firstLine="720"/>
-        <w:rPr>
-          <w:rFonts w:ascii="Times New Roman" w:eastAsia="Times New Roman" w:hAnsi="Times New Roman" w:cs="Times New Roman"/>
-          <w:sz w:val="24"/>
-          <w:szCs w:val="24"/>
-        </w:rPr>
-      </w:pPr>
-      <w:r>
-        <w:rPr>
-          <w:rFonts w:ascii="Times New Roman" w:eastAsia="Times New Roman" w:hAnsi="Times New Roman" w:cs="Times New Roman"/>
-          <w:sz w:val="24"/>
-          <w:szCs w:val="24"/>
-        </w:rPr>
-        <w:t xml:space="preserve">In the video “Types of Cars? What is it?” by </w:t>
-      </w:r>
-      <w:proofErr w:type="spellStart"/>
-      <w:r>
-        <w:rPr>
-          <w:rFonts w:ascii="Times New Roman" w:eastAsia="Times New Roman" w:hAnsi="Times New Roman" w:cs="Times New Roman"/>
-          <w:sz w:val="24"/>
-          <w:szCs w:val="24"/>
-        </w:rPr>
-        <w:t>Skooll</w:t>
-      </w:r>
-      <w:proofErr w:type="spellEnd"/>
-      <w:r>
-        <w:rPr>
-          <w:rFonts w:ascii="Times New Roman" w:eastAsia="Times New Roman" w:hAnsi="Times New Roman" w:cs="Times New Roman"/>
-          <w:sz w:val="24"/>
-          <w:szCs w:val="24"/>
-        </w:rPr>
-        <w:t xml:space="preserve"> (2019)</w:t>
-      </w:r>
-      <w:r>
-        <w:rPr>
-          <w:rFonts w:ascii="Times New Roman" w:eastAsia="Times New Roman" w:hAnsi="Times New Roman" w:cs="Times New Roman"/>
-          <w:sz w:val="24"/>
-          <w:szCs w:val="24"/>
-        </w:rPr>
-        <w:t>, I learned that electric cars run on electric power that is stored in a battery.</w:t>
-      </w:r>
-      <w:r>
-        <w:rPr>
-          <w:rFonts w:ascii="Times New Roman" w:eastAsia="Times New Roman" w:hAnsi="Times New Roman" w:cs="Times New Roman"/>
-          <w:sz w:val="24"/>
-          <w:szCs w:val="24"/>
-        </w:rPr>
-        <w:t xml:space="preserve"> I’ve also learnt that pickup trucks are so powerful, they can carry passengers, as well as cargo.</w:t>
-      </w:r>
-      <w:r>
-        <w:rPr>
-          <w:rFonts w:ascii="Times New Roman" w:eastAsia="Times New Roman" w:hAnsi="Times New Roman" w:cs="Times New Roman"/>
-          <w:sz w:val="24"/>
-          <w:szCs w:val="24"/>
-        </w:rPr>
-        <w:t xml:space="preserve"> MPVs also known as multi-purpose vehicles, have three rows of seats which can fit an entire family.</w:t>
-      </w:r>
-    </w:p>
-    <w:p>
-      <w:pPr>
-        <w:spacing w:after="0" w:line="360" w:lineRule="auto"/>
-        <w:rPr>
-          <w:rFonts w:ascii="Times New Roman" w:eastAsia="Times New Roman" w:hAnsi="Times New Roman" w:cs="Times New Roman"/>
-          <w:sz w:val="24"/>
-          <w:szCs w:val="24"/>
-        </w:rPr>
-      </w:pPr>
-    </w:p>
-    <w:p>
-      <w:pPr>
-        <w:spacing w:after="0" w:line="360" w:lineRule="auto"/>
-        <w:rPr>
-          <w:rFonts w:ascii="Times New Roman" w:eastAsia="Times New Roman" w:hAnsi="Times New Roman" w:cs="Times New Roman"/>
-          <w:sz w:val="24"/>
-          <w:szCs w:val="24"/>
-        </w:rPr>
-      </w:pPr>
-    </w:p>
-    <w:p>
-      <w:pPr>
-        <w:spacing w:after="0" w:line="360" w:lineRule="auto"/>
-        <w:rPr>
-          <w:rFonts w:ascii="Times New Roman" w:eastAsia="Times New Roman" w:hAnsi="Times New Roman" w:cs="Times New Roman"/>
-          <w:sz w:val="24"/>
-          <w:szCs w:val="24"/>
-        </w:rPr>
-      </w:pPr>
-    </w:p>
-    <w:p>
-      <w:pPr>
-        <w:spacing w:after="0" w:line="360" w:lineRule="auto"/>
-        <w:rPr>
-          <w:rFonts w:ascii="Times New Roman" w:eastAsia="Times New Roman" w:hAnsi="Times New Roman" w:cs="Times New Roman"/>
-          <w:sz w:val="24"/>
-          <w:szCs w:val="24"/>
-        </w:rPr>
-      </w:pPr>
-    </w:p>
-    <w:p>
-      <w:pPr>
-        <w:spacing w:after="0" w:line="360" w:lineRule="auto"/>
-        <w:rPr>
-          <w:rFonts w:ascii="Times New Roman" w:eastAsia="Times New Roman" w:hAnsi="Times New Roman" w:cs="Times New Roman"/>
-          <w:sz w:val="24"/>
-          <w:szCs w:val="24"/>
-        </w:rPr>
-      </w:pPr>
-    </w:p>
-    <w:p>
-      <w:pPr>
-        <w:spacing w:after="0" w:line="360" w:lineRule="auto"/>
-        <w:rPr>
-          <w:rFonts w:ascii="Times New Roman" w:eastAsia="Times New Roman" w:hAnsi="Times New Roman" w:cs="Times New Roman"/>
-          <w:sz w:val="24"/>
-          <w:szCs w:val="24"/>
-        </w:rPr>
-      </w:pPr>
-    </w:p>
-    <w:p>
-      <w:pPr>
-        <w:spacing w:after="0" w:line="360" w:lineRule="auto"/>
-        <w:rPr>
-          <w:rFonts w:ascii="Times New Roman" w:eastAsia="Times New Roman" w:hAnsi="Times New Roman" w:cs="Times New Roman"/>
-          <w:sz w:val="24"/>
-          <w:szCs w:val="24"/>
-        </w:rPr>
-      </w:pPr>
-    </w:p>
-    <w:p>
-      <w:pPr>
-        <w:spacing w:after="0" w:line="360" w:lineRule="auto"/>
-        <w:rPr>
-          <w:rFonts w:ascii="Times New Roman" w:eastAsia="Times New Roman" w:hAnsi="Times New Roman" w:cs="Times New Roman"/>
-          <w:sz w:val="24"/>
-          <w:szCs w:val="24"/>
-        </w:rPr>
-      </w:pPr>
-    </w:p>
-    <w:p>
-      <w:pPr>
-        <w:spacing w:after="0" w:line="360" w:lineRule="auto"/>
-        <w:rPr>
-          <w:rFonts w:ascii="Times New Roman" w:eastAsia="Times New Roman" w:hAnsi="Times New Roman" w:cs="Times New Roman"/>
-          <w:sz w:val="24"/>
-          <w:szCs w:val="24"/>
-        </w:rPr>
-      </w:pPr>
-    </w:p>
-    <w:p>
-      <w:pPr>
-        <w:spacing w:after="0" w:line="360" w:lineRule="auto"/>
-        <w:rPr>
-          <w:rFonts w:ascii="Times New Roman" w:eastAsia="Times New Roman" w:hAnsi="Times New Roman" w:cs="Times New Roman"/>
-          <w:sz w:val="24"/>
-          <w:szCs w:val="24"/>
-        </w:rPr>
-      </w:pPr>
-    </w:p>
-    <w:p>
-      <w:pPr>
-        <w:spacing w:after="0" w:line="360" w:lineRule="auto"/>
-        <w:rPr>
-          <w:rFonts w:ascii="Times New Roman" w:eastAsia="Times New Roman" w:hAnsi="Times New Roman" w:cs="Times New Roman"/>
-          <w:sz w:val="24"/>
-          <w:szCs w:val="24"/>
-        </w:rPr>
-      </w:pPr>
-    </w:p>
-    <w:p>
-      <w:pPr>
-        <w:spacing w:after="0" w:line="360" w:lineRule="auto"/>
-        <w:rPr>
-          <w:rFonts w:ascii="Times New Roman" w:eastAsia="Times New Roman" w:hAnsi="Times New Roman" w:cs="Times New Roman"/>
-          <w:sz w:val="24"/>
-          <w:szCs w:val="24"/>
-        </w:rPr>
-      </w:pPr>
-    </w:p>
-    <w:p>
-      <w:pPr>
-        <w:spacing w:after="0" w:line="360" w:lineRule="auto"/>
-        <w:rPr>
-          <w:rFonts w:ascii="Times New Roman" w:eastAsia="Times New Roman" w:hAnsi="Times New Roman" w:cs="Times New Roman"/>
-          <w:b/>
-          <w:bCs/>
+          <w:rFonts w:ascii="Times New Roman" w:cs="Times New Roman" w:eastAsia="Times New Roman" w:hAnsi="Times New Roman"/>
           <w:sz w:val="28"/>
           <w:szCs w:val="28"/>
+        </w:rPr>
+      </w:pPr>
+      <w:r>
+        <w:rPr>
+          <w:bCs/>
+          <w:b/>
           <w:u w:val="single"/>
-        </w:rPr>
-      </w:pPr>
-      <w:r>
-        <w:rPr>
-          <w:rFonts w:ascii="Times New Roman" w:eastAsia="Times New Roman" w:hAnsi="Times New Roman" w:cs="Times New Roman"/>
-          <w:b/>
-          <w:bCs/>
+          <w:rFonts w:ascii="Times New Roman" w:cs="Times New Roman" w:eastAsia="Times New Roman" w:hAnsi="Times New Roman"/>
           <w:sz w:val="28"/>
           <w:szCs w:val="28"/>
-          <w:u w:val="single"/>
-        </w:rPr>
+        </w:rPr>
+        <w:t>Reflection 2</w:t>
         <w:lastRenderedPageBreak/>
-        <w:t>Reflection 2</w:t>
-      </w:r>
-    </w:p>
-    <w:p>
-      <w:pPr>
-        <w:spacing w:after="0" w:line="360" w:lineRule="auto"/>
-        <w:rPr>
-          <w:rFonts w:ascii="Times New Roman" w:eastAsia="Times New Roman" w:hAnsi="Times New Roman" w:cs="Times New Roman"/>
-          <w:sz w:val="24"/>
-          <w:szCs w:val="24"/>
-        </w:rPr>
-      </w:pPr>
-    </w:p>
-    <w:p>
-      <w:pPr>
-        <w:spacing w:after="0" w:line="360" w:lineRule="auto"/>
-        <w:rPr>
-          <w:rFonts w:ascii="Times New Roman" w:eastAsia="Times New Roman" w:hAnsi="Times New Roman" w:cs="Times New Roman"/>
+      </w:r>
+    </w:p>
+    <w:p>
+      <w:pPr>
+        <w:spacing w:after="0" w:line="360" w:lineRule="auto"/>
+        <w:rPr>
+          <w:rFonts w:ascii="Times New Roman" w:cs="Times New Roman" w:eastAsia="Times New Roman" w:hAnsi="Times New Roman"/>
+          <w:sz w:val="24"/>
+          <w:szCs w:val="24"/>
+        </w:rPr>
+      </w:pPr>
+    </w:p>
+    <w:p>
+      <w:pPr>
+        <w:spacing w:after="0" w:line="360" w:lineRule="auto"/>
+        <w:rPr>
+          <w:rFonts w:ascii="Times New Roman" w:cs="Times New Roman" w:eastAsia="Times New Roman" w:hAnsi="Times New Roman"/>
           <w:sz w:val="24"/>
           <w:szCs w:val="24"/>
         </w:rPr>
       </w:pPr>
     </w:p>
     <w:sectPr>
+      <w:pgNumType w:start="1"/>
       <w:pgSz w:w="12240" w:h="15840"/>
-      <w:pgMar w:top="1440" w:right="1440" w:bottom="1440" w:left="1440" w:header="720" w:footer="720" w:gutter="0"/>
-      <w:pgNumType w:start="1"/>
+      <w:pgMar w:left="1440" w:right="1440" w:top="1440" w:bottom="1440" w:header="720" w:footer="720" w:gutter="0"/>
       <w:cols w:space="720"/>
     </w:sectPr>
   </w:body>
 </w:document>
+</file>
+
+<file path=word/numbering.xml><?xml version="1.0" encoding="utf-8"?>
+<w:numbering xmlns:wpc="http://schemas.microsoft.com/office/word/2010/wordprocessingCanvas" xmlns:mo="http://schemas.microsoft.com/office/mac/office/2008/main" xmlns:mc="http://schemas.openxmlformats.org/markup-compatibility/2006" xmlns:mv="urn:schemas-microsoft-com:mac:vml" xmlns:o="urn:schemas-microsoft-com:office:office" xmlns:r="http://schemas.openxmlformats.org/officeDocument/2006/relationships" xmlns:m="http://schemas.openxmlformats.org/officeDocument/2006/math" xmlns:v="urn:schemas-microsoft-com:vml" xmlns:wp14="http://schemas.microsoft.com/office/word/2010/wordprocessingDrawing" xmlns:wp="http://schemas.openxmlformats.org/drawingml/2006/wordprocessingDrawing" xmlns:w="http://schemas.openxmlformats.org/wordprocessingml/2006/main" xmlns:w10="urn:schemas-microsoft-com:office:word" xmlns:w14="http://schemas.microsoft.com/office/word/2010/wordml" xmlns:wpg="http://schemas.microsoft.com/office/word/2010/wordprocessingGroup" xmlns:wpi="http://schemas.microsoft.com/office/word/2010/wordprocessingInk" xmlns:wne="http://schemas.microsoft.com/office/word/2006/wordml" xmlns:wps="http://schemas.microsoft.com/office/word/2010/wordprocessingShape" mc:Ignorable="w14 wp14">
+  <w:abstractNum w:abstractNumId="10121982">
+    <w:multiLevelType w:val="hybridMultilevel"/>
+    <w:lvl w:ilvl="0">
+      <w:numFmt w:val="bullet"/>
+      <w:lvlText w:val=""/>
+      <w:start w:val="0"/>
+      <w:rPr>
+        <w:rFonts w:ascii="Symbol" w:hAnsi="Symbol"/>
+      </w:rPr>
+      <w:pPr>
+        <w:ind w:left="720"/>
+        <w:ind w:hanging="360"/>
+      </w:pPr>
+    </w:lvl>
+    <w:lvl w:ilvl="1">
+      <w:numFmt w:val="bullet"/>
+      <w:lvlText w:val="o"/>
+      <w:start w:val="0"/>
+      <w:rPr>
+        <w:rFonts w:ascii="Courier New" w:hAnsi="Courier New"/>
+      </w:rPr>
+      <w:pPr>
+        <w:ind w:left="1440"/>
+        <w:ind w:hanging="1080"/>
+      </w:pPr>
+    </w:lvl>
+    <w:lvl w:ilvl="2">
+      <w:numFmt w:val="bullet"/>
+      <w:lvlText w:val=""/>
+      <w:start w:val="0"/>
+      <w:rPr/>
+      <w:pPr>
+        <w:ind w:left="2160"/>
+        <w:ind w:hanging="1800"/>
+      </w:pPr>
+    </w:lvl>
+    <w:lvl w:ilvl="3">
+      <w:numFmt w:val="bullet"/>
+      <w:lvlText w:val=""/>
+      <w:start w:val="0"/>
+      <w:rPr>
+        <w:rFonts w:ascii="Symbol" w:hAnsi="Symbol"/>
+      </w:rPr>
+      <w:pPr>
+        <w:ind w:left="2880"/>
+        <w:ind w:hanging="2520"/>
+      </w:pPr>
+    </w:lvl>
+    <w:lvl w:ilvl="4">
+      <w:numFmt w:val="bullet"/>
+      <w:lvlText w:val="o"/>
+      <w:start w:val="0"/>
+      <w:rPr>
+        <w:rFonts w:ascii="Courier New" w:hAnsi="Courier New"/>
+      </w:rPr>
+      <w:pPr>
+        <w:ind w:left="3600"/>
+        <w:ind w:hanging="3240"/>
+      </w:pPr>
+    </w:lvl>
+    <w:lvl w:ilvl="5">
+      <w:numFmt w:val="bullet"/>
+      <w:lvlText w:val=""/>
+      <w:start w:val="0"/>
+      <w:rPr/>
+      <w:pPr>
+        <w:ind w:left="4320"/>
+        <w:ind w:hanging="3960"/>
+      </w:pPr>
+    </w:lvl>
+    <w:lvl w:ilvl="6">
+      <w:numFmt w:val="bullet"/>
+      <w:lvlText w:val=""/>
+      <w:start w:val="0"/>
+      <w:rPr>
+        <w:rFonts w:ascii="Symbol" w:hAnsi="Symbol"/>
+      </w:rPr>
+      <w:pPr>
+        <w:ind w:left="5040"/>
+        <w:ind w:hanging="4680"/>
+      </w:pPr>
+    </w:lvl>
+    <w:lvl w:ilvl="7">
+      <w:numFmt w:val="bullet"/>
+      <w:lvlText w:val="o"/>
+      <w:start w:val="0"/>
+      <w:rPr>
+        <w:rFonts w:ascii="Courier New" w:hAnsi="Courier New"/>
+      </w:rPr>
+      <w:pPr>
+        <w:ind w:left="5760"/>
+        <w:ind w:hanging="5400"/>
+      </w:pPr>
+    </w:lvl>
+    <w:lvl w:ilvl="8">
+      <w:numFmt w:val="bullet"/>
+      <w:lvlText w:val=""/>
+      <w:start w:val="0"/>
+      <w:rPr/>
+      <w:pPr>
+        <w:ind w:left="6480"/>
+        <w:ind w:hanging="6120"/>
+      </w:pPr>
+    </w:lvl>
+  </w:abstractNum>
+  <w:abstractNum w:abstractNumId="10121983">
+    <w:multiLevelType w:val="hybridMultilevel"/>
+    <w:lvl w:ilvl="0">
+      <w:numFmt w:val="decimal"/>
+      <w:lvlText w:val="%1."/>
+      <w:start w:val="1"/>
+      <w:pPr>
+        <w:ind w:left="720"/>
+        <w:ind w:hanging="360"/>
+      </w:pPr>
+    </w:lvl>
+    <w:lvl w:ilvl="1">
+      <w:numFmt w:val="decimal"/>
+      <w:lvlText w:val="%2."/>
+      <w:start w:val="1"/>
+      <w:pPr>
+        <w:ind w:left="1440"/>
+        <w:ind w:hanging="1080"/>
+      </w:pPr>
+    </w:lvl>
+    <w:lvl w:ilvl="2">
+      <w:numFmt w:val="decimal"/>
+      <w:lvlText w:val="%3."/>
+      <w:start w:val="1"/>
+      <w:pPr>
+        <w:ind w:left="2160"/>
+        <w:ind w:hanging="1980"/>
+      </w:pPr>
+    </w:lvl>
+    <w:lvl w:ilvl="3">
+      <w:numFmt w:val="decimal"/>
+      <w:lvlText w:val="%4."/>
+      <w:start w:val="1"/>
+      <w:pPr>
+        <w:ind w:left="2880"/>
+        <w:ind w:hanging="2520"/>
+      </w:pPr>
+    </w:lvl>
+    <w:lvl w:ilvl="4">
+      <w:numFmt w:val="decimal"/>
+      <w:lvlText w:val="%5."/>
+      <w:start w:val="1"/>
+      <w:pPr>
+        <w:ind w:left="3600"/>
+        <w:ind w:hanging="3240"/>
+      </w:pPr>
+    </w:lvl>
+    <w:lvl w:ilvl="5">
+      <w:numFmt w:val="decimal"/>
+      <w:lvlText w:val="%6."/>
+      <w:start w:val="1"/>
+      <w:pPr>
+        <w:ind w:left="4320"/>
+        <w:ind w:hanging="4140"/>
+      </w:pPr>
+    </w:lvl>
+    <w:lvl w:ilvl="6">
+      <w:numFmt w:val="decimal"/>
+      <w:lvlText w:val="%7."/>
+      <w:start w:val="1"/>
+      <w:pPr>
+        <w:ind w:left="5040"/>
+        <w:ind w:hanging="4680"/>
+      </w:pPr>
+    </w:lvl>
+    <w:lvl w:ilvl="7">
+      <w:numFmt w:val="decimal"/>
+      <w:lvlText w:val="%8."/>
+      <w:start w:val="1"/>
+      <w:pPr>
+        <w:ind w:left="5760"/>
+        <w:ind w:hanging="5400"/>
+      </w:pPr>
+    </w:lvl>
+    <w:lvl w:ilvl="8">
+      <w:numFmt w:val="decimal"/>
+      <w:lvlText w:val="%9."/>
+      <w:start w:val="1"/>
+      <w:pPr>
+        <w:ind w:left="6480"/>
+        <w:ind w:hanging="6300"/>
+      </w:pPr>
+    </w:lvl>
+  </w:abstractNum>
+  <w:num w:numId="10121982">
+    <w:abstractNumId w:val="10121982"/>
+  </w:num>
+  <w:num w:numId="10121983">
+    <w:abstractNumId w:val="10121983"/>
+  </w:num>
+</w:numbering>
 </file>
 
 <file path=word/styles.xml><?xml version="1.0" encoding="utf-8"?>

</xml_diff>

<commit_message>
make changes to the IT SBA and English SBA
finished the IT SBA.
</commit_message>
<xml_diff>
--- a/Form5/English SBA 2022-2023/ULRIC AIRD CXC CSEC ENGLISH A SBA 2023.docx
+++ b/Form5/English SBA 2022-2023/ULRIC AIRD CXC CSEC ENGLISH A SBA 2023.docx
@@ -1,20 +1,20 @@
 
 <file path=word/document.xml><?xml version="1.0" encoding="utf-8"?>
-<w:document xmlns:a="http://schemas.openxmlformats.org/drawingml/2006/main" xmlns:aink="http://schemas.microsoft.com/office/drawing/2016/ink" xmlns:am3d="http://schemas.microsoft.com/office/drawing/2017/model3d" xmlns:c="http://schemas.openxmlformats.org/drawingml/2006/chart" xmlns:cx="http://schemas.microsoft.com/office/drawing/2014/chartex" xmlns:cx1="http://schemas.microsoft.com/office/drawing/2015/9/8/chartex" xmlns:cx2="http://schemas.microsoft.com/office/drawing/2015/10/21/chartex" xmlns:cx3="http://schemas.microsoft.com/office/drawing/2016/5/9/chartex" xmlns:cx4="http://schemas.microsoft.com/office/drawing/2016/5/10/chartex" xmlns:cx5="http://schemas.microsoft.com/office/drawing/2016/5/11/chartex" xmlns:cx6="http://schemas.microsoft.com/office/drawing/2016/5/12/chartex" xmlns:cx7="http://schemas.microsoft.com/office/drawing/2016/5/13/chartex" xmlns:cx8="http://schemas.microsoft.com/office/drawing/2016/5/14/chartex" xmlns:dgm="http://schemas.openxmlformats.org/drawingml/2006/diagram" xmlns:lc="http://schemas.openxmlformats.org/drawingml/2006/lockedCanvas" xmlns:m="http://schemas.openxmlformats.org/officeDocument/2006/math" xmlns:mc="http://schemas.openxmlformats.org/markup-compatibility/2006" xmlns:mo="http://schemas.microsoft.com/office/mac/office/2008/main" xmlns:mv="urn:schemas-microsoft-com:mac:vml" xmlns:o="urn:schemas-microsoft-com:office:office" xmlns:oel="http://schemas.microsoft.com/office/2019/extlst" xmlns:pic="http://schemas.openxmlformats.org/drawingml/2006/picture" xmlns:r="http://schemas.openxmlformats.org/officeDocument/2006/relationships" xmlns:v="urn:schemas-microsoft-com:vml" xmlns:w="http://schemas.openxmlformats.org/wordprocessingml/2006/main" xmlns:w10="urn:schemas-microsoft-com:office:word" xmlns:w14="http://schemas.microsoft.com/office/word/2010/wordml" xmlns:w15="http://schemas.microsoft.com/office/word/2012/wordml" xmlns:w16="http://schemas.microsoft.com/office/word/2018/wordml" xmlns:w16cex="http://schemas.microsoft.com/office/word/2018/wordml/cex" xmlns:w16cid="http://schemas.microsoft.com/office/word/2016/wordml/cid" xmlns:w16sdtdh="http://schemas.microsoft.com/office/word/2020/wordml/sdtdatahash" xmlns:w16se="http://schemas.microsoft.com/office/word/2015/wordml/symex" xmlns:wne="http://schemas.microsoft.com/office/word/2006/wordml" xmlns:wp="http://schemas.openxmlformats.org/drawingml/2006/wordprocessingDrawing" xmlns:wp14="http://schemas.microsoft.com/office/word/2010/wordprocessingDrawing" xmlns:wpc="http://schemas.microsoft.com/office/word/2010/wordprocessingCanvas" xmlns:wpg="http://schemas.microsoft.com/office/word/2010/wordprocessingGroup" xmlns:wpi="http://schemas.microsoft.com/office/word/2010/wordprocessingInk" xmlns:wps="http://schemas.microsoft.com/office/word/2010/wordprocessingShape" mc:Ignorable="w14 w15 w16se w16cid w16 w16cex w16sdtdh wp14">
+<w:document xmlns:wpc="http://schemas.microsoft.com/office/word/2010/wordprocessingCanvas" xmlns:cx="http://schemas.microsoft.com/office/drawing/2014/chartex" xmlns:cx1="http://schemas.microsoft.com/office/drawing/2015/9/8/chartex" xmlns:cx2="http://schemas.microsoft.com/office/drawing/2015/10/21/chartex" xmlns:cx3="http://schemas.microsoft.com/office/drawing/2016/5/9/chartex" xmlns:cx4="http://schemas.microsoft.com/office/drawing/2016/5/10/chartex" xmlns:cx5="http://schemas.microsoft.com/office/drawing/2016/5/11/chartex" xmlns:cx6="http://schemas.microsoft.com/office/drawing/2016/5/12/chartex" xmlns:cx7="http://schemas.microsoft.com/office/drawing/2016/5/13/chartex" xmlns:cx8="http://schemas.microsoft.com/office/drawing/2016/5/14/chartex" xmlns:mc="http://schemas.openxmlformats.org/markup-compatibility/2006" xmlns:aink="http://schemas.microsoft.com/office/drawing/2016/ink" xmlns:am3d="http://schemas.microsoft.com/office/drawing/2017/model3d" xmlns:o="urn:schemas-microsoft-com:office:office" xmlns:oel="http://schemas.microsoft.com/office/2019/extlst" xmlns:r="http://schemas.openxmlformats.org/officeDocument/2006/relationships" xmlns:m="http://schemas.openxmlformats.org/officeDocument/2006/math" xmlns:v="urn:schemas-microsoft-com:vml" xmlns:wp14="http://schemas.microsoft.com/office/word/2010/wordprocessingDrawing" xmlns:wp="http://schemas.openxmlformats.org/drawingml/2006/wordprocessingDrawing" xmlns:w10="urn:schemas-microsoft-com:office:word" xmlns:w="http://schemas.openxmlformats.org/wordprocessingml/2006/main" xmlns:w14="http://schemas.microsoft.com/office/word/2010/wordml" xmlns:w15="http://schemas.microsoft.com/office/word/2012/wordml" xmlns:w16cex="http://schemas.microsoft.com/office/word/2018/wordml/cex" xmlns:w16cid="http://schemas.microsoft.com/office/word/2016/wordml/cid" xmlns:w16="http://schemas.microsoft.com/office/word/2018/wordml" xmlns:w16sdtdh="http://schemas.microsoft.com/office/word/2020/wordml/sdtdatahash" xmlns:w16se="http://schemas.microsoft.com/office/word/2015/wordml/symex" xmlns:wpg="http://schemas.microsoft.com/office/word/2010/wordprocessingGroup" xmlns:wpi="http://schemas.microsoft.com/office/word/2010/wordprocessingInk" xmlns:wne="http://schemas.microsoft.com/office/word/2006/wordml" xmlns:wps="http://schemas.microsoft.com/office/word/2010/wordprocessingShape" mc:Ignorable="w14 w15 w16se w16cid w16 w16cex w16sdtdh wp14">
   <w:body>
     <w:p>
       <w:pPr>
         <w:spacing w:after="0" w:line="276" w:lineRule="auto"/>
         <w:rPr>
-          <w:u w:val="single"/>
-          <w:rFonts w:ascii="Times New Roman" w:cs="Times New Roman" w:eastAsia="Times New Roman" w:hAnsi="Times New Roman"/>
+          <w:rFonts w:ascii="Times New Roman" w:eastAsia="Times New Roman" w:hAnsi="Times New Roman" w:cs="Times New Roman"/>
           <w:sz w:val="28"/>
           <w:szCs w:val="28"/>
-        </w:rPr>
-      </w:pPr>
-      <w:r>
-        <w:rPr>
-          <w:rFonts w:ascii="Times New Roman" w:cs="Times New Roman" w:eastAsia="Times New Roman" w:hAnsi="Times New Roman"/>
+          <w:u w:val="single"/>
+        </w:rPr>
+      </w:pPr>
+      <w:r>
+        <w:rPr>
+          <w:rFonts w:ascii="Times New Roman" w:eastAsia="Times New Roman" w:hAnsi="Times New Roman" w:cs="Times New Roman"/>
           <w:sz w:val="28"/>
           <w:szCs w:val="28"/>
         </w:rPr>
@@ -22,10 +22,10 @@
       </w:r>
       <w:r>
         <w:rPr>
-          <w:u w:val="single"/>
-          <w:rFonts w:ascii="Times New Roman" w:cs="Times New Roman" w:eastAsia="Times New Roman" w:hAnsi="Times New Roman"/>
+          <w:rFonts w:ascii="Times New Roman" w:eastAsia="Times New Roman" w:hAnsi="Times New Roman" w:cs="Times New Roman"/>
           <w:sz w:val="28"/>
           <w:szCs w:val="28"/>
+          <w:u w:val="single"/>
         </w:rPr>
         <w:t>Cars</w:t>
       </w:r>
@@ -34,23 +34,23 @@
       <w:pPr>
         <w:spacing w:after="0" w:line="276" w:lineRule="auto"/>
         <w:rPr>
-          <w:rFonts w:ascii="Times New Roman" w:cs="Times New Roman" w:eastAsia="Times New Roman" w:hAnsi="Times New Roman"/>
+          <w:rFonts w:ascii="Times New Roman" w:eastAsia="Times New Roman" w:hAnsi="Times New Roman" w:cs="Times New Roman"/>
           <w:sz w:val="28"/>
           <w:szCs w:val="28"/>
         </w:rPr>
       </w:pPr>
       <w:r>
         <w:rPr>
-          <w:u w:val="single"/>
-          <w:rFonts w:ascii="Times New Roman" w:cs="Times New Roman" w:eastAsia="Times New Roman" w:hAnsi="Times New Roman"/>
+          <w:rFonts w:ascii="Times New Roman" w:eastAsia="Times New Roman" w:hAnsi="Times New Roman" w:cs="Times New Roman"/>
           <w:sz w:val="28"/>
           <w:szCs w:val="28"/>
+          <w:u w:val="single"/>
         </w:rPr>
         <w:t>Subtopic</w:t>
       </w:r>
       <w:r>
         <w:rPr>
-          <w:rFonts w:ascii="Times New Roman" w:cs="Times New Roman" w:eastAsia="Times New Roman" w:hAnsi="Times New Roman"/>
+          <w:rFonts w:ascii="Times New Roman" w:eastAsia="Times New Roman" w:hAnsi="Times New Roman" w:cs="Times New Roman"/>
           <w:sz w:val="28"/>
           <w:szCs w:val="28"/>
         </w:rPr>
@@ -58,9 +58,9 @@
       </w:r>
       <w:r>
         <w:rPr>
+          <w:rFonts w:ascii="Times New Roman" w:eastAsia="Times New Roman" w:hAnsi="Times New Roman" w:cs="Times New Roman"/>
           <w:b/>
           <w:color w:val="FF0000"/>
-          <w:rFonts w:ascii="Times New Roman" w:cs="Times New Roman" w:eastAsia="Times New Roman" w:hAnsi="Times New Roman"/>
           <w:sz w:val="28"/>
           <w:szCs w:val="28"/>
         </w:rPr>
@@ -68,8 +68,8 @@
       </w:r>
       <w:r>
         <w:rPr>
+          <w:rFonts w:ascii="Times New Roman" w:eastAsia="Times New Roman" w:hAnsi="Times New Roman" w:cs="Times New Roman"/>
           <w:b/>
-          <w:rFonts w:ascii="Times New Roman" w:cs="Times New Roman" w:eastAsia="Times New Roman" w:hAnsi="Times New Roman"/>
           <w:sz w:val="28"/>
           <w:szCs w:val="28"/>
         </w:rPr>
@@ -80,29 +80,29 @@
       <w:pPr>
         <w:spacing w:after="0" w:line="360" w:lineRule="auto"/>
         <w:rPr>
+          <w:rFonts w:ascii="Times New Roman" w:eastAsia="Times New Roman" w:hAnsi="Times New Roman" w:cs="Times New Roman"/>
           <w:b/>
-          <w:u w:val="single"/>
-          <w:rFonts w:ascii="Times New Roman" w:cs="Times New Roman" w:eastAsia="Times New Roman" w:hAnsi="Times New Roman"/>
           <w:sz w:val="28"/>
           <w:szCs w:val="28"/>
-        </w:rPr>
-      </w:pPr>
-    </w:p>
-    <w:p>
-      <w:pPr>
+          <w:u w:val="single"/>
+        </w:rPr>
+      </w:pPr>
+    </w:p>
+    <w:p>
+      <w:pPr>
+        <w:spacing w:after="0" w:line="360" w:lineRule="auto"/>
         <w:ind w:left="720"/>
-        <w:spacing w:after="0" w:line="360" w:lineRule="auto"/>
-        <w:rPr>
+        <w:rPr>
+          <w:rFonts w:ascii="Times New Roman" w:eastAsia="Times New Roman" w:hAnsi="Times New Roman" w:cs="Times New Roman"/>
           <w:b/>
-          <w:rFonts w:ascii="Times New Roman" w:cs="Times New Roman" w:eastAsia="Times New Roman" w:hAnsi="Times New Roman"/>
-          <w:sz w:val="24"/>
-          <w:szCs w:val="24"/>
-        </w:rPr>
-      </w:pPr>
-      <w:r>
-        <w:rPr>
+          <w:sz w:val="24"/>
+          <w:szCs w:val="24"/>
+        </w:rPr>
+      </w:pPr>
+      <w:r>
+        <w:rPr>
+          <w:rFonts w:ascii="Times New Roman" w:eastAsia="Times New Roman" w:hAnsi="Times New Roman" w:cs="Times New Roman"/>
           <w:b/>
-          <w:rFonts w:ascii="Times New Roman" w:cs="Times New Roman" w:eastAsia="Times New Roman" w:hAnsi="Times New Roman"/>
           <w:sz w:val="24"/>
           <w:szCs w:val="24"/>
         </w:rPr>
@@ -111,17 +111,17 @@
     </w:p>
     <w:p>
       <w:pPr>
+        <w:spacing w:after="0" w:line="360" w:lineRule="auto"/>
         <w:ind w:left="720"/>
-        <w:spacing w:after="0" w:line="360" w:lineRule="auto"/>
-        <w:rPr>
-          <w:rFonts w:ascii="Times New Roman" w:cs="Times New Roman" w:eastAsia="Times New Roman" w:hAnsi="Times New Roman"/>
-          <w:sz w:val="24"/>
-          <w:szCs w:val="24"/>
-        </w:rPr>
-      </w:pPr>
-      <w:r>
-        <w:rPr>
-          <w:rFonts w:ascii="Times New Roman" w:cs="Times New Roman" w:eastAsia="Times New Roman" w:hAnsi="Times New Roman"/>
+        <w:rPr>
+          <w:rFonts w:ascii="Times New Roman" w:eastAsia="Times New Roman" w:hAnsi="Times New Roman" w:cs="Times New Roman"/>
+          <w:sz w:val="24"/>
+          <w:szCs w:val="24"/>
+        </w:rPr>
+      </w:pPr>
+      <w:r>
+        <w:rPr>
+          <w:rFonts w:ascii="Times New Roman" w:eastAsia="Times New Roman" w:hAnsi="Times New Roman" w:cs="Times New Roman"/>
           <w:sz w:val="24"/>
           <w:szCs w:val="24"/>
         </w:rPr>
@@ -130,17 +130,17 @@
     </w:p>
     <w:p>
       <w:pPr>
+        <w:spacing w:after="0" w:line="360" w:lineRule="auto"/>
         <w:ind w:left="720"/>
-        <w:spacing w:after="0" w:line="360" w:lineRule="auto"/>
-        <w:rPr>
-          <w:rFonts w:ascii="Times New Roman" w:cs="Times New Roman" w:eastAsia="Times New Roman" w:hAnsi="Times New Roman"/>
-          <w:sz w:val="24"/>
-          <w:szCs w:val="24"/>
-        </w:rPr>
-      </w:pPr>
-      <w:r>
-        <w:rPr>
-          <w:rFonts w:ascii="Times New Roman" w:cs="Times New Roman" w:eastAsia="Times New Roman" w:hAnsi="Times New Roman"/>
+        <w:rPr>
+          <w:rFonts w:ascii="Times New Roman" w:eastAsia="Times New Roman" w:hAnsi="Times New Roman" w:cs="Times New Roman"/>
+          <w:sz w:val="24"/>
+          <w:szCs w:val="24"/>
+        </w:rPr>
+      </w:pPr>
+      <w:r>
+        <w:rPr>
+          <w:rFonts w:ascii="Times New Roman" w:eastAsia="Times New Roman" w:hAnsi="Times New Roman" w:cs="Times New Roman"/>
           <w:sz w:val="24"/>
           <w:szCs w:val="24"/>
         </w:rPr>
@@ -149,50 +149,50 @@
     </w:p>
     <w:p>
       <w:pPr>
+        <w:spacing w:after="0" w:line="360" w:lineRule="auto"/>
         <w:ind w:left="720"/>
-        <w:spacing w:after="0" w:line="360" w:lineRule="auto"/>
-        <w:rPr>
-          <w:rFonts w:ascii="Times New Roman" w:cs="Times New Roman" w:eastAsia="Times New Roman" w:hAnsi="Times New Roman"/>
-          <w:sz w:val="24"/>
-          <w:szCs w:val="24"/>
-        </w:rPr>
-      </w:pPr>
-      <w:hyperlink r:id="rId5">
+        <w:rPr>
+          <w:rFonts w:ascii="Times New Roman" w:eastAsia="Times New Roman" w:hAnsi="Times New Roman" w:cs="Times New Roman"/>
+          <w:sz w:val="24"/>
+          <w:szCs w:val="24"/>
+        </w:rPr>
+      </w:pPr>
+      <w:hyperlink r:id="rId6">
         <w:r>
           <w:rPr>
-            <w:u w:val="single"/>
-            <w:rFonts w:ascii="Times New Roman" w:cs="Times New Roman" w:eastAsia="Times New Roman" w:hAnsi="Times New Roman"/>
+            <w:rFonts w:ascii="Times New Roman" w:eastAsia="Times New Roman" w:hAnsi="Times New Roman" w:cs="Times New Roman"/>
             <w:sz w:val="24"/>
             <w:szCs w:val="24"/>
+            <w:u w:val="single"/>
           </w:rPr>
-          <w:t>https://www.</w:t>
+          <w:t>https://www.kia.com/dm/d</w:t>
         </w:r>
         <w:r>
           <w:rPr>
-            <w:u w:val="single"/>
-            <w:rFonts w:ascii="Times New Roman" w:cs="Times New Roman" w:eastAsia="Times New Roman" w:hAnsi="Times New Roman"/>
+            <w:rFonts w:ascii="Times New Roman" w:eastAsia="Times New Roman" w:hAnsi="Times New Roman" w:cs="Times New Roman"/>
             <w:sz w:val="24"/>
             <w:szCs w:val="24"/>
+            <w:u w:val="single"/>
           </w:rPr>
-          <w:t>k</w:t>
+          <w:t>i</w:t>
         </w:r>
         <w:r>
           <w:rPr>
-            <w:u w:val="single"/>
-            <w:rFonts w:ascii="Times New Roman" w:cs="Times New Roman" w:eastAsia="Times New Roman" w:hAnsi="Times New Roman"/>
+            <w:rFonts w:ascii="Times New Roman" w:eastAsia="Times New Roman" w:hAnsi="Times New Roman" w:cs="Times New Roman"/>
             <w:sz w:val="24"/>
             <w:szCs w:val="24"/>
+            <w:u w:val="single"/>
           </w:rPr>
-          <w:t>ia.com/dm/discover-kia/ask/what-types-of-cars-are-there.html</w:t>
+          <w:t>scover-kia/ask/what-types-of-cars-are-there.html</w:t>
         </w:r>
       </w:hyperlink>
     </w:p>
     <w:p>
       <w:pPr>
+        <w:spacing w:after="0" w:line="276" w:lineRule="auto"/>
         <w:ind w:left="720"/>
-        <w:spacing w:after="0" w:line="276" w:lineRule="auto"/>
-        <w:rPr>
-          <w:rFonts w:ascii="Times New Roman" w:cs="Times New Roman" w:eastAsia="Times New Roman" w:hAnsi="Times New Roman"/>
+        <w:rPr>
+          <w:rFonts w:ascii="Times New Roman" w:eastAsia="Times New Roman" w:hAnsi="Times New Roman" w:cs="Times New Roman"/>
           <w:sz w:val="28"/>
           <w:szCs w:val="28"/>
         </w:rPr>
@@ -202,10 +202,10 @@
     </w:p>
     <w:p>
       <w:pPr>
+        <w:spacing w:after="0" w:line="276" w:lineRule="auto"/>
         <w:ind w:left="720"/>
-        <w:spacing w:after="0" w:line="276" w:lineRule="auto"/>
-        <w:rPr>
-          <w:rFonts w:ascii="Times New Roman" w:cs="Times New Roman" w:eastAsia="Times New Roman" w:hAnsi="Times New Roman"/>
+        <w:rPr>
+          <w:rFonts w:ascii="Times New Roman" w:eastAsia="Times New Roman" w:hAnsi="Times New Roman" w:cs="Times New Roman"/>
           <w:sz w:val="28"/>
           <w:szCs w:val="28"/>
         </w:rPr>
@@ -213,38 +213,47 @@
     </w:p>
     <w:p>
       <w:pPr>
+        <w:spacing w:after="0" w:line="360" w:lineRule="auto"/>
         <w:ind w:left="720"/>
-        <w:spacing w:after="0" w:line="360" w:lineRule="auto"/>
-        <w:rPr>
+        <w:rPr>
+          <w:rFonts w:ascii="Times New Roman" w:eastAsia="Times New Roman" w:hAnsi="Times New Roman" w:cs="Times New Roman"/>
           <w:b/>
-          <w:rFonts w:ascii="Times New Roman" w:cs="Times New Roman" w:eastAsia="Times New Roman" w:hAnsi="Times New Roman"/>
-          <w:sz w:val="24"/>
-          <w:szCs w:val="24"/>
-        </w:rPr>
-      </w:pPr>
-      <w:r>
-        <w:rPr>
+          <w:sz w:val="24"/>
+          <w:szCs w:val="24"/>
+        </w:rPr>
+      </w:pPr>
+      <w:r>
+        <w:rPr>
+          <w:rFonts w:ascii="Times New Roman" w:eastAsia="Times New Roman" w:hAnsi="Times New Roman" w:cs="Times New Roman"/>
           <w:b/>
-          <w:rFonts w:ascii="Times New Roman" w:cs="Times New Roman" w:eastAsia="Times New Roman" w:hAnsi="Times New Roman"/>
-          <w:sz w:val="24"/>
-          <w:szCs w:val="24"/>
-        </w:rPr>
-        <w:t>Twenty-Nine (29) Types of Cars: Vehicle Body Styles (With Pictures)</w:t>
-      </w:r>
-    </w:p>
-    <w:p>
-      <w:pPr>
+          <w:sz w:val="24"/>
+          <w:szCs w:val="24"/>
+        </w:rPr>
+        <w:t>Twenty-Nine (29) Types of Cars: Vehicle Body Styles (Wit</w:t>
+      </w:r>
+      <w:r>
+        <w:rPr>
+          <w:rFonts w:ascii="Times New Roman" w:eastAsia="Times New Roman" w:hAnsi="Times New Roman" w:cs="Times New Roman"/>
+          <w:b/>
+          <w:sz w:val="24"/>
+          <w:szCs w:val="24"/>
+        </w:rPr>
+        <w:t>h Pictures)</w:t>
+      </w:r>
+    </w:p>
+    <w:p>
+      <w:pPr>
+        <w:spacing w:after="0" w:line="360" w:lineRule="auto"/>
         <w:ind w:left="720"/>
-        <w:spacing w:after="0" w:line="360" w:lineRule="auto"/>
-        <w:rPr>
-          <w:rFonts w:ascii="Times New Roman" w:cs="Times New Roman" w:eastAsia="Times New Roman" w:hAnsi="Times New Roman"/>
-          <w:sz w:val="24"/>
-          <w:szCs w:val="24"/>
-        </w:rPr>
-      </w:pPr>
-      <w:r>
-        <w:rPr>
-          <w:rFonts w:ascii="Times New Roman" w:cs="Times New Roman" w:eastAsia="Times New Roman" w:hAnsi="Times New Roman"/>
+        <w:rPr>
+          <w:rFonts w:ascii="Times New Roman" w:eastAsia="Times New Roman" w:hAnsi="Times New Roman" w:cs="Times New Roman"/>
+          <w:sz w:val="24"/>
+          <w:szCs w:val="24"/>
+        </w:rPr>
+      </w:pPr>
+      <w:r>
+        <w:rPr>
+          <w:rFonts w:ascii="Times New Roman" w:eastAsia="Times New Roman" w:hAnsi="Times New Roman" w:cs="Times New Roman"/>
           <w:sz w:val="24"/>
           <w:szCs w:val="24"/>
         </w:rPr>
@@ -253,7 +262,7 @@
       <w:proofErr w:type="spellStart"/>
       <w:r>
         <w:rPr>
-          <w:rFonts w:ascii="Times New Roman" w:cs="Times New Roman" w:eastAsia="Times New Roman" w:hAnsi="Times New Roman"/>
+          <w:rFonts w:ascii="Times New Roman" w:eastAsia="Times New Roman" w:hAnsi="Times New Roman" w:cs="Times New Roman"/>
           <w:sz w:val="24"/>
           <w:szCs w:val="24"/>
         </w:rPr>
@@ -263,17 +272,17 @@
     </w:p>
     <w:p>
       <w:pPr>
+        <w:spacing w:after="0" w:line="360" w:lineRule="auto"/>
         <w:ind w:left="720"/>
-        <w:spacing w:after="0" w:line="360" w:lineRule="auto"/>
-        <w:rPr>
-          <w:rFonts w:ascii="Times New Roman" w:cs="Times New Roman" w:eastAsia="Times New Roman" w:hAnsi="Times New Roman"/>
-          <w:sz w:val="24"/>
-          <w:szCs w:val="24"/>
-        </w:rPr>
-      </w:pPr>
-      <w:r>
-        <w:rPr>
-          <w:rFonts w:ascii="Times New Roman" w:cs="Times New Roman" w:eastAsia="Times New Roman" w:hAnsi="Times New Roman"/>
+        <w:rPr>
+          <w:rFonts w:ascii="Times New Roman" w:eastAsia="Times New Roman" w:hAnsi="Times New Roman" w:cs="Times New Roman"/>
+          <w:sz w:val="24"/>
+          <w:szCs w:val="24"/>
+        </w:rPr>
+      </w:pPr>
+      <w:r>
+        <w:rPr>
+          <w:rFonts w:ascii="Times New Roman" w:eastAsia="Times New Roman" w:hAnsi="Times New Roman" w:cs="Times New Roman"/>
           <w:sz w:val="24"/>
           <w:szCs w:val="24"/>
         </w:rPr>
@@ -282,17 +291,17 @@
     </w:p>
     <w:p>
       <w:pPr>
+        <w:spacing w:after="0" w:line="360" w:lineRule="auto"/>
         <w:ind w:left="720"/>
-        <w:spacing w:after="0" w:line="360" w:lineRule="auto"/>
-        <w:rPr>
-          <w:rFonts w:ascii="Times New Roman" w:cs="Times New Roman" w:eastAsia="Times New Roman" w:hAnsi="Times New Roman"/>
-          <w:sz w:val="24"/>
-          <w:szCs w:val="24"/>
-        </w:rPr>
-      </w:pPr>
-      <w:r>
-        <w:rPr>
-          <w:rFonts w:ascii="Times New Roman" w:cs="Times New Roman" w:eastAsia="Times New Roman" w:hAnsi="Times New Roman"/>
+        <w:rPr>
+          <w:rFonts w:ascii="Times New Roman" w:eastAsia="Times New Roman" w:hAnsi="Times New Roman" w:cs="Times New Roman"/>
+          <w:sz w:val="24"/>
+          <w:szCs w:val="24"/>
+        </w:rPr>
+      </w:pPr>
+      <w:r>
+        <w:rPr>
+          <w:rFonts w:ascii="Times New Roman" w:eastAsia="Times New Roman" w:hAnsi="Times New Roman" w:cs="Times New Roman"/>
           <w:sz w:val="24"/>
           <w:szCs w:val="24"/>
         </w:rPr>
@@ -301,124 +310,10 @@
     </w:p>
     <w:p>
       <w:pPr>
+        <w:spacing w:after="0" w:line="360" w:lineRule="auto"/>
         <w:ind w:left="720"/>
-        <w:spacing w:after="0" w:line="360" w:lineRule="auto"/>
-        <w:rPr>
-          <w:rFonts w:ascii="Times New Roman" w:cs="Times New Roman" w:eastAsia="Times New Roman" w:hAnsi="Times New Roman"/>
-          <w:sz w:val="24"/>
-          <w:szCs w:val="24"/>
-        </w:rPr>
-      </w:pPr>
-      <w:hyperlink r:id="rId6">
-        <w:r>
-          <w:rPr>
-            <w:u w:val="single"/>
-            <w:rFonts w:ascii="Times New Roman" w:cs="Times New Roman" w:eastAsia="Times New Roman" w:hAnsi="Times New Roman"/>
-            <w:sz w:val="24"/>
-            <w:szCs w:val="24"/>
-          </w:rPr>
-          <w:t>https://me</w:t>
-        </w:r>
-        <w:r>
-          <w:rPr>
-            <w:u w:val="single"/>
-            <w:rFonts w:ascii="Times New Roman" w:cs="Times New Roman" w:eastAsia="Times New Roman" w:hAnsi="Times New Roman"/>
-            <w:sz w:val="24"/>
-            <w:szCs w:val="24"/>
-          </w:rPr>
-          <w:t>c</w:t>
-        </w:r>
-        <w:r>
-          <w:rPr>
-            <w:u w:val="single"/>
-            <w:rFonts w:ascii="Times New Roman" w:cs="Times New Roman" w:eastAsia="Times New Roman" w:hAnsi="Times New Roman"/>
-            <w:sz w:val="24"/>
-            <w:szCs w:val="24"/>
-          </w:rPr>
-          <w:t>hanicbase.com/cars/different-car-models-types/</w:t>
-        </w:r>
-      </w:hyperlink>
-    </w:p>
-    <w:p>
-      <w:pPr>
-        <w:ind w:left="720"/>
-        <w:spacing w:after="0" w:line="360" w:lineRule="auto"/>
-        <w:rPr>
-          <w:b/>
-          <w:rFonts w:ascii="Times New Roman" w:cs="Times New Roman" w:eastAsia="Times New Roman" w:hAnsi="Times New Roman"/>
-          <w:sz w:val="24"/>
-          <w:szCs w:val="24"/>
-        </w:rPr>
-      </w:pPr>
-    </w:p>
-    <w:p>
-      <w:pPr>
-        <w:ind w:left="720"/>
-        <w:spacing w:after="0" w:line="360" w:lineRule="auto"/>
-        <w:rPr>
-          <w:b/>
-          <w:rFonts w:ascii="Times New Roman" w:cs="Times New Roman" w:eastAsia="Times New Roman" w:hAnsi="Times New Roman"/>
-          <w:sz w:val="24"/>
-          <w:szCs w:val="24"/>
-        </w:rPr>
-      </w:pPr>
-      <w:r>
-        <w:rPr>
-          <w:b/>
-          <w:rFonts w:ascii="Times New Roman" w:cs="Times New Roman" w:eastAsia="Times New Roman" w:hAnsi="Times New Roman"/>
-          <w:sz w:val="24"/>
-          <w:szCs w:val="24"/>
-        </w:rPr>
-        <w:t>Types of Cars? What is it?</w:t>
-      </w:r>
-    </w:p>
-    <w:p>
-      <w:pPr>
-        <w:ind w:left="720"/>
-        <w:spacing w:after="0" w:line="360" w:lineRule="auto"/>
-        <w:rPr>
-          <w:rFonts w:ascii="Times New Roman" w:cs="Times New Roman" w:eastAsia="Times New Roman" w:hAnsi="Times New Roman"/>
-          <w:sz w:val="24"/>
-          <w:szCs w:val="24"/>
-        </w:rPr>
-      </w:pPr>
-      <w:proofErr w:type="spellStart"/>
-      <w:r>
-        <w:rPr>
-          <w:rFonts w:ascii="Times New Roman" w:cs="Times New Roman" w:eastAsia="Times New Roman" w:hAnsi="Times New Roman"/>
-          <w:sz w:val="24"/>
-          <w:szCs w:val="24"/>
-        </w:rPr>
-        <w:t>Skooll</w:t>
-      </w:r>
-      <w:proofErr w:type="spellEnd"/>
-    </w:p>
-    <w:p>
-      <w:pPr>
-        <w:ind w:left="720"/>
-        <w:spacing w:after="0" w:line="360" w:lineRule="auto"/>
-        <w:rPr>
-          <w:rFonts w:ascii="Times New Roman" w:cs="Times New Roman" w:eastAsia="Times New Roman" w:hAnsi="Times New Roman"/>
-          <w:sz w:val="24"/>
-          <w:szCs w:val="24"/>
-        </w:rPr>
-      </w:pPr>
-      <w:r>
-        <w:rPr>
-          <w:rFonts w:ascii="Times New Roman" w:cs="Times New Roman" w:eastAsia="Times New Roman" w:hAnsi="Times New Roman"/>
-          <w:sz w:val="24"/>
-          <w:szCs w:val="24"/>
-        </w:rPr>
-        <w:t>2019</w:t>
-      </w:r>
-    </w:p>
-    <w:p>
-      <w:pPr>
-        <w:ind w:left="720"/>
-        <w:spacing w:after="0" w:line="360" w:lineRule="auto"/>
-        <w:rPr>
-          <w:u w:val="single"/>
-          <w:rFonts w:ascii="Times New Roman" w:cs="Times New Roman" w:eastAsia="Times New Roman" w:hAnsi="Times New Roman"/>
+        <w:rPr>
+          <w:rFonts w:ascii="Times New Roman" w:eastAsia="Times New Roman" w:hAnsi="Times New Roman" w:cs="Times New Roman"/>
           <w:sz w:val="24"/>
           <w:szCs w:val="24"/>
         </w:rPr>
@@ -426,30 +321,108 @@
       <w:hyperlink r:id="rId7">
         <w:r>
           <w:rPr>
-            <w:u w:val="single"/>
-            <w:rFonts w:ascii="Times New Roman" w:cs="Times New Roman" w:eastAsia="Times New Roman" w:hAnsi="Times New Roman"/>
+            <w:rFonts w:ascii="Times New Roman" w:eastAsia="Times New Roman" w:hAnsi="Times New Roman" w:cs="Times New Roman"/>
             <w:sz w:val="24"/>
             <w:szCs w:val="24"/>
+            <w:u w:val="single"/>
           </w:rPr>
-          <w:t>https://www.youtube.com/wat</w:t>
+          <w:t>https://mechanicbase.com/cars/different-car-models-types/</w:t>
         </w:r>
+      </w:hyperlink>
+    </w:p>
+    <w:p>
+      <w:pPr>
+        <w:spacing w:after="0" w:line="360" w:lineRule="auto"/>
+        <w:ind w:left="720"/>
+        <w:rPr>
+          <w:rFonts w:ascii="Times New Roman" w:eastAsia="Times New Roman" w:hAnsi="Times New Roman" w:cs="Times New Roman"/>
+          <w:b/>
+          <w:sz w:val="24"/>
+          <w:szCs w:val="24"/>
+        </w:rPr>
+      </w:pPr>
+    </w:p>
+    <w:p>
+      <w:pPr>
+        <w:spacing w:after="0" w:line="360" w:lineRule="auto"/>
+        <w:ind w:left="720"/>
+        <w:rPr>
+          <w:rFonts w:ascii="Times New Roman" w:eastAsia="Times New Roman" w:hAnsi="Times New Roman" w:cs="Times New Roman"/>
+          <w:b/>
+          <w:sz w:val="24"/>
+          <w:szCs w:val="24"/>
+        </w:rPr>
+      </w:pPr>
+      <w:r>
+        <w:rPr>
+          <w:rFonts w:ascii="Times New Roman" w:eastAsia="Times New Roman" w:hAnsi="Times New Roman" w:cs="Times New Roman"/>
+          <w:b/>
+          <w:sz w:val="24"/>
+          <w:szCs w:val="24"/>
+        </w:rPr>
+        <w:t>Types of Cars? What is it?</w:t>
+      </w:r>
+    </w:p>
+    <w:p>
+      <w:pPr>
+        <w:spacing w:after="0" w:line="360" w:lineRule="auto"/>
+        <w:ind w:left="720"/>
+        <w:rPr>
+          <w:rFonts w:ascii="Times New Roman" w:eastAsia="Times New Roman" w:hAnsi="Times New Roman" w:cs="Times New Roman"/>
+          <w:sz w:val="24"/>
+          <w:szCs w:val="24"/>
+        </w:rPr>
+      </w:pPr>
+      <w:proofErr w:type="spellStart"/>
+      <w:r>
+        <w:rPr>
+          <w:rFonts w:ascii="Times New Roman" w:eastAsia="Times New Roman" w:hAnsi="Times New Roman" w:cs="Times New Roman"/>
+          <w:sz w:val="24"/>
+          <w:szCs w:val="24"/>
+        </w:rPr>
+        <w:t>Skooll</w:t>
+      </w:r>
+      <w:proofErr w:type="spellEnd"/>
+    </w:p>
+    <w:p>
+      <w:pPr>
+        <w:spacing w:after="0" w:line="360" w:lineRule="auto"/>
+        <w:ind w:left="720"/>
+        <w:rPr>
+          <w:rFonts w:ascii="Times New Roman" w:eastAsia="Times New Roman" w:hAnsi="Times New Roman" w:cs="Times New Roman"/>
+          <w:sz w:val="24"/>
+          <w:szCs w:val="24"/>
+        </w:rPr>
+      </w:pPr>
+      <w:r>
+        <w:rPr>
+          <w:rFonts w:ascii="Times New Roman" w:eastAsia="Times New Roman" w:hAnsi="Times New Roman" w:cs="Times New Roman"/>
+          <w:sz w:val="24"/>
+          <w:szCs w:val="24"/>
+        </w:rPr>
+        <w:t>2019</w:t>
+      </w:r>
+    </w:p>
+    <w:p>
+      <w:pPr>
+        <w:spacing w:after="0" w:line="360" w:lineRule="auto"/>
+        <w:ind w:left="720"/>
+        <w:rPr>
+          <w:rFonts w:ascii="Times New Roman" w:eastAsia="Times New Roman" w:hAnsi="Times New Roman" w:cs="Times New Roman"/>
+          <w:sz w:val="24"/>
+          <w:szCs w:val="24"/>
+          <w:u w:val="single"/>
+        </w:rPr>
+      </w:pPr>
+      <w:hyperlink r:id="rId8">
         <w:r>
           <w:rPr>
-            <w:u w:val="single"/>
-            <w:rFonts w:ascii="Times New Roman" w:cs="Times New Roman" w:eastAsia="Times New Roman" w:hAnsi="Times New Roman"/>
+            <w:rFonts w:ascii="Times New Roman" w:eastAsia="Times New Roman" w:hAnsi="Times New Roman" w:cs="Times New Roman"/>
             <w:sz w:val="24"/>
             <w:szCs w:val="24"/>
+            <w:u w:val="single"/>
           </w:rPr>
-          <w:t>c</w:t>
-        </w:r>
-        <w:r>
-          <w:rPr>
-            <w:u w:val="single"/>
-            <w:rFonts w:ascii="Times New Roman" w:cs="Times New Roman" w:eastAsia="Times New Roman" w:hAnsi="Times New Roman"/>
-            <w:sz w:val="24"/>
-            <w:szCs w:val="24"/>
-          </w:rPr>
-          <w:t>h?v=-Z6-n5tes60&amp;ab_channel=Skooll</w:t>
+          <w:t>https://www.youtube.com/watch?v=-Z6-n5tes60&amp;ab_channel=Skooll</w:t>
         </w:r>
       </w:hyperlink>
     </w:p>
@@ -457,14 +430,14 @@
       <w:pPr>
         <w:spacing w:after="0" w:line="276" w:lineRule="auto"/>
         <w:rPr>
-          <w:rFonts w:ascii="Times New Roman" w:cs="Times New Roman" w:eastAsia="Times New Roman" w:hAnsi="Times New Roman"/>
+          <w:rFonts w:ascii="Times New Roman" w:eastAsia="Times New Roman" w:hAnsi="Times New Roman" w:cs="Times New Roman"/>
           <w:sz w:val="28"/>
           <w:szCs w:val="28"/>
         </w:rPr>
       </w:pPr>
       <w:r>
         <w:rPr>
-          <w:rFonts w:ascii="Times New Roman" w:cs="Times New Roman" w:eastAsia="Times New Roman" w:hAnsi="Times New Roman"/>
+          <w:rFonts w:ascii="Times New Roman" w:eastAsia="Times New Roman" w:hAnsi="Times New Roman" w:cs="Times New Roman"/>
           <w:sz w:val="28"/>
           <w:szCs w:val="28"/>
         </w:rPr>
@@ -473,14 +446,14 @@
     </w:p>
     <w:p>
       <w:pPr>
+        <w:spacing w:after="0" w:line="276" w:lineRule="auto"/>
         <w:jc w:val="center"/>
-        <w:spacing w:after="0" w:line="276" w:lineRule="auto"/>
-        <w:rPr>
+        <w:rPr>
+          <w:rFonts w:ascii="Times New Roman" w:eastAsia="Times New Roman" w:hAnsi="Times New Roman" w:cs="Times New Roman"/>
           <w:b/>
-          <w:u w:val="single"/>
-          <w:rFonts w:ascii="Times New Roman" w:cs="Times New Roman" w:eastAsia="Times New Roman" w:hAnsi="Times New Roman"/>
           <w:sz w:val="28"/>
           <w:szCs w:val="28"/>
+          <w:u w:val="single"/>
         </w:rPr>
       </w:pPr>
     </w:p>
@@ -488,19 +461,19 @@
       <w:pPr>
         <w:spacing w:after="0" w:line="276" w:lineRule="auto"/>
         <w:rPr>
+          <w:rFonts w:ascii="Times New Roman" w:eastAsia="Times New Roman" w:hAnsi="Times New Roman" w:cs="Times New Roman"/>
           <w:b/>
-          <w:rFonts w:ascii="Times New Roman" w:cs="Times New Roman" w:eastAsia="Times New Roman" w:hAnsi="Times New Roman"/>
           <w:sz w:val="28"/>
           <w:szCs w:val="28"/>
         </w:rPr>
       </w:pPr>
       <w:r>
         <w:rPr>
+          <w:rFonts w:ascii="Times New Roman" w:eastAsia="Times New Roman" w:hAnsi="Times New Roman" w:cs="Times New Roman"/>
           <w:b/>
-          <w:u w:val="single"/>
-          <w:rFonts w:ascii="Times New Roman" w:cs="Times New Roman" w:eastAsia="Times New Roman" w:hAnsi="Times New Roman"/>
           <w:sz w:val="28"/>
           <w:szCs w:val="28"/>
+          <w:u w:val="single"/>
         </w:rPr>
         <w:t>Plan of Investigation</w:t>
       </w:r>
@@ -509,22 +482,22 @@
       <w:pPr>
         <w:spacing w:after="0" w:line="360" w:lineRule="auto"/>
         <w:rPr>
-          <w:rFonts w:ascii="Times New Roman" w:cs="Times New Roman" w:eastAsia="Times New Roman" w:hAnsi="Times New Roman"/>
-          <w:sz w:val="24"/>
-          <w:szCs w:val="24"/>
-        </w:rPr>
-      </w:pPr>
-    </w:p>
-    <w:p>
-      <w:pPr>
-        <w:spacing w:after="0" w:line="360" w:lineRule="auto"/>
-        <w:rPr>
-          <w:rFonts w:ascii="Times New Roman" w:cs="Times New Roman" w:eastAsia="Times New Roman" w:hAnsi="Times New Roman"/>
-        </w:rPr>
-      </w:pPr>
-      <w:r>
-        <w:rPr>
-          <w:rFonts w:ascii="Times New Roman" w:cs="Times New Roman" w:eastAsia="Times New Roman" w:hAnsi="Times New Roman"/>
+          <w:rFonts w:ascii="Times New Roman" w:eastAsia="Times New Roman" w:hAnsi="Times New Roman" w:cs="Times New Roman"/>
+          <w:sz w:val="24"/>
+          <w:szCs w:val="24"/>
+        </w:rPr>
+      </w:pPr>
+    </w:p>
+    <w:p>
+      <w:pPr>
+        <w:spacing w:after="0" w:line="360" w:lineRule="auto"/>
+        <w:rPr>
+          <w:rFonts w:ascii="Times New Roman" w:eastAsia="Times New Roman" w:hAnsi="Times New Roman" w:cs="Times New Roman"/>
+        </w:rPr>
+      </w:pPr>
+      <w:r>
+        <w:rPr>
+          <w:rFonts w:ascii="Times New Roman" w:eastAsia="Times New Roman" w:hAnsi="Times New Roman" w:cs="Times New Roman"/>
           <w:sz w:val="24"/>
           <w:szCs w:val="24"/>
         </w:rPr>
@@ -532,7 +505,7 @@
       </w:r>
       <w:r>
         <w:rPr>
-          <w:rFonts w:ascii="Times New Roman" w:cs="Times New Roman" w:eastAsia="Times New Roman" w:hAnsi="Times New Roman"/>
+          <w:rFonts w:ascii="Times New Roman" w:eastAsia="Times New Roman" w:hAnsi="Times New Roman" w:cs="Times New Roman"/>
           <w:sz w:val="24"/>
           <w:szCs w:val="24"/>
         </w:rPr>
@@ -540,67 +513,91 @@
       </w:r>
       <w:r>
         <w:rPr>
-          <w:rFonts w:ascii="Times New Roman" w:cs="Times New Roman" w:eastAsia="Times New Roman" w:hAnsi="Times New Roman"/>
-          <w:sz w:val="24"/>
-          <w:szCs w:val="24"/>
-        </w:rPr>
-        <w:t xml:space="preserve"> I decided to use this SBA opportunity to research the different types of vehicles on the world market. I intend to get my information for this SBA by researching the World Wide Web. I will watch YouTube videos, read articles and view posters and images from Google to learn about the different types of cars. In doing this SBA, I hope to improve my public speaking, critical thinking, and summarising skills. As the group leader, I hope I can develop better leadership skills. I will collaborate with my members to encourage good teamwork.</w:t>
-      </w:r>
-    </w:p>
-    <w:p>
-      <w:pPr>
-        <w:spacing w:after="0" w:line="360" w:lineRule="auto"/>
-        <w:rPr>
+          <w:rFonts w:ascii="Times New Roman" w:eastAsia="Times New Roman" w:hAnsi="Times New Roman" w:cs="Times New Roman"/>
+          <w:sz w:val="24"/>
+          <w:szCs w:val="24"/>
+        </w:rPr>
+        <w:t xml:space="preserve"> I decided to use this SBA opportunity to research the</w:t>
+      </w:r>
+      <w:r>
+        <w:rPr>
+          <w:rFonts w:ascii="Times New Roman" w:eastAsia="Times New Roman" w:hAnsi="Times New Roman" w:cs="Times New Roman"/>
+          <w:sz w:val="24"/>
+          <w:szCs w:val="24"/>
+        </w:rPr>
+        <w:t xml:space="preserve"> different types of vehicles on the world market. I intend to get my information for this SBA by researching the World Wide Web. I will watch YouTube videos, read articles and view posters and images from Google to learn about the different types of cars. </w:t>
+      </w:r>
+      <w:r>
+        <w:rPr>
+          <w:rFonts w:ascii="Times New Roman" w:eastAsia="Times New Roman" w:hAnsi="Times New Roman" w:cs="Times New Roman"/>
+          <w:sz w:val="24"/>
+          <w:szCs w:val="24"/>
+        </w:rPr>
+        <w:t>In doing this SBA, I hope to improve my public speaking, critical thinking, and summarising skills. As the group leader, I hope I can develop better leadership skills. I will collaborate with my members to encourage good teamwork.</w:t>
+      </w:r>
+    </w:p>
+    <w:p>
+      <w:pPr>
+        <w:spacing w:after="0" w:line="360" w:lineRule="auto"/>
+        <w:rPr>
+          <w:rFonts w:ascii="Times New Roman" w:eastAsia="Times New Roman" w:hAnsi="Times New Roman" w:cs="Times New Roman"/>
           <w:b/>
-          <w:u w:val="single"/>
-          <w:rFonts w:ascii="Times New Roman" w:cs="Times New Roman" w:eastAsia="Times New Roman" w:hAnsi="Times New Roman"/>
           <w:sz w:val="28"/>
           <w:szCs w:val="28"/>
-        </w:rPr>
-      </w:pPr>
-    </w:p>
-    <w:p>
-      <w:pPr>
-        <w:spacing w:after="0" w:line="360" w:lineRule="auto"/>
-        <w:rPr>
-          <w:rFonts w:ascii="Times New Roman" w:cs="Times New Roman" w:eastAsia="Times New Roman" w:hAnsi="Times New Roman"/>
+          <w:u w:val="single"/>
+        </w:rPr>
+      </w:pPr>
+    </w:p>
+    <w:p>
+      <w:pPr>
+        <w:spacing w:after="0" w:line="360" w:lineRule="auto"/>
+        <w:rPr>
+          <w:rFonts w:ascii="Times New Roman" w:eastAsia="Times New Roman" w:hAnsi="Times New Roman" w:cs="Times New Roman"/>
           <w:sz w:val="28"/>
           <w:szCs w:val="28"/>
         </w:rPr>
       </w:pPr>
       <w:r>
         <w:rPr>
+          <w:rFonts w:ascii="Times New Roman" w:eastAsia="Times New Roman" w:hAnsi="Times New Roman" w:cs="Times New Roman"/>
           <w:b/>
-          <w:u w:val="single"/>
-          <w:rFonts w:ascii="Times New Roman" w:cs="Times New Roman" w:eastAsia="Times New Roman" w:hAnsi="Times New Roman"/>
           <w:sz w:val="28"/>
           <w:szCs w:val="28"/>
-        </w:rPr>
+          <w:u w:val="single"/>
+        </w:rPr>
+        <w:lastRenderedPageBreak/>
         <w:t>Reflection 1</w:t>
-        <w:lastRenderedPageBreak/>
-      </w:r>
-    </w:p>
-    <w:p>
-      <w:pPr>
+      </w:r>
+    </w:p>
+    <w:p>
+      <w:pPr>
+        <w:spacing w:after="0" w:line="360" w:lineRule="auto"/>
         <w:ind w:firstLine="720"/>
-        <w:spacing w:after="0" w:line="360" w:lineRule="auto"/>
-        <w:rPr>
-          <w:rFonts w:ascii="Times New Roman" w:cs="Times New Roman" w:eastAsia="Times New Roman" w:hAnsi="Times New Roman"/>
-          <w:sz w:val="24"/>
-          <w:szCs w:val="24"/>
-        </w:rPr>
-      </w:pPr>
-      <w:r>
-        <w:rPr>
-          <w:rFonts w:ascii="Times New Roman" w:cs="Times New Roman" w:eastAsia="Times New Roman" w:hAnsi="Times New Roman"/>
-          <w:sz w:val="24"/>
-          <w:szCs w:val="24"/>
-        </w:rPr>
-        <w:t xml:space="preserve">For my sixteen years on this planet, </w:t>
-      </w:r>
-      <w:r>
-        <w:rPr>
-          <w:rFonts w:ascii="Times New Roman" w:cs="Times New Roman" w:eastAsia="Times New Roman" w:hAnsi="Times New Roman"/>
+        <w:rPr>
+          <w:rFonts w:ascii="Times New Roman" w:eastAsia="Times New Roman" w:hAnsi="Times New Roman" w:cs="Times New Roman"/>
+          <w:sz w:val="24"/>
+          <w:szCs w:val="24"/>
+        </w:rPr>
+      </w:pPr>
+      <w:r>
+        <w:rPr>
+          <w:rFonts w:ascii="Times New Roman" w:eastAsia="Times New Roman" w:hAnsi="Times New Roman" w:cs="Times New Roman"/>
+          <w:sz w:val="24"/>
+          <w:szCs w:val="24"/>
+        </w:rPr>
+        <w:t>For my sixt</w:t>
+      </w:r>
+      <w:r>
+        <w:rPr>
+          <w:rFonts w:ascii="Times New Roman" w:eastAsia="Times New Roman" w:hAnsi="Times New Roman" w:cs="Times New Roman"/>
+          <w:sz w:val="24"/>
+          <w:szCs w:val="24"/>
+        </w:rPr>
+        <w:t xml:space="preserve">een years on this planet, </w:t>
+      </w:r>
+      <w:r>
+        <w:rPr>
+          <w:rFonts w:ascii="Times New Roman" w:eastAsia="Times New Roman" w:hAnsi="Times New Roman" w:cs="Times New Roman"/>
           <w:sz w:val="24"/>
           <w:szCs w:val="24"/>
         </w:rPr>
@@ -608,7 +605,7 @@
       </w:r>
       <w:r>
         <w:rPr>
-          <w:rFonts w:ascii="Times New Roman" w:cs="Times New Roman" w:eastAsia="Times New Roman" w:hAnsi="Times New Roman"/>
+          <w:rFonts w:ascii="Times New Roman" w:eastAsia="Times New Roman" w:hAnsi="Times New Roman" w:cs="Times New Roman"/>
           <w:sz w:val="24"/>
           <w:szCs w:val="24"/>
         </w:rPr>
@@ -616,7 +613,7 @@
       </w:r>
       <w:r>
         <w:rPr>
-          <w:rFonts w:ascii="Times New Roman" w:cs="Times New Roman" w:eastAsia="Times New Roman" w:hAnsi="Times New Roman"/>
+          <w:rFonts w:ascii="Times New Roman" w:eastAsia="Times New Roman" w:hAnsi="Times New Roman" w:cs="Times New Roman"/>
           <w:sz w:val="24"/>
           <w:szCs w:val="24"/>
         </w:rPr>
@@ -624,7 +621,7 @@
       </w:r>
       <w:r>
         <w:rPr>
-          <w:rFonts w:ascii="Times New Roman" w:cs="Times New Roman" w:eastAsia="Times New Roman" w:hAnsi="Times New Roman"/>
+          <w:rFonts w:ascii="Times New Roman" w:eastAsia="Times New Roman" w:hAnsi="Times New Roman" w:cs="Times New Roman"/>
           <w:sz w:val="24"/>
           <w:szCs w:val="24"/>
         </w:rPr>
@@ -632,7 +629,7 @@
       </w:r>
       <w:r>
         <w:rPr>
-          <w:rFonts w:ascii="Times New Roman" w:cs="Times New Roman" w:eastAsia="Times New Roman" w:hAnsi="Times New Roman"/>
+          <w:rFonts w:ascii="Times New Roman" w:eastAsia="Times New Roman" w:hAnsi="Times New Roman" w:cs="Times New Roman"/>
           <w:sz w:val="24"/>
           <w:szCs w:val="24"/>
         </w:rPr>
@@ -640,7 +637,7 @@
       </w:r>
       <w:r>
         <w:rPr>
-          <w:rFonts w:ascii="Times New Roman" w:cs="Times New Roman" w:eastAsia="Times New Roman" w:hAnsi="Times New Roman"/>
+          <w:rFonts w:ascii="Times New Roman" w:eastAsia="Times New Roman" w:hAnsi="Times New Roman" w:cs="Times New Roman"/>
           <w:sz w:val="24"/>
           <w:szCs w:val="24"/>
         </w:rPr>
@@ -648,7 +645,7 @@
       </w:r>
       <w:r>
         <w:rPr>
-          <w:rFonts w:ascii="Times New Roman" w:cs="Times New Roman" w:eastAsia="Times New Roman" w:hAnsi="Times New Roman"/>
+          <w:rFonts w:ascii="Times New Roman" w:eastAsia="Times New Roman" w:hAnsi="Times New Roman" w:cs="Times New Roman"/>
           <w:sz w:val="24"/>
           <w:szCs w:val="24"/>
         </w:rPr>
@@ -656,7 +653,7 @@
       </w:r>
       <w:r>
         <w:rPr>
-          <w:rFonts w:ascii="Times New Roman" w:cs="Times New Roman" w:eastAsia="Times New Roman" w:hAnsi="Times New Roman"/>
+          <w:rFonts w:ascii="Times New Roman" w:eastAsia="Times New Roman" w:hAnsi="Times New Roman" w:cs="Times New Roman"/>
           <w:sz w:val="24"/>
           <w:szCs w:val="24"/>
         </w:rPr>
@@ -664,7 +661,7 @@
       </w:r>
       <w:r>
         <w:rPr>
-          <w:rFonts w:ascii="Times New Roman" w:cs="Times New Roman" w:eastAsia="Times New Roman" w:hAnsi="Times New Roman"/>
+          <w:rFonts w:ascii="Times New Roman" w:eastAsia="Times New Roman" w:hAnsi="Times New Roman" w:cs="Times New Roman"/>
           <w:sz w:val="24"/>
           <w:szCs w:val="24"/>
         </w:rPr>
@@ -673,17 +670,17 @@
     </w:p>
     <w:p>
       <w:pPr>
+        <w:spacing w:after="0" w:line="360" w:lineRule="auto"/>
         <w:ind w:firstLine="720"/>
-        <w:spacing w:after="0" w:line="360" w:lineRule="auto"/>
-        <w:rPr>
-          <w:rFonts w:ascii="Times New Roman" w:cs="Times New Roman" w:eastAsia="Times New Roman" w:hAnsi="Times New Roman"/>
-          <w:sz w:val="24"/>
-          <w:szCs w:val="24"/>
-        </w:rPr>
-      </w:pPr>
-      <w:r>
-        <w:rPr>
-          <w:rFonts w:ascii="Times New Roman" w:cs="Times New Roman" w:eastAsia="Times New Roman" w:hAnsi="Times New Roman"/>
+        <w:rPr>
+          <w:rFonts w:ascii="Times New Roman" w:eastAsia="Times New Roman" w:hAnsi="Times New Roman" w:cs="Times New Roman"/>
+          <w:sz w:val="24"/>
+          <w:szCs w:val="24"/>
+        </w:rPr>
+      </w:pPr>
+      <w:r>
+        <w:rPr>
+          <w:rFonts w:ascii="Times New Roman" w:eastAsia="Times New Roman" w:hAnsi="Times New Roman" w:cs="Times New Roman"/>
           <w:sz w:val="24"/>
           <w:szCs w:val="24"/>
         </w:rPr>
@@ -691,7 +688,7 @@
       </w:r>
       <w:r>
         <w:rPr>
-          <w:rFonts w:ascii="Times New Roman" w:cs="Times New Roman" w:eastAsia="Times New Roman" w:hAnsi="Times New Roman"/>
+          <w:rFonts w:ascii="Times New Roman" w:eastAsia="Times New Roman" w:hAnsi="Times New Roman" w:cs="Times New Roman"/>
           <w:sz w:val="24"/>
           <w:szCs w:val="24"/>
         </w:rPr>
@@ -699,7 +696,7 @@
       </w:r>
       <w:r>
         <w:rPr>
-          <w:rFonts w:ascii="Times New Roman" w:cs="Times New Roman" w:eastAsia="Times New Roman" w:hAnsi="Times New Roman"/>
+          <w:rFonts w:ascii="Times New Roman" w:eastAsia="Times New Roman" w:hAnsi="Times New Roman" w:cs="Times New Roman"/>
           <w:sz w:val="24"/>
           <w:szCs w:val="24"/>
         </w:rPr>
@@ -707,7 +704,7 @@
       </w:r>
       <w:r>
         <w:rPr>
-          <w:rFonts w:ascii="Times New Roman" w:cs="Times New Roman" w:eastAsia="Times New Roman" w:hAnsi="Times New Roman"/>
+          <w:rFonts w:ascii="Times New Roman" w:eastAsia="Times New Roman" w:hAnsi="Times New Roman" w:cs="Times New Roman"/>
           <w:sz w:val="24"/>
           <w:szCs w:val="24"/>
         </w:rPr>
@@ -715,7 +712,7 @@
       </w:r>
       <w:r>
         <w:rPr>
-          <w:rFonts w:ascii="Times New Roman" w:cs="Times New Roman" w:eastAsia="Times New Roman" w:hAnsi="Times New Roman"/>
+          <w:rFonts w:ascii="Times New Roman" w:eastAsia="Times New Roman" w:hAnsi="Times New Roman" w:cs="Times New Roman"/>
           <w:sz w:val="24"/>
           <w:szCs w:val="24"/>
         </w:rPr>
@@ -723,7 +720,7 @@
       </w:r>
       <w:r>
         <w:rPr>
-          <w:rFonts w:ascii="Times New Roman" w:cs="Times New Roman" w:eastAsia="Times New Roman" w:hAnsi="Times New Roman"/>
+          <w:rFonts w:ascii="Times New Roman" w:eastAsia="Times New Roman" w:hAnsi="Times New Roman" w:cs="Times New Roman"/>
           <w:sz w:val="24"/>
           <w:szCs w:val="24"/>
         </w:rPr>
@@ -731,7 +728,7 @@
       </w:r>
       <w:r>
         <w:rPr>
-          <w:rFonts w:ascii="Times New Roman" w:cs="Times New Roman" w:eastAsia="Times New Roman" w:hAnsi="Times New Roman"/>
+          <w:rFonts w:ascii="Times New Roman" w:eastAsia="Times New Roman" w:hAnsi="Times New Roman" w:cs="Times New Roman"/>
           <w:sz w:val="24"/>
           <w:szCs w:val="24"/>
         </w:rPr>
@@ -739,7 +736,7 @@
       </w:r>
       <w:r>
         <w:rPr>
-          <w:rFonts w:ascii="Times New Roman" w:cs="Times New Roman" w:eastAsia="Times New Roman" w:hAnsi="Times New Roman"/>
+          <w:rFonts w:ascii="Times New Roman" w:eastAsia="Times New Roman" w:hAnsi="Times New Roman" w:cs="Times New Roman"/>
           <w:sz w:val="24"/>
           <w:szCs w:val="24"/>
         </w:rPr>
@@ -747,7 +744,7 @@
       </w:r>
       <w:r>
         <w:rPr>
-          <w:rFonts w:ascii="Times New Roman" w:cs="Times New Roman" w:eastAsia="Times New Roman" w:hAnsi="Times New Roman"/>
+          <w:rFonts w:ascii="Times New Roman" w:eastAsia="Times New Roman" w:hAnsi="Times New Roman" w:cs="Times New Roman"/>
           <w:sz w:val="24"/>
           <w:szCs w:val="24"/>
         </w:rPr>
@@ -755,7 +752,7 @@
       </w:r>
       <w:r>
         <w:rPr>
-          <w:rFonts w:ascii="Times New Roman" w:cs="Times New Roman" w:eastAsia="Times New Roman" w:hAnsi="Times New Roman"/>
+          <w:rFonts w:ascii="Times New Roman" w:eastAsia="Times New Roman" w:hAnsi="Times New Roman" w:cs="Times New Roman"/>
           <w:sz w:val="24"/>
           <w:szCs w:val="24"/>
         </w:rPr>
@@ -763,7 +760,7 @@
       </w:r>
       <w:r>
         <w:rPr>
-          <w:rFonts w:ascii="Times New Roman" w:cs="Times New Roman" w:eastAsia="Times New Roman" w:hAnsi="Times New Roman"/>
+          <w:rFonts w:ascii="Times New Roman" w:eastAsia="Times New Roman" w:hAnsi="Times New Roman" w:cs="Times New Roman"/>
           <w:sz w:val="24"/>
           <w:szCs w:val="24"/>
         </w:rPr>
@@ -771,7 +768,7 @@
       </w:r>
       <w:r>
         <w:rPr>
-          <w:rFonts w:ascii="Times New Roman" w:cs="Times New Roman" w:eastAsia="Times New Roman" w:hAnsi="Times New Roman"/>
+          <w:rFonts w:ascii="Times New Roman" w:eastAsia="Times New Roman" w:hAnsi="Times New Roman" w:cs="Times New Roman"/>
           <w:sz w:val="24"/>
           <w:szCs w:val="24"/>
         </w:rPr>
@@ -779,7 +776,7 @@
       </w:r>
       <w:r>
         <w:rPr>
-          <w:rFonts w:ascii="Times New Roman" w:cs="Times New Roman" w:eastAsia="Times New Roman" w:hAnsi="Times New Roman"/>
+          <w:rFonts w:ascii="Times New Roman" w:eastAsia="Times New Roman" w:hAnsi="Times New Roman" w:cs="Times New Roman"/>
           <w:sz w:val="24"/>
           <w:szCs w:val="24"/>
         </w:rPr>
@@ -787,26 +784,34 @@
       </w:r>
       <w:r>
         <w:rPr>
-          <w:rFonts w:ascii="Times New Roman" w:cs="Times New Roman" w:eastAsia="Times New Roman" w:hAnsi="Times New Roman"/>
-          <w:sz w:val="24"/>
-          <w:szCs w:val="24"/>
-        </w:rPr>
-        <w:t xml:space="preserve"> twenty types of cars to be exact.</w:t>
-      </w:r>
-    </w:p>
-    <w:p>
-      <w:pPr>
+          <w:rFonts w:ascii="Times New Roman" w:eastAsia="Times New Roman" w:hAnsi="Times New Roman" w:cs="Times New Roman"/>
+          <w:sz w:val="24"/>
+          <w:szCs w:val="24"/>
+        </w:rPr>
+        <w:t xml:space="preserve"> twenty types of c</w:t>
+      </w:r>
+      <w:r>
+        <w:rPr>
+          <w:rFonts w:ascii="Times New Roman" w:eastAsia="Times New Roman" w:hAnsi="Times New Roman" w:cs="Times New Roman"/>
+          <w:sz w:val="24"/>
+          <w:szCs w:val="24"/>
+        </w:rPr>
+        <w:t>ars to be exact.</w:t>
+      </w:r>
+    </w:p>
+    <w:p>
+      <w:pPr>
+        <w:spacing w:after="0" w:line="360" w:lineRule="auto"/>
         <w:ind w:firstLine="720"/>
-        <w:spacing w:after="0" w:line="360" w:lineRule="auto"/>
-        <w:rPr>
-          <w:rFonts w:ascii="Times New Roman" w:cs="Times New Roman" w:eastAsia="Times New Roman" w:hAnsi="Times New Roman"/>
-          <w:sz w:val="24"/>
-          <w:szCs w:val="24"/>
-        </w:rPr>
-      </w:pPr>
-      <w:r>
-        <w:rPr>
-          <w:rFonts w:ascii="Times New Roman" w:cs="Times New Roman" w:eastAsia="Times New Roman" w:hAnsi="Times New Roman"/>
+        <w:rPr>
+          <w:rFonts w:ascii="Times New Roman" w:eastAsia="Times New Roman" w:hAnsi="Times New Roman" w:cs="Times New Roman"/>
+          <w:sz w:val="24"/>
+          <w:szCs w:val="24"/>
+        </w:rPr>
+      </w:pPr>
+      <w:r>
+        <w:rPr>
+          <w:rFonts w:ascii="Times New Roman" w:eastAsia="Times New Roman" w:hAnsi="Times New Roman" w:cs="Times New Roman"/>
           <w:sz w:val="24"/>
           <w:szCs w:val="24"/>
         </w:rPr>
@@ -814,15 +819,23 @@
       </w:r>
       <w:r>
         <w:rPr>
-          <w:rFonts w:ascii="Times New Roman" w:cs="Times New Roman" w:eastAsia="Times New Roman" w:hAnsi="Times New Roman"/>
-          <w:sz w:val="24"/>
-          <w:szCs w:val="24"/>
-        </w:rPr>
-        <w:t xml:space="preserve">I’ve also learnt that Sports Cars are </w:t>
-      </w:r>
-      <w:r>
-        <w:rPr>
-          <w:rFonts w:ascii="Times New Roman" w:cs="Times New Roman" w:eastAsia="Times New Roman" w:hAnsi="Times New Roman"/>
+          <w:rFonts w:ascii="Times New Roman" w:eastAsia="Times New Roman" w:hAnsi="Times New Roman" w:cs="Times New Roman"/>
+          <w:sz w:val="24"/>
+          <w:szCs w:val="24"/>
+        </w:rPr>
+        <w:t>I’ve also learn</w:t>
+      </w:r>
+      <w:r>
+        <w:rPr>
+          <w:rFonts w:ascii="Times New Roman" w:eastAsia="Times New Roman" w:hAnsi="Times New Roman" w:cs="Times New Roman"/>
+          <w:sz w:val="24"/>
+          <w:szCs w:val="24"/>
+        </w:rPr>
+        <w:t xml:space="preserve">t that Sports Cars are </w:t>
+      </w:r>
+      <w:r>
+        <w:rPr>
+          <w:rFonts w:ascii="Times New Roman" w:eastAsia="Times New Roman" w:hAnsi="Times New Roman" w:cs="Times New Roman"/>
           <w:sz w:val="24"/>
           <w:szCs w:val="24"/>
         </w:rPr>
@@ -830,7 +843,7 @@
       </w:r>
       <w:r>
         <w:rPr>
-          <w:rFonts w:ascii="Times New Roman" w:cs="Times New Roman" w:eastAsia="Times New Roman" w:hAnsi="Times New Roman"/>
+          <w:rFonts w:ascii="Times New Roman" w:eastAsia="Times New Roman" w:hAnsi="Times New Roman" w:cs="Times New Roman"/>
           <w:sz w:val="24"/>
           <w:szCs w:val="24"/>
         </w:rPr>
@@ -838,7 +851,7 @@
       </w:r>
       <w:r>
         <w:rPr>
-          <w:rFonts w:ascii="Times New Roman" w:cs="Times New Roman" w:eastAsia="Times New Roman" w:hAnsi="Times New Roman"/>
+          <w:rFonts w:ascii="Times New Roman" w:eastAsia="Times New Roman" w:hAnsi="Times New Roman" w:cs="Times New Roman"/>
           <w:sz w:val="24"/>
           <w:szCs w:val="24"/>
         </w:rPr>
@@ -846,7 +859,7 @@
       </w:r>
       <w:r>
         <w:rPr>
-          <w:rFonts w:ascii="Times New Roman" w:cs="Times New Roman" w:eastAsia="Times New Roman" w:hAnsi="Times New Roman"/>
+          <w:rFonts w:ascii="Times New Roman" w:eastAsia="Times New Roman" w:hAnsi="Times New Roman" w:cs="Times New Roman"/>
           <w:sz w:val="24"/>
           <w:szCs w:val="24"/>
         </w:rPr>
@@ -855,17 +868,17 @@
     </w:p>
     <w:p>
       <w:pPr>
+        <w:spacing w:after="0" w:line="360" w:lineRule="auto"/>
         <w:ind w:firstLine="720"/>
-        <w:spacing w:after="0" w:line="360" w:lineRule="auto"/>
-        <w:rPr>
-          <w:rFonts w:ascii="Times New Roman" w:cs="Times New Roman" w:eastAsia="Times New Roman" w:hAnsi="Times New Roman"/>
-          <w:sz w:val="24"/>
-          <w:szCs w:val="24"/>
-        </w:rPr>
-      </w:pPr>
-      <w:r>
-        <w:rPr>
-          <w:rFonts w:ascii="Times New Roman" w:cs="Times New Roman" w:eastAsia="Times New Roman" w:hAnsi="Times New Roman"/>
+        <w:rPr>
+          <w:rFonts w:ascii="Times New Roman" w:eastAsia="Times New Roman" w:hAnsi="Times New Roman" w:cs="Times New Roman"/>
+          <w:sz w:val="24"/>
+          <w:szCs w:val="24"/>
+        </w:rPr>
+      </w:pPr>
+      <w:r>
+        <w:rPr>
+          <w:rFonts w:ascii="Times New Roman" w:eastAsia="Times New Roman" w:hAnsi="Times New Roman" w:cs="Times New Roman"/>
           <w:sz w:val="24"/>
           <w:szCs w:val="24"/>
         </w:rPr>
@@ -874,7 +887,7 @@
       <w:proofErr w:type="spellStart"/>
       <w:r>
         <w:rPr>
-          <w:rFonts w:ascii="Times New Roman" w:cs="Times New Roman" w:eastAsia="Times New Roman" w:hAnsi="Times New Roman"/>
+          <w:rFonts w:ascii="Times New Roman" w:eastAsia="Times New Roman" w:hAnsi="Times New Roman" w:cs="Times New Roman"/>
           <w:sz w:val="24"/>
           <w:szCs w:val="24"/>
         </w:rPr>
@@ -883,7 +896,7 @@
       <w:proofErr w:type="spellEnd"/>
       <w:r>
         <w:rPr>
-          <w:rFonts w:ascii="Times New Roman" w:cs="Times New Roman" w:eastAsia="Times New Roman" w:hAnsi="Times New Roman"/>
+          <w:rFonts w:ascii="Times New Roman" w:eastAsia="Times New Roman" w:hAnsi="Times New Roman" w:cs="Times New Roman"/>
           <w:sz w:val="24"/>
           <w:szCs w:val="24"/>
         </w:rPr>
@@ -891,26 +904,34 @@
       </w:r>
       <w:r>
         <w:rPr>
-          <w:rFonts w:ascii="Times New Roman" w:cs="Times New Roman" w:eastAsia="Times New Roman" w:hAnsi="Times New Roman"/>
-          <w:sz w:val="24"/>
-          <w:szCs w:val="24"/>
-        </w:rPr>
-        <w:t>I’ve also learnt that muscle cars are cars with large muscles under the hood. They are old-school cars that runs on v8 or v10 engines.</w:t>
-      </w:r>
-    </w:p>
-    <w:p>
-      <w:pPr>
+          <w:rFonts w:ascii="Times New Roman" w:eastAsia="Times New Roman" w:hAnsi="Times New Roman" w:cs="Times New Roman"/>
+          <w:sz w:val="24"/>
+          <w:szCs w:val="24"/>
+        </w:rPr>
+        <w:t>I’ve also learnt th</w:t>
+      </w:r>
+      <w:r>
+        <w:rPr>
+          <w:rFonts w:ascii="Times New Roman" w:eastAsia="Times New Roman" w:hAnsi="Times New Roman" w:cs="Times New Roman"/>
+          <w:sz w:val="24"/>
+          <w:szCs w:val="24"/>
+        </w:rPr>
+        <w:t>at muscle cars are cars with large muscles under the hood. They are old-school cars that runs on v8 or v10 engines.</w:t>
+      </w:r>
+    </w:p>
+    <w:p>
+      <w:pPr>
+        <w:spacing w:after="0" w:line="360" w:lineRule="auto"/>
         <w:ind w:firstLine="720"/>
-        <w:spacing w:after="0" w:line="360" w:lineRule="auto"/>
-        <w:rPr>
-          <w:rFonts w:ascii="Times New Roman" w:cs="Times New Roman" w:eastAsia="Times New Roman" w:hAnsi="Times New Roman"/>
-          <w:sz w:val="24"/>
-          <w:szCs w:val="24"/>
-        </w:rPr>
-      </w:pPr>
-      <w:r>
-        <w:rPr>
-          <w:rFonts w:ascii="Times New Roman" w:cs="Times New Roman" w:eastAsia="Times New Roman" w:hAnsi="Times New Roman"/>
+        <w:rPr>
+          <w:rFonts w:ascii="Times New Roman" w:eastAsia="Times New Roman" w:hAnsi="Times New Roman" w:cs="Times New Roman"/>
+          <w:sz w:val="24"/>
+          <w:szCs w:val="24"/>
+        </w:rPr>
+      </w:pPr>
+      <w:r>
+        <w:rPr>
+          <w:rFonts w:ascii="Times New Roman" w:eastAsia="Times New Roman" w:hAnsi="Times New Roman" w:cs="Times New Roman"/>
           <w:sz w:val="24"/>
           <w:szCs w:val="24"/>
         </w:rPr>
@@ -919,7 +940,7 @@
       <w:proofErr w:type="spellStart"/>
       <w:r>
         <w:rPr>
-          <w:rFonts w:ascii="Times New Roman" w:cs="Times New Roman" w:eastAsia="Times New Roman" w:hAnsi="Times New Roman"/>
+          <w:rFonts w:ascii="Times New Roman" w:eastAsia="Times New Roman" w:hAnsi="Times New Roman" w:cs="Times New Roman"/>
           <w:sz w:val="24"/>
           <w:szCs w:val="24"/>
         </w:rPr>
@@ -928,7 +949,7 @@
       <w:proofErr w:type="spellEnd"/>
       <w:r>
         <w:rPr>
-          <w:rFonts w:ascii="Times New Roman" w:cs="Times New Roman" w:eastAsia="Times New Roman" w:hAnsi="Times New Roman"/>
+          <w:rFonts w:ascii="Times New Roman" w:eastAsia="Times New Roman" w:hAnsi="Times New Roman" w:cs="Times New Roman"/>
           <w:sz w:val="24"/>
           <w:szCs w:val="24"/>
         </w:rPr>
@@ -936,7 +957,7 @@
       </w:r>
       <w:r>
         <w:rPr>
-          <w:rFonts w:ascii="Times New Roman" w:cs="Times New Roman" w:eastAsia="Times New Roman" w:hAnsi="Times New Roman"/>
+          <w:rFonts w:ascii="Times New Roman" w:eastAsia="Times New Roman" w:hAnsi="Times New Roman" w:cs="Times New Roman"/>
           <w:sz w:val="24"/>
           <w:szCs w:val="24"/>
         </w:rPr>
@@ -944,15 +965,23 @@
       </w:r>
       <w:r>
         <w:rPr>
-          <w:rFonts w:ascii="Times New Roman" w:cs="Times New Roman" w:eastAsia="Times New Roman" w:hAnsi="Times New Roman"/>
-          <w:sz w:val="24"/>
-          <w:szCs w:val="24"/>
-        </w:rPr>
-        <w:t xml:space="preserve"> I’ve also learnt that pickup trucks are so powerful, they can carry passengers, as well as cargo.</w:t>
-      </w:r>
-      <w:r>
-        <w:rPr>
-          <w:rFonts w:ascii="Times New Roman" w:cs="Times New Roman" w:eastAsia="Times New Roman" w:hAnsi="Times New Roman"/>
+          <w:rFonts w:ascii="Times New Roman" w:eastAsia="Times New Roman" w:hAnsi="Times New Roman" w:cs="Times New Roman"/>
+          <w:sz w:val="24"/>
+          <w:szCs w:val="24"/>
+        </w:rPr>
+        <w:t xml:space="preserve"> </w:t>
+      </w:r>
+      <w:r>
+        <w:rPr>
+          <w:rFonts w:ascii="Times New Roman" w:eastAsia="Times New Roman" w:hAnsi="Times New Roman" w:cs="Times New Roman"/>
+          <w:sz w:val="24"/>
+          <w:szCs w:val="24"/>
+        </w:rPr>
+        <w:t>I’ve also learnt that pickup trucks are so powerful, they can carry passengers, as well as cargo.</w:t>
+      </w:r>
+      <w:r>
+        <w:rPr>
+          <w:rFonts w:ascii="Times New Roman" w:eastAsia="Times New Roman" w:hAnsi="Times New Roman" w:cs="Times New Roman"/>
           <w:sz w:val="24"/>
           <w:szCs w:val="24"/>
         </w:rPr>
@@ -963,171 +992,270 @@
       <w:pPr>
         <w:spacing w:after="0" w:line="360" w:lineRule="auto"/>
         <w:rPr>
-          <w:rFonts w:ascii="Times New Roman" w:cs="Times New Roman" w:eastAsia="Times New Roman" w:hAnsi="Times New Roman"/>
-          <w:sz w:val="24"/>
-          <w:szCs w:val="24"/>
-        </w:rPr>
-      </w:pPr>
-    </w:p>
-    <w:p>
-      <w:pPr>
-        <w:spacing w:after="0" w:line="360" w:lineRule="auto"/>
-        <w:rPr>
-          <w:rFonts w:ascii="Times New Roman" w:cs="Times New Roman" w:eastAsia="Times New Roman" w:hAnsi="Times New Roman"/>
-          <w:sz w:val="24"/>
-          <w:szCs w:val="24"/>
-        </w:rPr>
-      </w:pPr>
-    </w:p>
-    <w:p>
-      <w:pPr>
-        <w:spacing w:after="0" w:line="360" w:lineRule="auto"/>
-        <w:rPr>
-          <w:rFonts w:ascii="Times New Roman" w:cs="Times New Roman" w:eastAsia="Times New Roman" w:hAnsi="Times New Roman"/>
-          <w:sz w:val="24"/>
-          <w:szCs w:val="24"/>
-        </w:rPr>
-      </w:pPr>
-    </w:p>
-    <w:p>
-      <w:pPr>
-        <w:spacing w:after="0" w:line="360" w:lineRule="auto"/>
-        <w:rPr>
-          <w:rFonts w:ascii="Times New Roman" w:cs="Times New Roman" w:eastAsia="Times New Roman" w:hAnsi="Times New Roman"/>
-          <w:sz w:val="24"/>
-          <w:szCs w:val="24"/>
-        </w:rPr>
-      </w:pPr>
-    </w:p>
-    <w:p>
-      <w:pPr>
-        <w:spacing w:after="0" w:line="360" w:lineRule="auto"/>
-        <w:rPr>
-          <w:rFonts w:ascii="Times New Roman" w:cs="Times New Roman" w:eastAsia="Times New Roman" w:hAnsi="Times New Roman"/>
-          <w:sz w:val="24"/>
-          <w:szCs w:val="24"/>
-        </w:rPr>
-      </w:pPr>
-    </w:p>
-    <w:p>
-      <w:pPr>
-        <w:spacing w:after="0" w:line="360" w:lineRule="auto"/>
-        <w:rPr>
-          <w:rFonts w:ascii="Times New Roman" w:cs="Times New Roman" w:eastAsia="Times New Roman" w:hAnsi="Times New Roman"/>
-          <w:sz w:val="24"/>
-          <w:szCs w:val="24"/>
-        </w:rPr>
-      </w:pPr>
-    </w:p>
-    <w:p>
-      <w:pPr>
-        <w:spacing w:after="0" w:line="360" w:lineRule="auto"/>
-        <w:rPr>
-          <w:rFonts w:ascii="Times New Roman" w:cs="Times New Roman" w:eastAsia="Times New Roman" w:hAnsi="Times New Roman"/>
-          <w:sz w:val="24"/>
-          <w:szCs w:val="24"/>
-        </w:rPr>
-      </w:pPr>
-    </w:p>
-    <w:p>
-      <w:pPr>
-        <w:spacing w:after="0" w:line="360" w:lineRule="auto"/>
-        <w:rPr>
-          <w:rFonts w:ascii="Times New Roman" w:cs="Times New Roman" w:eastAsia="Times New Roman" w:hAnsi="Times New Roman"/>
-          <w:sz w:val="24"/>
-          <w:szCs w:val="24"/>
-        </w:rPr>
-      </w:pPr>
-    </w:p>
-    <w:p>
-      <w:pPr>
-        <w:spacing w:after="0" w:line="360" w:lineRule="auto"/>
-        <w:rPr>
-          <w:rFonts w:ascii="Times New Roman" w:cs="Times New Roman" w:eastAsia="Times New Roman" w:hAnsi="Times New Roman"/>
-          <w:sz w:val="24"/>
-          <w:szCs w:val="24"/>
-        </w:rPr>
-      </w:pPr>
-    </w:p>
-    <w:p>
-      <w:pPr>
-        <w:spacing w:after="0" w:line="360" w:lineRule="auto"/>
-        <w:rPr>
-          <w:rFonts w:ascii="Times New Roman" w:cs="Times New Roman" w:eastAsia="Times New Roman" w:hAnsi="Times New Roman"/>
-          <w:sz w:val="24"/>
-          <w:szCs w:val="24"/>
-        </w:rPr>
-      </w:pPr>
-    </w:p>
-    <w:p>
-      <w:pPr>
-        <w:spacing w:after="0" w:line="360" w:lineRule="auto"/>
-        <w:rPr>
-          <w:rFonts w:ascii="Times New Roman" w:cs="Times New Roman" w:eastAsia="Times New Roman" w:hAnsi="Times New Roman"/>
-          <w:sz w:val="24"/>
-          <w:szCs w:val="24"/>
-        </w:rPr>
-      </w:pPr>
-    </w:p>
-    <w:p>
-      <w:pPr>
-        <w:spacing w:after="0" w:line="360" w:lineRule="auto"/>
-        <w:rPr>
-          <w:rFonts w:ascii="Times New Roman" w:cs="Times New Roman" w:eastAsia="Times New Roman" w:hAnsi="Times New Roman"/>
-          <w:sz w:val="24"/>
-          <w:szCs w:val="24"/>
-        </w:rPr>
-      </w:pPr>
-    </w:p>
-    <w:p>
-      <w:pPr>
-        <w:spacing w:after="0" w:line="360" w:lineRule="auto"/>
-        <w:rPr>
-          <w:bCs/>
-          <w:b/>
-          <w:u w:val="single"/>
-          <w:rFonts w:ascii="Times New Roman" w:cs="Times New Roman" w:eastAsia="Times New Roman" w:hAnsi="Times New Roman"/>
+          <w:rFonts w:ascii="Times New Roman" w:eastAsia="Times New Roman" w:hAnsi="Times New Roman" w:cs="Times New Roman"/>
+          <w:sz w:val="24"/>
+          <w:szCs w:val="24"/>
+        </w:rPr>
+      </w:pPr>
+    </w:p>
+    <w:p>
+      <w:pPr>
+        <w:spacing w:after="0" w:line="360" w:lineRule="auto"/>
+        <w:rPr>
+          <w:rFonts w:ascii="Times New Roman" w:eastAsia="Times New Roman" w:hAnsi="Times New Roman" w:cs="Times New Roman"/>
+          <w:sz w:val="24"/>
+          <w:szCs w:val="24"/>
+        </w:rPr>
+      </w:pPr>
+    </w:p>
+    <w:p>
+      <w:pPr>
+        <w:spacing w:after="0" w:line="360" w:lineRule="auto"/>
+        <w:rPr>
+          <w:rFonts w:ascii="Times New Roman" w:eastAsia="Times New Roman" w:hAnsi="Times New Roman" w:cs="Times New Roman"/>
+          <w:sz w:val="24"/>
+          <w:szCs w:val="24"/>
+        </w:rPr>
+      </w:pPr>
+    </w:p>
+    <w:p>
+      <w:pPr>
+        <w:spacing w:after="0" w:line="360" w:lineRule="auto"/>
+        <w:rPr>
+          <w:rFonts w:ascii="Times New Roman" w:eastAsia="Times New Roman" w:hAnsi="Times New Roman" w:cs="Times New Roman"/>
+          <w:sz w:val="24"/>
+          <w:szCs w:val="24"/>
+        </w:rPr>
+      </w:pPr>
+    </w:p>
+    <w:p>
+      <w:pPr>
+        <w:spacing w:after="0" w:line="360" w:lineRule="auto"/>
+        <w:rPr>
+          <w:rFonts w:ascii="Times New Roman" w:eastAsia="Times New Roman" w:hAnsi="Times New Roman" w:cs="Times New Roman"/>
+          <w:sz w:val="24"/>
+          <w:szCs w:val="24"/>
+        </w:rPr>
+      </w:pPr>
+    </w:p>
+    <w:p>
+      <w:pPr>
+        <w:spacing w:after="0" w:line="360" w:lineRule="auto"/>
+        <w:rPr>
+          <w:rFonts w:ascii="Times New Roman" w:eastAsia="Times New Roman" w:hAnsi="Times New Roman" w:cs="Times New Roman"/>
+          <w:sz w:val="24"/>
+          <w:szCs w:val="24"/>
+        </w:rPr>
+      </w:pPr>
+    </w:p>
+    <w:p>
+      <w:pPr>
+        <w:spacing w:after="0" w:line="360" w:lineRule="auto"/>
+        <w:rPr>
+          <w:rFonts w:ascii="Times New Roman" w:eastAsia="Times New Roman" w:hAnsi="Times New Roman" w:cs="Times New Roman"/>
+          <w:sz w:val="24"/>
+          <w:szCs w:val="24"/>
+        </w:rPr>
+      </w:pPr>
+    </w:p>
+    <w:p>
+      <w:pPr>
+        <w:spacing w:after="0" w:line="360" w:lineRule="auto"/>
+        <w:rPr>
+          <w:rFonts w:ascii="Times New Roman" w:eastAsia="Times New Roman" w:hAnsi="Times New Roman" w:cs="Times New Roman"/>
+          <w:sz w:val="24"/>
+          <w:szCs w:val="24"/>
+        </w:rPr>
+      </w:pPr>
+    </w:p>
+    <w:p>
+      <w:pPr>
+        <w:spacing w:after="0" w:line="360" w:lineRule="auto"/>
+        <w:rPr>
+          <w:rFonts w:ascii="Times New Roman" w:eastAsia="Times New Roman" w:hAnsi="Times New Roman" w:cs="Times New Roman"/>
+          <w:sz w:val="24"/>
+          <w:szCs w:val="24"/>
+        </w:rPr>
+      </w:pPr>
+    </w:p>
+    <w:p>
+      <w:pPr>
+        <w:spacing w:after="0" w:line="360" w:lineRule="auto"/>
+        <w:rPr>
+          <w:rFonts w:ascii="Times New Roman" w:eastAsia="Times New Roman" w:hAnsi="Times New Roman" w:cs="Times New Roman"/>
+          <w:sz w:val="24"/>
+          <w:szCs w:val="24"/>
+        </w:rPr>
+      </w:pPr>
+    </w:p>
+    <w:p>
+      <w:pPr>
+        <w:spacing w:after="0" w:line="360" w:lineRule="auto"/>
+        <w:rPr>
+          <w:rFonts w:ascii="Times New Roman" w:eastAsia="Times New Roman" w:hAnsi="Times New Roman" w:cs="Times New Roman"/>
+          <w:sz w:val="24"/>
+          <w:szCs w:val="24"/>
+        </w:rPr>
+      </w:pPr>
+    </w:p>
+    <w:p>
+      <w:pPr>
+        <w:spacing w:after="0" w:line="360" w:lineRule="auto"/>
+        <w:rPr>
+          <w:rFonts w:ascii="Times New Roman" w:eastAsia="Times New Roman" w:hAnsi="Times New Roman" w:cs="Times New Roman"/>
+          <w:sz w:val="24"/>
+          <w:szCs w:val="24"/>
+        </w:rPr>
+      </w:pPr>
+    </w:p>
+    <w:p>
+      <w:pPr>
+        <w:spacing w:after="0" w:line="360" w:lineRule="auto"/>
+        <w:rPr>
+          <w:rFonts w:ascii="Times New Roman" w:eastAsia="Times New Roman" w:hAnsi="Times New Roman" w:cs="Times New Roman"/>
           <w:sz w:val="28"/>
           <w:szCs w:val="28"/>
         </w:rPr>
       </w:pPr>
       <w:r>
         <w:rPr>
+          <w:rFonts w:ascii="Times New Roman" w:eastAsia="Times New Roman" w:hAnsi="Times New Roman" w:cs="Times New Roman"/>
+          <w:b/>
           <w:bCs/>
-          <w:b/>
-          <w:u w:val="single"/>
-          <w:rFonts w:ascii="Times New Roman" w:cs="Times New Roman" w:eastAsia="Times New Roman" w:hAnsi="Times New Roman"/>
           <w:sz w:val="28"/>
           <w:szCs w:val="28"/>
-        </w:rPr>
+          <w:u w:val="single"/>
+        </w:rPr>
+        <w:lastRenderedPageBreak/>
         <w:t>Reflection 2</w:t>
-        <w:lastRenderedPageBreak/>
-      </w:r>
-    </w:p>
-    <w:p>
-      <w:pPr>
-        <w:spacing w:after="0" w:line="360" w:lineRule="auto"/>
-        <w:rPr>
-          <w:rFonts w:ascii="Times New Roman" w:cs="Times New Roman" w:eastAsia="Times New Roman" w:hAnsi="Times New Roman"/>
-          <w:sz w:val="24"/>
-          <w:szCs w:val="24"/>
-        </w:rPr>
-      </w:pPr>
-    </w:p>
-    <w:p>
-      <w:pPr>
-        <w:spacing w:after="0" w:line="360" w:lineRule="auto"/>
-        <w:rPr>
-          <w:rFonts w:ascii="Times New Roman" w:cs="Times New Roman" w:eastAsia="Times New Roman" w:hAnsi="Times New Roman"/>
-          <w:sz w:val="24"/>
-          <w:szCs w:val="24"/>
-        </w:rPr>
-      </w:pPr>
+      </w:r>
+    </w:p>
+    <w:p>
+      <w:pPr>
+        <w:spacing w:after="0" w:line="360" w:lineRule="auto"/>
+        <w:rPr>
+          <w:rFonts w:ascii="Times New Roman" w:eastAsia="Times New Roman" w:hAnsi="Times New Roman" w:cs="Times New Roman"/>
+          <w:sz w:val="24"/>
+          <w:szCs w:val="24"/>
+        </w:rPr>
+      </w:pPr>
+      <w:r>
+        <w:rPr>
+          <w:rFonts w:ascii="Times New Roman" w:eastAsia="Times New Roman" w:hAnsi="Times New Roman" w:cs="Times New Roman"/>
+          <w:sz w:val="24"/>
+          <w:szCs w:val="24"/>
+        </w:rPr>
+        <w:t xml:space="preserve">There were some language devices found in </w:t>
+      </w:r>
+      <w:r>
+        <w:rPr>
+          <w:rFonts w:ascii="Times New Roman" w:eastAsia="Times New Roman" w:hAnsi="Times New Roman" w:cs="Times New Roman"/>
+          <w:sz w:val="24"/>
+          <w:szCs w:val="24"/>
+        </w:rPr>
+        <w:t>all</w:t>
+      </w:r>
+      <w:r>
+        <w:rPr>
+          <w:rFonts w:ascii="Times New Roman" w:eastAsia="Times New Roman" w:hAnsi="Times New Roman" w:cs="Times New Roman"/>
+          <w:sz w:val="24"/>
+          <w:szCs w:val="24"/>
+        </w:rPr>
+        <w:t xml:space="preserve"> my artefacts. The article </w:t>
+      </w:r>
+      <w:r>
+        <w:rPr>
+          <w:rFonts w:ascii="Times New Roman" w:eastAsia="Times New Roman" w:hAnsi="Times New Roman" w:cs="Times New Roman"/>
+          <w:bCs/>
+          <w:sz w:val="24"/>
+          <w:szCs w:val="24"/>
+        </w:rPr>
+        <w:t>by kia.com used bold to project the main heading on “</w:t>
+      </w:r>
+      <w:r>
+        <w:rPr>
+          <w:rFonts w:ascii="Times New Roman" w:eastAsia="Times New Roman" w:hAnsi="Times New Roman" w:cs="Times New Roman"/>
+          <w:bCs/>
+          <w:sz w:val="24"/>
+          <w:szCs w:val="24"/>
+        </w:rPr>
+        <w:t>What Types of Cars are There?</w:t>
+      </w:r>
+      <w:r>
+        <w:rPr>
+          <w:rFonts w:ascii="Times New Roman" w:eastAsia="Times New Roman" w:hAnsi="Times New Roman" w:cs="Times New Roman"/>
+          <w:bCs/>
+          <w:sz w:val="24"/>
+          <w:szCs w:val="24"/>
+        </w:rPr>
+        <w:t>”</w:t>
+      </w:r>
+      <w:r>
+        <w:rPr>
+          <w:rFonts w:ascii="Times New Roman" w:eastAsia="Times New Roman" w:hAnsi="Times New Roman" w:cs="Times New Roman"/>
+          <w:bCs/>
+          <w:sz w:val="24"/>
+          <w:szCs w:val="24"/>
+        </w:rPr>
+        <w:t xml:space="preserve">. They used imagery to show the different types of cars. They also used statistics to give information about all the cars mentioned in the article. The article by </w:t>
+      </w:r>
+      <w:r>
+        <w:rPr>
+          <w:rFonts w:ascii="Times New Roman" w:eastAsia="Times New Roman" w:hAnsi="Times New Roman" w:cs="Times New Roman"/>
+          <w:sz w:val="24"/>
+          <w:szCs w:val="24"/>
+        </w:rPr>
+        <w:t xml:space="preserve">Magnus </w:t>
+      </w:r>
+      <w:proofErr w:type="spellStart"/>
+      <w:r>
+        <w:rPr>
+          <w:rFonts w:ascii="Times New Roman" w:eastAsia="Times New Roman" w:hAnsi="Times New Roman" w:cs="Times New Roman"/>
+          <w:sz w:val="24"/>
+          <w:szCs w:val="24"/>
+        </w:rPr>
+        <w:t>Stellen</w:t>
+      </w:r>
+      <w:proofErr w:type="spellEnd"/>
+      <w:r>
+        <w:rPr>
+          <w:rFonts w:ascii="Times New Roman" w:eastAsia="Times New Roman" w:hAnsi="Times New Roman" w:cs="Times New Roman"/>
+          <w:sz w:val="24"/>
+          <w:szCs w:val="24"/>
+        </w:rPr>
+        <w:t xml:space="preserve"> used rhetorical questions to emphasize a point. They used imagery to appeal to the reader on the 29 different cars.</w:t>
+      </w:r>
+      <w:r>
+        <w:rPr>
+          <w:rFonts w:ascii="Times New Roman" w:eastAsia="Times New Roman" w:hAnsi="Times New Roman" w:cs="Times New Roman"/>
+          <w:sz w:val="24"/>
+          <w:szCs w:val="24"/>
+        </w:rPr>
+        <w:t xml:space="preserve"> They used bold state the title for the article. They also used statistics to show what each car does and how it runs. The video by </w:t>
+      </w:r>
+      <w:proofErr w:type="spellStart"/>
+      <w:r>
+        <w:rPr>
+          <w:rFonts w:ascii="Times New Roman" w:eastAsia="Times New Roman" w:hAnsi="Times New Roman" w:cs="Times New Roman"/>
+          <w:sz w:val="24"/>
+          <w:szCs w:val="24"/>
+        </w:rPr>
+        <w:t>Skooll</w:t>
+      </w:r>
+      <w:proofErr w:type="spellEnd"/>
+      <w:r>
+        <w:rPr>
+          <w:rFonts w:ascii="Times New Roman" w:eastAsia="Times New Roman" w:hAnsi="Times New Roman" w:cs="Times New Roman"/>
+          <w:sz w:val="24"/>
+          <w:szCs w:val="24"/>
+        </w:rPr>
+        <w:t xml:space="preserve"> used bold to state the tile of the video. They used imagery to appeal to the viewer on the types of cars and what they do. They also used statistics to state what each car does.</w:t>
+      </w:r>
     </w:p>
     <w:sectPr>
+      <w:pgSz w:w="12240" w:h="15840"/>
+      <w:pgMar w:top="1440" w:right="1440" w:bottom="1440" w:left="1440" w:header="720" w:footer="720" w:gutter="0"/>
       <w:pgNumType w:start="1"/>
-      <w:pgSz w:w="12240" w:h="15840"/>
-      <w:pgMar w:left="1440" w:right="1440" w:top="1440" w:bottom="1440" w:header="720" w:footer="720" w:gutter="0"/>
       <w:cols w:space="720"/>
     </w:sectPr>
   </w:body>
@@ -1135,201 +1263,193 @@
 </file>
 
 <file path=word/numbering.xml><?xml version="1.0" encoding="utf-8"?>
-<w:numbering xmlns:wpc="http://schemas.microsoft.com/office/word/2010/wordprocessingCanvas" xmlns:mo="http://schemas.microsoft.com/office/mac/office/2008/main" xmlns:mc="http://schemas.openxmlformats.org/markup-compatibility/2006" xmlns:mv="urn:schemas-microsoft-com:mac:vml" xmlns:o="urn:schemas-microsoft-com:office:office" xmlns:r="http://schemas.openxmlformats.org/officeDocument/2006/relationships" xmlns:m="http://schemas.openxmlformats.org/officeDocument/2006/math" xmlns:v="urn:schemas-microsoft-com:vml" xmlns:wp14="http://schemas.microsoft.com/office/word/2010/wordprocessingDrawing" xmlns:wp="http://schemas.openxmlformats.org/drawingml/2006/wordprocessingDrawing" xmlns:w="http://schemas.openxmlformats.org/wordprocessingml/2006/main" xmlns:w10="urn:schemas-microsoft-com:office:word" xmlns:w14="http://schemas.microsoft.com/office/word/2010/wordml" xmlns:wpg="http://schemas.microsoft.com/office/word/2010/wordprocessingGroup" xmlns:wpi="http://schemas.microsoft.com/office/word/2010/wordprocessingInk" xmlns:wne="http://schemas.microsoft.com/office/word/2006/wordml" xmlns:wps="http://schemas.microsoft.com/office/word/2010/wordprocessingShape" mc:Ignorable="w14 wp14">
-  <w:abstractNum w:abstractNumId="10121982">
+<w:numbering xmlns:wpc="http://schemas.microsoft.com/office/word/2010/wordprocessingCanvas" xmlns:cx="http://schemas.microsoft.com/office/drawing/2014/chartex" xmlns:cx1="http://schemas.microsoft.com/office/drawing/2015/9/8/chartex" xmlns:cx2="http://schemas.microsoft.com/office/drawing/2015/10/21/chartex" xmlns:cx3="http://schemas.microsoft.com/office/drawing/2016/5/9/chartex" xmlns:cx4="http://schemas.microsoft.com/office/drawing/2016/5/10/chartex" xmlns:cx5="http://schemas.microsoft.com/office/drawing/2016/5/11/chartex" xmlns:cx6="http://schemas.microsoft.com/office/drawing/2016/5/12/chartex" xmlns:cx7="http://schemas.microsoft.com/office/drawing/2016/5/13/chartex" xmlns:cx8="http://schemas.microsoft.com/office/drawing/2016/5/14/chartex" xmlns:mc="http://schemas.openxmlformats.org/markup-compatibility/2006" xmlns:aink="http://schemas.microsoft.com/office/drawing/2016/ink" xmlns:am3d="http://schemas.microsoft.com/office/drawing/2017/model3d" xmlns:o="urn:schemas-microsoft-com:office:office" xmlns:oel="http://schemas.microsoft.com/office/2019/extlst" xmlns:r="http://schemas.openxmlformats.org/officeDocument/2006/relationships" xmlns:m="http://schemas.openxmlformats.org/officeDocument/2006/math" xmlns:v="urn:schemas-microsoft-com:vml" xmlns:wp14="http://schemas.microsoft.com/office/word/2010/wordprocessingDrawing" xmlns:wp="http://schemas.openxmlformats.org/drawingml/2006/wordprocessingDrawing" xmlns:w10="urn:schemas-microsoft-com:office:word" xmlns:w="http://schemas.openxmlformats.org/wordprocessingml/2006/main" xmlns:w14="http://schemas.microsoft.com/office/word/2010/wordml" xmlns:w15="http://schemas.microsoft.com/office/word/2012/wordml" xmlns:w16cex="http://schemas.microsoft.com/office/word/2018/wordml/cex" xmlns:w16cid="http://schemas.microsoft.com/office/word/2016/wordml/cid" xmlns:w16="http://schemas.microsoft.com/office/word/2018/wordml" xmlns:w16sdtdh="http://schemas.microsoft.com/office/word/2020/wordml/sdtdatahash" xmlns:w16se="http://schemas.microsoft.com/office/word/2015/wordml/symex" xmlns:wpg="http://schemas.microsoft.com/office/word/2010/wordprocessingGroup" xmlns:wpi="http://schemas.microsoft.com/office/word/2010/wordprocessingInk" xmlns:wne="http://schemas.microsoft.com/office/word/2006/wordml" xmlns:wps="http://schemas.microsoft.com/office/word/2010/wordprocessingShape" mc:Ignorable="w14 w15 w16se w16cid w16 w16cex w16sdtdh wp14">
+  <w:abstractNum w:abstractNumId="0" w15:restartNumberingAfterBreak="0">
+    <w:nsid w:val="578F5BB9"/>
     <w:multiLevelType w:val="hybridMultilevel"/>
-    <w:lvl w:ilvl="0">
+    <w:tmpl w:val="0ACC90D8"/>
+    <w:lvl w:ilvl="0" w:tplc="2B20C574">
+      <w:start w:val="1"/>
+      <w:numFmt w:val="decimal"/>
+      <w:lvlText w:val="%1."/>
+      <w:lvlJc w:val="left"/>
+      <w:pPr>
+        <w:ind w:left="720" w:hanging="360"/>
+      </w:pPr>
+    </w:lvl>
+    <w:lvl w:ilvl="1" w:tplc="9850DB2E">
+      <w:start w:val="1"/>
+      <w:numFmt w:val="decimal"/>
+      <w:lvlText w:val="%2."/>
+      <w:lvlJc w:val="left"/>
+      <w:pPr>
+        <w:ind w:left="1440" w:hanging="1080"/>
+      </w:pPr>
+    </w:lvl>
+    <w:lvl w:ilvl="2" w:tplc="1C50961C">
+      <w:start w:val="1"/>
+      <w:numFmt w:val="decimal"/>
+      <w:lvlText w:val="%3."/>
+      <w:lvlJc w:val="left"/>
+      <w:pPr>
+        <w:ind w:left="2160" w:hanging="1980"/>
+      </w:pPr>
+    </w:lvl>
+    <w:lvl w:ilvl="3" w:tplc="24CC1826">
+      <w:start w:val="1"/>
+      <w:numFmt w:val="decimal"/>
+      <w:lvlText w:val="%4."/>
+      <w:lvlJc w:val="left"/>
+      <w:pPr>
+        <w:ind w:left="2880" w:hanging="2520"/>
+      </w:pPr>
+    </w:lvl>
+    <w:lvl w:ilvl="4" w:tplc="B300B7A0">
+      <w:start w:val="1"/>
+      <w:numFmt w:val="decimal"/>
+      <w:lvlText w:val="%5."/>
+      <w:lvlJc w:val="left"/>
+      <w:pPr>
+        <w:ind w:left="3600" w:hanging="3240"/>
+      </w:pPr>
+    </w:lvl>
+    <w:lvl w:ilvl="5" w:tplc="168E9B70">
+      <w:start w:val="1"/>
+      <w:numFmt w:val="decimal"/>
+      <w:lvlText w:val="%6."/>
+      <w:lvlJc w:val="left"/>
+      <w:pPr>
+        <w:ind w:left="4320" w:hanging="4140"/>
+      </w:pPr>
+    </w:lvl>
+    <w:lvl w:ilvl="6" w:tplc="8B26DCDA">
+      <w:start w:val="1"/>
+      <w:numFmt w:val="decimal"/>
+      <w:lvlText w:val="%7."/>
+      <w:lvlJc w:val="left"/>
+      <w:pPr>
+        <w:ind w:left="5040" w:hanging="4680"/>
+      </w:pPr>
+    </w:lvl>
+    <w:lvl w:ilvl="7" w:tplc="36327116">
+      <w:start w:val="1"/>
+      <w:numFmt w:val="decimal"/>
+      <w:lvlText w:val="%8."/>
+      <w:lvlJc w:val="left"/>
+      <w:pPr>
+        <w:ind w:left="5760" w:hanging="5400"/>
+      </w:pPr>
+    </w:lvl>
+    <w:lvl w:ilvl="8" w:tplc="E3EED65A">
+      <w:start w:val="1"/>
+      <w:numFmt w:val="decimal"/>
+      <w:lvlText w:val="%9."/>
+      <w:lvlJc w:val="left"/>
+      <w:pPr>
+        <w:ind w:left="6480" w:hanging="6300"/>
+      </w:pPr>
+    </w:lvl>
+  </w:abstractNum>
+  <w:abstractNum w:abstractNumId="1" w15:restartNumberingAfterBreak="0">
+    <w:nsid w:val="79A75F40"/>
+    <w:multiLevelType w:val="hybridMultilevel"/>
+    <w:tmpl w:val="E8FCD09E"/>
+    <w:lvl w:ilvl="0" w:tplc="E44CDFC2">
       <w:numFmt w:val="bullet"/>
       <w:lvlText w:val=""/>
-      <w:start w:val="0"/>
+      <w:lvlJc w:val="left"/>
+      <w:pPr>
+        <w:ind w:left="720" w:hanging="360"/>
+      </w:pPr>
       <w:rPr>
         <w:rFonts w:ascii="Symbol" w:hAnsi="Symbol"/>
       </w:rPr>
-      <w:pPr>
-        <w:ind w:left="720"/>
-        <w:ind w:hanging="360"/>
-      </w:pPr>
     </w:lvl>
-    <w:lvl w:ilvl="1">
+    <w:lvl w:ilvl="1" w:tplc="A206536C">
       <w:numFmt w:val="bullet"/>
       <w:lvlText w:val="o"/>
-      <w:start w:val="0"/>
+      <w:lvlJc w:val="left"/>
+      <w:pPr>
+        <w:ind w:left="1440" w:hanging="1080"/>
+      </w:pPr>
       <w:rPr>
         <w:rFonts w:ascii="Courier New" w:hAnsi="Courier New"/>
       </w:rPr>
-      <w:pPr>
-        <w:ind w:left="1440"/>
-        <w:ind w:hanging="1080"/>
-      </w:pPr>
     </w:lvl>
-    <w:lvl w:ilvl="2">
+    <w:lvl w:ilvl="2" w:tplc="CFD01D1E">
       <w:numFmt w:val="bullet"/>
       <w:lvlText w:val=""/>
-      <w:start w:val="0"/>
-      <w:rPr/>
-      <w:pPr>
-        <w:ind w:left="2160"/>
-        <w:ind w:hanging="1800"/>
+      <w:lvlJc w:val="left"/>
+      <w:pPr>
+        <w:ind w:left="2160" w:hanging="1800"/>
       </w:pPr>
     </w:lvl>
-    <w:lvl w:ilvl="3">
+    <w:lvl w:ilvl="3" w:tplc="77487BB4">
       <w:numFmt w:val="bullet"/>
       <w:lvlText w:val=""/>
-      <w:start w:val="0"/>
+      <w:lvlJc w:val="left"/>
+      <w:pPr>
+        <w:ind w:left="2880" w:hanging="2520"/>
+      </w:pPr>
       <w:rPr>
         <w:rFonts w:ascii="Symbol" w:hAnsi="Symbol"/>
       </w:rPr>
-      <w:pPr>
-        <w:ind w:left="2880"/>
-        <w:ind w:hanging="2520"/>
-      </w:pPr>
     </w:lvl>
-    <w:lvl w:ilvl="4">
+    <w:lvl w:ilvl="4" w:tplc="07F473DC">
       <w:numFmt w:val="bullet"/>
       <w:lvlText w:val="o"/>
-      <w:start w:val="0"/>
+      <w:lvlJc w:val="left"/>
+      <w:pPr>
+        <w:ind w:left="3600" w:hanging="3240"/>
+      </w:pPr>
       <w:rPr>
         <w:rFonts w:ascii="Courier New" w:hAnsi="Courier New"/>
       </w:rPr>
-      <w:pPr>
-        <w:ind w:left="3600"/>
-        <w:ind w:hanging="3240"/>
-      </w:pPr>
     </w:lvl>
-    <w:lvl w:ilvl="5">
+    <w:lvl w:ilvl="5" w:tplc="4A6C6F3E">
       <w:numFmt w:val="bullet"/>
       <w:lvlText w:val=""/>
-      <w:start w:val="0"/>
-      <w:rPr/>
-      <w:pPr>
-        <w:ind w:left="4320"/>
-        <w:ind w:hanging="3960"/>
+      <w:lvlJc w:val="left"/>
+      <w:pPr>
+        <w:ind w:left="4320" w:hanging="3960"/>
       </w:pPr>
     </w:lvl>
-    <w:lvl w:ilvl="6">
+    <w:lvl w:ilvl="6" w:tplc="0C080EA4">
       <w:numFmt w:val="bullet"/>
       <w:lvlText w:val=""/>
-      <w:start w:val="0"/>
+      <w:lvlJc w:val="left"/>
+      <w:pPr>
+        <w:ind w:left="5040" w:hanging="4680"/>
+      </w:pPr>
       <w:rPr>
         <w:rFonts w:ascii="Symbol" w:hAnsi="Symbol"/>
       </w:rPr>
-      <w:pPr>
-        <w:ind w:left="5040"/>
-        <w:ind w:hanging="4680"/>
-      </w:pPr>
     </w:lvl>
-    <w:lvl w:ilvl="7">
+    <w:lvl w:ilvl="7" w:tplc="245C2B76">
       <w:numFmt w:val="bullet"/>
       <w:lvlText w:val="o"/>
-      <w:start w:val="0"/>
+      <w:lvlJc w:val="left"/>
+      <w:pPr>
+        <w:ind w:left="5760" w:hanging="5400"/>
+      </w:pPr>
       <w:rPr>
         <w:rFonts w:ascii="Courier New" w:hAnsi="Courier New"/>
       </w:rPr>
-      <w:pPr>
-        <w:ind w:left="5760"/>
-        <w:ind w:hanging="5400"/>
-      </w:pPr>
     </w:lvl>
-    <w:lvl w:ilvl="8">
+    <w:lvl w:ilvl="8" w:tplc="9530EA68">
       <w:numFmt w:val="bullet"/>
       <w:lvlText w:val=""/>
-      <w:start w:val="0"/>
-      <w:rPr/>
-      <w:pPr>
-        <w:ind w:left="6480"/>
-        <w:ind w:hanging="6120"/>
+      <w:lvlJc w:val="left"/>
+      <w:pPr>
+        <w:ind w:left="6480" w:hanging="6120"/>
       </w:pPr>
     </w:lvl>
   </w:abstractNum>
-  <w:abstractNum w:abstractNumId="10121983">
-    <w:multiLevelType w:val="hybridMultilevel"/>
-    <w:lvl w:ilvl="0">
-      <w:numFmt w:val="decimal"/>
-      <w:lvlText w:val="%1."/>
-      <w:start w:val="1"/>
-      <w:pPr>
-        <w:ind w:left="720"/>
-        <w:ind w:hanging="360"/>
-      </w:pPr>
-    </w:lvl>
-    <w:lvl w:ilvl="1">
-      <w:numFmt w:val="decimal"/>
-      <w:lvlText w:val="%2."/>
-      <w:start w:val="1"/>
-      <w:pPr>
-        <w:ind w:left="1440"/>
-        <w:ind w:hanging="1080"/>
-      </w:pPr>
-    </w:lvl>
-    <w:lvl w:ilvl="2">
-      <w:numFmt w:val="decimal"/>
-      <w:lvlText w:val="%3."/>
-      <w:start w:val="1"/>
-      <w:pPr>
-        <w:ind w:left="2160"/>
-        <w:ind w:hanging="1980"/>
-      </w:pPr>
-    </w:lvl>
-    <w:lvl w:ilvl="3">
-      <w:numFmt w:val="decimal"/>
-      <w:lvlText w:val="%4."/>
-      <w:start w:val="1"/>
-      <w:pPr>
-        <w:ind w:left="2880"/>
-        <w:ind w:hanging="2520"/>
-      </w:pPr>
-    </w:lvl>
-    <w:lvl w:ilvl="4">
-      <w:numFmt w:val="decimal"/>
-      <w:lvlText w:val="%5."/>
-      <w:start w:val="1"/>
-      <w:pPr>
-        <w:ind w:left="3600"/>
-        <w:ind w:hanging="3240"/>
-      </w:pPr>
-    </w:lvl>
-    <w:lvl w:ilvl="5">
-      <w:numFmt w:val="decimal"/>
-      <w:lvlText w:val="%6."/>
-      <w:start w:val="1"/>
-      <w:pPr>
-        <w:ind w:left="4320"/>
-        <w:ind w:hanging="4140"/>
-      </w:pPr>
-    </w:lvl>
-    <w:lvl w:ilvl="6">
-      <w:numFmt w:val="decimal"/>
-      <w:lvlText w:val="%7."/>
-      <w:start w:val="1"/>
-      <w:pPr>
-        <w:ind w:left="5040"/>
-        <w:ind w:hanging="4680"/>
-      </w:pPr>
-    </w:lvl>
-    <w:lvl w:ilvl="7">
-      <w:numFmt w:val="decimal"/>
-      <w:lvlText w:val="%8."/>
-      <w:start w:val="1"/>
-      <w:pPr>
-        <w:ind w:left="5760"/>
-        <w:ind w:hanging="5400"/>
-      </w:pPr>
-    </w:lvl>
-    <w:lvl w:ilvl="8">
-      <w:numFmt w:val="decimal"/>
-      <w:lvlText w:val="%9."/>
-      <w:start w:val="1"/>
-      <w:pPr>
-        <w:ind w:left="6480"/>
-        <w:ind w:hanging="6300"/>
-      </w:pPr>
-    </w:lvl>
-  </w:abstractNum>
-  <w:num w:numId="10121982">
-    <w:abstractNumId w:val="10121982"/>
+  <w:num w:numId="1" w16cid:durableId="1935553888">
+    <w:abstractNumId w:val="1"/>
   </w:num>
-  <w:num w:numId="10121983">
-    <w:abstractNumId w:val="10121983"/>
+  <w:num w:numId="2" w16cid:durableId="1812097435">
+    <w:abstractNumId w:val="0"/>
   </w:num>
 </w:numbering>
 </file>

</xml_diff>